<commit_message>
added to FOSS citation
</commit_message>
<xml_diff>
--- a/testing/print_bib.docx
+++ b/testing/print_bib.docx
@@ -44,587 +44,6 @@
     </w:p>
     <w:p>
       <w:pPr>
-        <w:pStyle w:val="SourceCode"/>
-      </w:pPr>
-      <w:r>
-        <w:rPr>
-          <w:rStyle w:val="NormalTok"/>
-        </w:rPr>
-        <w:t xml:space="preserve">a </w:t>
-      </w:r>
-      <w:r>
-        <w:rPr>
-          <w:rStyle w:val="OtherTok"/>
-        </w:rPr>
-        <w:t xml:space="preserve">&lt;-</w:t>
-      </w:r>
-      <w:r>
-        <w:rPr>
-          <w:rStyle w:val="NormalTok"/>
-        </w:rPr>
-        <w:t xml:space="preserve"> </w:t>
-      </w:r>
-      <w:r>
-        <w:rPr>
-          <w:rStyle w:val="FunctionTok"/>
-        </w:rPr>
-        <w:t xml:space="preserve">readLines</w:t>
-      </w:r>
-      <w:r>
-        <w:rPr>
-          <w:rStyle w:val="NormalTok"/>
-        </w:rPr>
-        <w:t xml:space="preserve">(</w:t>
-      </w:r>
-      <w:r>
-        <w:rPr>
-          <w:rStyle w:val="AttributeTok"/>
-        </w:rPr>
-        <w:t xml:space="preserve">con =</w:t>
-      </w:r>
-      <w:r>
-        <w:rPr>
-          <w:rStyle w:val="NormalTok"/>
-        </w:rPr>
-        <w:t xml:space="preserve"> </w:t>
-      </w:r>
-      <w:r>
-        <w:rPr>
-          <w:rStyle w:val="FunctionTok"/>
-        </w:rPr>
-        <w:t xml:space="preserve">paste0</w:t>
-      </w:r>
-      <w:r>
-        <w:rPr>
-          <w:rStyle w:val="NormalTok"/>
-        </w:rPr>
-        <w:t xml:space="preserve">(</w:t>
-      </w:r>
-      <w:r>
-        <w:rPr>
-          <w:rStyle w:val="StringTok"/>
-        </w:rPr>
-        <w:t xml:space="preserve">"../cite/bibliography.bib"</w:t>
-      </w:r>
-      <w:r>
-        <w:rPr>
-          <w:rStyle w:val="NormalTok"/>
-        </w:rPr>
-        <w:t xml:space="preserve">))</w:t>
-      </w:r>
-      <w:r>
-        <w:br/>
-      </w:r>
-      <w:r>
-        <w:rPr>
-          <w:rStyle w:val="CommentTok"/>
-        </w:rPr>
-        <w:t xml:space="preserve"># a &lt;- readLines("https://raw.githubusercontent.com/afsc-gap-products/citations/main/cite/bibliography.bib")</w:t>
-      </w:r>
-      <w:r>
-        <w:br/>
-      </w:r>
-      <w:r>
-        <w:rPr>
-          <w:rStyle w:val="NormalTok"/>
-        </w:rPr>
-        <w:t xml:space="preserve">a </w:t>
-      </w:r>
-      <w:r>
-        <w:rPr>
-          <w:rStyle w:val="OtherTok"/>
-        </w:rPr>
-        <w:t xml:space="preserve">&lt;-</w:t>
-      </w:r>
-      <w:r>
-        <w:rPr>
-          <w:rStyle w:val="NormalTok"/>
-        </w:rPr>
-        <w:t xml:space="preserve"> a[</w:t>
-      </w:r>
-      <w:r>
-        <w:rPr>
-          <w:rStyle w:val="FunctionTok"/>
-        </w:rPr>
-        <w:t xml:space="preserve">grep</w:t>
-      </w:r>
-      <w:r>
-        <w:rPr>
-          <w:rStyle w:val="NormalTok"/>
-        </w:rPr>
-        <w:t xml:space="preserve">(</w:t>
-      </w:r>
-      <w:r>
-        <w:rPr>
-          <w:rStyle w:val="AttributeTok"/>
-        </w:rPr>
-        <w:t xml:space="preserve">pattern =</w:t>
-      </w:r>
-      <w:r>
-        <w:rPr>
-          <w:rStyle w:val="NormalTok"/>
-        </w:rPr>
-        <w:t xml:space="preserve"> </w:t>
-      </w:r>
-      <w:r>
-        <w:rPr>
-          <w:rStyle w:val="StringTok"/>
-        </w:rPr>
-        <w:t xml:space="preserve">"@article{"</w:t>
-      </w:r>
-      <w:r>
-        <w:rPr>
-          <w:rStyle w:val="NormalTok"/>
-        </w:rPr>
-        <w:t xml:space="preserve">, </w:t>
-      </w:r>
-      <w:r>
-        <w:rPr>
-          <w:rStyle w:val="AttributeTok"/>
-        </w:rPr>
-        <w:t xml:space="preserve">x =</w:t>
-      </w:r>
-      <w:r>
-        <w:rPr>
-          <w:rStyle w:val="NormalTok"/>
-        </w:rPr>
-        <w:t xml:space="preserve"> a, </w:t>
-      </w:r>
-      <w:r>
-        <w:rPr>
-          <w:rStyle w:val="AttributeTok"/>
-        </w:rPr>
-        <w:t xml:space="preserve">fixed =</w:t>
-      </w:r>
-      <w:r>
-        <w:rPr>
-          <w:rStyle w:val="NormalTok"/>
-        </w:rPr>
-        <w:t xml:space="preserve"> </w:t>
-      </w:r>
-      <w:r>
-        <w:rPr>
-          <w:rStyle w:val="ConstantTok"/>
-        </w:rPr>
-        <w:t xml:space="preserve">TRUE</w:t>
-      </w:r>
-      <w:r>
-        <w:rPr>
-          <w:rStyle w:val="NormalTok"/>
-        </w:rPr>
-        <w:t xml:space="preserve">)]</w:t>
-      </w:r>
-      <w:r>
-        <w:br/>
-      </w:r>
-      <w:r>
-        <w:rPr>
-          <w:rStyle w:val="NormalTok"/>
-        </w:rPr>
-        <w:t xml:space="preserve">a </w:t>
-      </w:r>
-      <w:r>
-        <w:rPr>
-          <w:rStyle w:val="OtherTok"/>
-        </w:rPr>
-        <w:t xml:space="preserve">&lt;-</w:t>
-      </w:r>
-      <w:r>
-        <w:rPr>
-          <w:rStyle w:val="NormalTok"/>
-        </w:rPr>
-        <w:t xml:space="preserve"> </w:t>
-      </w:r>
-      <w:r>
-        <w:rPr>
-          <w:rStyle w:val="FunctionTok"/>
-        </w:rPr>
-        <w:t xml:space="preserve">gsub</w:t>
-      </w:r>
-      <w:r>
-        <w:rPr>
-          <w:rStyle w:val="NormalTok"/>
-        </w:rPr>
-        <w:t xml:space="preserve">(</w:t>
-      </w:r>
-      <w:r>
-        <w:rPr>
-          <w:rStyle w:val="AttributeTok"/>
-        </w:rPr>
-        <w:t xml:space="preserve">pattern =</w:t>
-      </w:r>
-      <w:r>
-        <w:rPr>
-          <w:rStyle w:val="NormalTok"/>
-        </w:rPr>
-        <w:t xml:space="preserve"> </w:t>
-      </w:r>
-      <w:r>
-        <w:rPr>
-          <w:rStyle w:val="StringTok"/>
-        </w:rPr>
-        <w:t xml:space="preserve">"@article{"</w:t>
-      </w:r>
-      <w:r>
-        <w:rPr>
-          <w:rStyle w:val="NormalTok"/>
-        </w:rPr>
-        <w:t xml:space="preserve">, </w:t>
-      </w:r>
-      <w:r>
-        <w:rPr>
-          <w:rStyle w:val="AttributeTok"/>
-        </w:rPr>
-        <w:t xml:space="preserve">replacement =</w:t>
-      </w:r>
-      <w:r>
-        <w:rPr>
-          <w:rStyle w:val="NormalTok"/>
-        </w:rPr>
-        <w:t xml:space="preserve"> </w:t>
-      </w:r>
-      <w:r>
-        <w:rPr>
-          <w:rStyle w:val="StringTok"/>
-        </w:rPr>
-        <w:t xml:space="preserve">""</w:t>
-      </w:r>
-      <w:r>
-        <w:rPr>
-          <w:rStyle w:val="NormalTok"/>
-        </w:rPr>
-        <w:t xml:space="preserve">, </w:t>
-      </w:r>
-      <w:r>
-        <w:rPr>
-          <w:rStyle w:val="AttributeTok"/>
-        </w:rPr>
-        <w:t xml:space="preserve">x =</w:t>
-      </w:r>
-      <w:r>
-        <w:rPr>
-          <w:rStyle w:val="NormalTok"/>
-        </w:rPr>
-        <w:t xml:space="preserve"> a, </w:t>
-      </w:r>
-      <w:r>
-        <w:rPr>
-          <w:rStyle w:val="AttributeTok"/>
-        </w:rPr>
-        <w:t xml:space="preserve">fixed =</w:t>
-      </w:r>
-      <w:r>
-        <w:rPr>
-          <w:rStyle w:val="NormalTok"/>
-        </w:rPr>
-        <w:t xml:space="preserve"> </w:t>
-      </w:r>
-      <w:r>
-        <w:rPr>
-          <w:rStyle w:val="ConstantTok"/>
-        </w:rPr>
-        <w:t xml:space="preserve">TRUE</w:t>
-      </w:r>
-      <w:r>
-        <w:rPr>
-          <w:rStyle w:val="NormalTok"/>
-        </w:rPr>
-        <w:t xml:space="preserve">)</w:t>
-      </w:r>
-      <w:r>
-        <w:br/>
-      </w:r>
-      <w:r>
-        <w:rPr>
-          <w:rStyle w:val="NormalTok"/>
-        </w:rPr>
-        <w:t xml:space="preserve">a </w:t>
-      </w:r>
-      <w:r>
-        <w:rPr>
-          <w:rStyle w:val="OtherTok"/>
-        </w:rPr>
-        <w:t xml:space="preserve">&lt;-</w:t>
-      </w:r>
-      <w:r>
-        <w:rPr>
-          <w:rStyle w:val="NormalTok"/>
-        </w:rPr>
-        <w:t xml:space="preserve"> </w:t>
-      </w:r>
-      <w:r>
-        <w:rPr>
-          <w:rStyle w:val="FunctionTok"/>
-        </w:rPr>
-        <w:t xml:space="preserve">gsub</w:t>
-      </w:r>
-      <w:r>
-        <w:rPr>
-          <w:rStyle w:val="NormalTok"/>
-        </w:rPr>
-        <w:t xml:space="preserve">(</w:t>
-      </w:r>
-      <w:r>
-        <w:rPr>
-          <w:rStyle w:val="AttributeTok"/>
-        </w:rPr>
-        <w:t xml:space="preserve">pattern =</w:t>
-      </w:r>
-      <w:r>
-        <w:rPr>
-          <w:rStyle w:val="NormalTok"/>
-        </w:rPr>
-        <w:t xml:space="preserve"> </w:t>
-      </w:r>
-      <w:r>
-        <w:rPr>
-          <w:rStyle w:val="StringTok"/>
-        </w:rPr>
-        <w:t xml:space="preserve">","</w:t>
-      </w:r>
-      <w:r>
-        <w:rPr>
-          <w:rStyle w:val="NormalTok"/>
-        </w:rPr>
-        <w:t xml:space="preserve">, </w:t>
-      </w:r>
-      <w:r>
-        <w:rPr>
-          <w:rStyle w:val="AttributeTok"/>
-        </w:rPr>
-        <w:t xml:space="preserve">replacement =</w:t>
-      </w:r>
-      <w:r>
-        <w:rPr>
-          <w:rStyle w:val="NormalTok"/>
-        </w:rPr>
-        <w:t xml:space="preserve"> </w:t>
-      </w:r>
-      <w:r>
-        <w:rPr>
-          <w:rStyle w:val="StringTok"/>
-        </w:rPr>
-        <w:t xml:space="preserve">""</w:t>
-      </w:r>
-      <w:r>
-        <w:rPr>
-          <w:rStyle w:val="NormalTok"/>
-        </w:rPr>
-        <w:t xml:space="preserve">, </w:t>
-      </w:r>
-      <w:r>
-        <w:rPr>
-          <w:rStyle w:val="AttributeTok"/>
-        </w:rPr>
-        <w:t xml:space="preserve">x =</w:t>
-      </w:r>
-      <w:r>
-        <w:rPr>
-          <w:rStyle w:val="NormalTok"/>
-        </w:rPr>
-        <w:t xml:space="preserve"> a, </w:t>
-      </w:r>
-      <w:r>
-        <w:rPr>
-          <w:rStyle w:val="AttributeTok"/>
-        </w:rPr>
-        <w:t xml:space="preserve">fixed =</w:t>
-      </w:r>
-      <w:r>
-        <w:rPr>
-          <w:rStyle w:val="NormalTok"/>
-        </w:rPr>
-        <w:t xml:space="preserve"> </w:t>
-      </w:r>
-      <w:r>
-        <w:rPr>
-          <w:rStyle w:val="ConstantTok"/>
-        </w:rPr>
-        <w:t xml:space="preserve">TRUE</w:t>
-      </w:r>
-      <w:r>
-        <w:rPr>
-          <w:rStyle w:val="NormalTok"/>
-        </w:rPr>
-        <w:t xml:space="preserve">)</w:t>
-      </w:r>
-      <w:r>
-        <w:br/>
-      </w:r>
-      <w:r>
-        <w:rPr>
-          <w:rStyle w:val="NormalTok"/>
-        </w:rPr>
-        <w:t xml:space="preserve">a </w:t>
-      </w:r>
-      <w:r>
-        <w:rPr>
-          <w:rStyle w:val="OtherTok"/>
-        </w:rPr>
-        <w:t xml:space="preserve">&lt;-</w:t>
-      </w:r>
-      <w:r>
-        <w:rPr>
-          <w:rStyle w:val="NormalTok"/>
-        </w:rPr>
-        <w:t xml:space="preserve"> </w:t>
-      </w:r>
-      <w:r>
-        <w:rPr>
-          <w:rStyle w:val="FunctionTok"/>
-        </w:rPr>
-        <w:t xml:space="preserve">trimws</w:t>
-      </w:r>
-      <w:r>
-        <w:rPr>
-          <w:rStyle w:val="NormalTok"/>
-        </w:rPr>
-        <w:t xml:space="preserve">(a)</w:t>
-      </w:r>
-      <w:r>
-        <w:br/>
-      </w:r>
-      <w:r>
-        <w:br/>
-      </w:r>
-      <w:r>
-        <w:rPr>
-          <w:rStyle w:val="NormalTok"/>
-        </w:rPr>
-        <w:t xml:space="preserve">b </w:t>
-      </w:r>
-      <w:r>
-        <w:rPr>
-          <w:rStyle w:val="OtherTok"/>
-        </w:rPr>
-        <w:t xml:space="preserve">&lt;-</w:t>
-      </w:r>
-      <w:r>
-        <w:rPr>
-          <w:rStyle w:val="NormalTok"/>
-        </w:rPr>
-        <w:t xml:space="preserve"> </w:t>
-      </w:r>
-      <w:r>
-        <w:rPr>
-          <w:rStyle w:val="FunctionTok"/>
-        </w:rPr>
-        <w:t xml:space="preserve">unlist</w:t>
-      </w:r>
-      <w:r>
-        <w:rPr>
-          <w:rStyle w:val="NormalTok"/>
-        </w:rPr>
-        <w:t xml:space="preserve">(</w:t>
-      </w:r>
-      <w:r>
-        <w:rPr>
-          <w:rStyle w:val="FunctionTok"/>
-        </w:rPr>
-        <w:t xml:space="preserve">paste0</w:t>
-      </w:r>
-      <w:r>
-        <w:rPr>
-          <w:rStyle w:val="NormalTok"/>
-        </w:rPr>
-        <w:t xml:space="preserve">(</w:t>
-      </w:r>
-      <w:r>
-        <w:br/>
-      </w:r>
-      <w:r>
-        <w:rPr>
-          <w:rStyle w:val="NormalTok"/>
-        </w:rPr>
-        <w:t xml:space="preserve">            </w:t>
-      </w:r>
-      <w:r>
-        <w:rPr>
-          <w:rStyle w:val="StringTok"/>
-        </w:rPr>
-        <w:t xml:space="preserve">"@"</w:t>
-      </w:r>
-      <w:r>
-        <w:rPr>
-          <w:rStyle w:val="NormalTok"/>
-        </w:rPr>
-        <w:t xml:space="preserve">, </w:t>
-      </w:r>
-      <w:r>
-        <w:rPr>
-          <w:rStyle w:val="FunctionTok"/>
-        </w:rPr>
-        <w:t xml:space="preserve">unlist</w:t>
-      </w:r>
-      <w:r>
-        <w:rPr>
-          <w:rStyle w:val="NormalTok"/>
-        </w:rPr>
-        <w:t xml:space="preserve">(a), </w:t>
-      </w:r>
-      <w:r>
-        <w:br/>
-      </w:r>
-      <w:r>
-        <w:rPr>
-          <w:rStyle w:val="StringTok"/>
-        </w:rPr>
-        <w:t xml:space="preserve">"</w:t>
-      </w:r>
-      <w:r>
-        <w:br/>
-      </w:r>
-      <w:r>
-        <w:br/>
-      </w:r>
-      <w:r>
-        <w:rPr>
-          <w:rStyle w:val="StringTok"/>
-        </w:rPr>
-        <w:t xml:space="preserve">"</w:t>
-      </w:r>
-      <w:r>
-        <w:rPr>
-          <w:rStyle w:val="NormalTok"/>
-        </w:rPr>
-        <w:t xml:space="preserve">, </w:t>
-      </w:r>
-      <w:r>
-        <w:br/>
-      </w:r>
-      <w:r>
-        <w:rPr>
-          <w:rStyle w:val="NormalTok"/>
-        </w:rPr>
-        <w:t xml:space="preserve">            </w:t>
-      </w:r>
-      <w:r>
-        <w:rPr>
-          <w:rStyle w:val="AttributeTok"/>
-        </w:rPr>
-        <w:t xml:space="preserve">collapse =</w:t>
-      </w:r>
-      <w:r>
-        <w:rPr>
-          <w:rStyle w:val="NormalTok"/>
-        </w:rPr>
-        <w:t xml:space="preserve"> </w:t>
-      </w:r>
-      <w:r>
-        <w:rPr>
-          <w:rStyle w:val="StringTok"/>
-        </w:rPr>
-        <w:t xml:space="preserve">""</w:t>
-      </w:r>
-      <w:r>
-        <w:rPr>
-          <w:rStyle w:val="NormalTok"/>
-        </w:rPr>
-        <w:t xml:space="preserve">))</w:t>
-      </w:r>
-    </w:p>
-    <w:p>
-      <w:pPr>
         <w:pStyle w:val="FirstParagraph"/>
       </w:pPr>
       <w:r>
@@ -852,6 +271,14 @@
         <w:pStyle w:val="BodyText"/>
       </w:pPr>
       <w:r>
+        <w:t xml:space="preserve">Fricke et al. (2022)</w:t>
+      </w:r>
+    </w:p>
+    <w:p>
+      <w:pPr>
+        <w:pStyle w:val="BodyText"/>
+      </w:pPr>
+      <w:r>
         <w:t xml:space="preserve">Fadeev (1965)</w:t>
       </w:r>
     </w:p>
@@ -876,6 +303,30 @@
         <w:pStyle w:val="BodyText"/>
       </w:pPr>
       <w:r>
+        <w:t xml:space="preserve">Fissel et al. (2019)</w:t>
+      </w:r>
+    </w:p>
+    <w:p>
+      <w:pPr>
+        <w:pStyle w:val="BodyText"/>
+      </w:pPr>
+      <w:r>
+        <w:t xml:space="preserve">Fissel et al. (2021)</w:t>
+      </w:r>
+    </w:p>
+    <w:p>
+      <w:pPr>
+        <w:pStyle w:val="BodyText"/>
+      </w:pPr>
+      <w:r>
+        <w:t xml:space="preserve">NOAA Fisheries Alaska Fisheries Science Center (2023)</w:t>
+      </w:r>
+    </w:p>
+    <w:p>
+      <w:pPr>
+        <w:pStyle w:val="BodyText"/>
+      </w:pPr>
+      <w:r>
         <w:t xml:space="preserve">Francis et al. (2003)</w:t>
       </w:r>
     </w:p>
@@ -1004,6 +455,14 @@
         <w:pStyle w:val="BodyText"/>
       </w:pPr>
       <w:r>
+        <w:t xml:space="preserve">Ianelli et al. (2017)</w:t>
+      </w:r>
+    </w:p>
+    <w:p>
+      <w:pPr>
+        <w:pStyle w:val="BodyText"/>
+      </w:pPr>
+      <w:r>
         <w:t xml:space="preserve">Jefferson et al. (2019)</w:t>
       </w:r>
     </w:p>
@@ -1140,6 +599,22 @@
         <w:pStyle w:val="BodyText"/>
       </w:pPr>
       <w:r>
+        <w:t xml:space="preserve">Britt et al. (2021)</w:t>
+      </w:r>
+    </w:p>
+    <w:p>
+      <w:pPr>
+        <w:pStyle w:val="BodyText"/>
+      </w:pPr>
+      <w:r>
+        <w:t xml:space="preserve">Markowitz, Dawson, Anderson, et al. (2022)</w:t>
+      </w:r>
+    </w:p>
+    <w:p>
+      <w:pPr>
+        <w:pStyle w:val="BodyText"/>
+      </w:pPr>
+      <w:r>
         <w:t xml:space="preserve">Lindeberg and Lindstrom (2019)</w:t>
       </w:r>
     </w:p>
@@ -1164,6 +639,14 @@
         <w:pStyle w:val="BodyText"/>
       </w:pPr>
       <w:r>
+        <w:t xml:space="preserve">Mecklenburg et al. (2002)</w:t>
+      </w:r>
+    </w:p>
+    <w:p>
+      <w:pPr>
+        <w:pStyle w:val="BodyText"/>
+      </w:pPr>
+      <w:r>
         <w:t xml:space="preserve">Muto et al. (2020)</w:t>
       </w:r>
     </w:p>
@@ -1172,7 +655,15 @@
         <w:pStyle w:val="BodyText"/>
       </w:pPr>
       <w:r>
-        <w:t xml:space="preserve">Nichol (1995)</w:t>
+        <w:t xml:space="preserve">Nichol (1995a)</w:t>
+      </w:r>
+    </w:p>
+    <w:p>
+      <w:pPr>
+        <w:pStyle w:val="BodyText"/>
+      </w:pPr>
+      <w:r>
+        <w:t xml:space="preserve">Nichol (1995b)</w:t>
       </w:r>
     </w:p>
     <w:p>
@@ -1244,6 +735,14 @@
         <w:pStyle w:val="BodyText"/>
       </w:pPr>
       <w:r>
+        <w:t xml:space="preserve">Rose and Walters (1990)</w:t>
+      </w:r>
+    </w:p>
+    <w:p>
+      <w:pPr>
+        <w:pStyle w:val="BodyText"/>
+      </w:pPr>
+      <w:r>
         <w:t xml:space="preserve">Shubnikov and Lisovenko (1964)</w:t>
       </w:r>
     </w:p>
@@ -1476,6 +975,22 @@
         <w:pStyle w:val="BodyText"/>
       </w:pPr>
       <w:r>
+        <w:t xml:space="preserve">Wakabayashi et al. (1985)</w:t>
+      </w:r>
+    </w:p>
+    <w:p>
+      <w:pPr>
+        <w:pStyle w:val="BodyText"/>
+      </w:pPr>
+      <w:r>
+        <w:t xml:space="preserve">Wilderbuer et al. (2018)</w:t>
+      </w:r>
+    </w:p>
+    <w:p>
+      <w:pPr>
+        <w:pStyle w:val="BodyText"/>
+      </w:pPr>
+      <w:r>
         <w:t xml:space="preserve">Wyllie-Echeverria and Wooster (1998)</w:t>
       </w:r>
     </w:p>
@@ -1575,7 +1090,7 @@
         <w:t xml:space="preserve">Cokelet (2016)</w:t>
       </w:r>
     </w:p>
-    <w:bookmarkStart w:id="230" w:name="refs"/>
+    <w:bookmarkStart w:id="243" w:name="refs"/>
     <w:bookmarkStart w:id="21" w:name="ref-RN965"/>
     <w:p>
       <w:pPr>
@@ -2462,7 +1977,61 @@
       </w:r>
     </w:p>
     <w:bookmarkEnd w:id="38"/>
-    <w:bookmarkStart w:id="40" w:name="ref-RNChilton2011"/>
+    <w:bookmarkStart w:id="39" w:name="ref-2021Community"/>
+    <w:p>
+      <w:pPr>
+        <w:pStyle w:val="Bibliography"/>
+      </w:pPr>
+      <w:r>
+        <w:t xml:space="preserve">Britt, L. L., Markowitz, E. H., Dawson, E. J., Charriere, N. E., Prohaska, B. K., Rohan, S. K., Stevenson, D. E., and Britt, L. L. (2021).</w:t>
+      </w:r>
+      <w:r>
+        <w:t xml:space="preserve"> </w:t>
+      </w:r>
+      <w:r>
+        <w:rPr>
+          <w:iCs/>
+          <w:i/>
+        </w:rPr>
+        <w:t xml:space="preserve">2021 northern</w:t>
+      </w:r>
+      <w:r>
+        <w:rPr>
+          <w:iCs/>
+          <w:i/>
+        </w:rPr>
+        <w:t xml:space="preserve"> </w:t>
+      </w:r>
+      <w:r>
+        <w:rPr>
+          <w:iCs/>
+          <w:i/>
+        </w:rPr>
+        <w:t xml:space="preserve">Bering Sea</w:t>
+      </w:r>
+      <w:r>
+        <w:rPr>
+          <w:iCs/>
+          <w:i/>
+        </w:rPr>
+        <w:t xml:space="preserve"> </w:t>
+      </w:r>
+      <w:r>
+        <w:rPr>
+          <w:iCs/>
+          <w:i/>
+        </w:rPr>
+        <w:t xml:space="preserve">groundfish and crab trawl survey highlights</w:t>
+      </w:r>
+      <w:r>
+        <w:t xml:space="preserve"> </w:t>
+      </w:r>
+      <w:r>
+        <w:t xml:space="preserve">[Outreach].</w:t>
+      </w:r>
+    </w:p>
+    <w:bookmarkEnd w:id="39"/>
+    <w:bookmarkStart w:id="41" w:name="ref-RNChilton2011"/>
     <w:p>
       <w:pPr>
         <w:pStyle w:val="Bibliography"/>
@@ -2530,7 +2099,7 @@
       <w:r>
         <w:t xml:space="preserve"> </w:t>
       </w:r>
-      <w:hyperlink r:id="rId39">
+      <w:hyperlink r:id="rId40">
         <w:r>
           <w:rPr>
             <w:rStyle w:val="Hyperlink"/>
@@ -2539,8 +2108,8 @@
         </w:r>
       </w:hyperlink>
     </w:p>
-    <w:bookmarkEnd w:id="40"/>
-    <w:bookmarkStart w:id="42" w:name="ref-RN892"/>
+    <w:bookmarkEnd w:id="41"/>
+    <w:bookmarkStart w:id="43" w:name="ref-RN892"/>
     <w:p>
       <w:pPr>
         <w:pStyle w:val="Bibliography"/>
@@ -2586,7 +2155,7 @@
       <w:r>
         <w:t xml:space="preserve"> </w:t>
       </w:r>
-      <w:hyperlink r:id="rId41">
+      <w:hyperlink r:id="rId42">
         <w:r>
           <w:rPr>
             <w:rStyle w:val="Hyperlink"/>
@@ -2595,8 +2164,8 @@
         </w:r>
       </w:hyperlink>
     </w:p>
-    <w:bookmarkEnd w:id="42"/>
-    <w:bookmarkStart w:id="44" w:name="ref-Coachman1986"/>
+    <w:bookmarkEnd w:id="43"/>
+    <w:bookmarkStart w:id="45" w:name="ref-Coachman1986"/>
     <w:p>
       <w:pPr>
         <w:pStyle w:val="Bibliography"/>
@@ -2645,7 +2214,7 @@
       <w:r>
         <w:t xml:space="preserve"> </w:t>
       </w:r>
-      <w:hyperlink r:id="rId43">
+      <w:hyperlink r:id="rId44">
         <w:r>
           <w:rPr>
             <w:rStyle w:val="Hyperlink"/>
@@ -2654,8 +2223,8 @@
         </w:r>
       </w:hyperlink>
     </w:p>
-    <w:bookmarkEnd w:id="44"/>
-    <w:bookmarkStart w:id="46" w:name="ref-Cokelet2016"/>
+    <w:bookmarkEnd w:id="45"/>
+    <w:bookmarkStart w:id="47" w:name="ref-Cokelet2016"/>
     <w:p>
       <w:pPr>
         <w:pStyle w:val="Bibliography"/>
@@ -2692,7 +2261,7 @@
       <w:r>
         <w:t xml:space="preserve"> </w:t>
       </w:r>
-      <w:hyperlink r:id="rId45">
+      <w:hyperlink r:id="rId46">
         <w:r>
           <w:rPr>
             <w:rStyle w:val="Hyperlink"/>
@@ -2701,8 +2270,8 @@
         </w:r>
       </w:hyperlink>
     </w:p>
-    <w:bookmarkEnd w:id="46"/>
-    <w:bookmarkStart w:id="48" w:name="ref-RN976"/>
+    <w:bookmarkEnd w:id="47"/>
+    <w:bookmarkStart w:id="49" w:name="ref-RN976"/>
     <w:p>
       <w:pPr>
         <w:pStyle w:val="Bibliography"/>
@@ -2770,7 +2339,7 @@
       <w:r>
         <w:t xml:space="preserve"> </w:t>
       </w:r>
-      <w:hyperlink r:id="rId47">
+      <w:hyperlink r:id="rId48">
         <w:r>
           <w:rPr>
             <w:rStyle w:val="Hyperlink"/>
@@ -2779,8 +2348,8 @@
         </w:r>
       </w:hyperlink>
     </w:p>
-    <w:bookmarkEnd w:id="48"/>
-    <w:bookmarkStart w:id="50" w:name="ref-RN893"/>
+    <w:bookmarkEnd w:id="49"/>
+    <w:bookmarkStart w:id="51" w:name="ref-RN893"/>
     <w:p>
       <w:pPr>
         <w:pStyle w:val="Bibliography"/>
@@ -2848,7 +2417,7 @@
       <w:r>
         <w:t xml:space="preserve"> </w:t>
       </w:r>
-      <w:hyperlink r:id="rId49">
+      <w:hyperlink r:id="rId50">
         <w:r>
           <w:rPr>
             <w:rStyle w:val="Hyperlink"/>
@@ -2857,8 +2426,8 @@
         </w:r>
       </w:hyperlink>
     </w:p>
-    <w:bookmarkEnd w:id="50"/>
-    <w:bookmarkStart w:id="52" w:name="ref-RN894"/>
+    <w:bookmarkEnd w:id="51"/>
+    <w:bookmarkStart w:id="53" w:name="ref-RN894"/>
     <w:p>
       <w:pPr>
         <w:pStyle w:val="Bibliography"/>
@@ -2926,7 +2495,7 @@
       <w:r>
         <w:t xml:space="preserve"> </w:t>
       </w:r>
-      <w:hyperlink r:id="rId51">
+      <w:hyperlink r:id="rId52">
         <w:r>
           <w:rPr>
             <w:rStyle w:val="Hyperlink"/>
@@ -2935,8 +2504,8 @@
         </w:r>
       </w:hyperlink>
     </w:p>
-    <w:bookmarkEnd w:id="52"/>
-    <w:bookmarkStart w:id="54" w:name="ref-Cooperetal2020"/>
+    <w:bookmarkEnd w:id="53"/>
+    <w:bookmarkStart w:id="55" w:name="ref-Cooperetal2020"/>
     <w:p>
       <w:pPr>
         <w:pStyle w:val="Bibliography"/>
@@ -3004,7 +2573,7 @@
       <w:r>
         <w:t xml:space="preserve"> </w:t>
       </w:r>
-      <w:hyperlink r:id="rId53">
+      <w:hyperlink r:id="rId54">
         <w:r>
           <w:rPr>
             <w:rStyle w:val="Hyperlink"/>
@@ -3013,8 +2582,8 @@
         </w:r>
       </w:hyperlink>
     </w:p>
-    <w:bookmarkEnd w:id="54"/>
-    <w:bookmarkStart w:id="55" w:name="ref-RN895"/>
+    <w:bookmarkEnd w:id="55"/>
+    <w:bookmarkStart w:id="56" w:name="ref-RN895"/>
     <w:p>
       <w:pPr>
         <w:pStyle w:val="Bibliography"/>
@@ -3095,8 +2664,8 @@
         <w:t xml:space="preserve">, p. 459–470.</w:t>
       </w:r>
     </w:p>
-    <w:bookmarkEnd w:id="55"/>
-    <w:bookmarkStart w:id="57" w:name="ref-RN974"/>
+    <w:bookmarkEnd w:id="56"/>
+    <w:bookmarkStart w:id="58" w:name="ref-RN974"/>
     <w:p>
       <w:pPr>
         <w:pStyle w:val="Bibliography"/>
@@ -3164,7 +2733,7 @@
       <w:r>
         <w:t xml:space="preserve"> </w:t>
       </w:r>
-      <w:hyperlink r:id="rId56">
+      <w:hyperlink r:id="rId57">
         <w:r>
           <w:rPr>
             <w:rStyle w:val="Hyperlink"/>
@@ -3173,8 +2742,8 @@
         </w:r>
       </w:hyperlink>
     </w:p>
-    <w:bookmarkEnd w:id="57"/>
-    <w:bookmarkStart w:id="59" w:name="ref-RN970"/>
+    <w:bookmarkEnd w:id="58"/>
+    <w:bookmarkStart w:id="60" w:name="ref-RN970"/>
     <w:p>
       <w:pPr>
         <w:pStyle w:val="Bibliography"/>
@@ -3263,7 +2832,7 @@
       <w:r>
         <w:t xml:space="preserve"> </w:t>
       </w:r>
-      <w:hyperlink r:id="rId58">
+      <w:hyperlink r:id="rId59">
         <w:r>
           <w:rPr>
             <w:rStyle w:val="Hyperlink"/>
@@ -3272,8 +2841,8 @@
         </w:r>
       </w:hyperlink>
     </w:p>
-    <w:bookmarkEnd w:id="59"/>
-    <w:bookmarkStart w:id="61" w:name="ref-Drummetal2016"/>
+    <w:bookmarkEnd w:id="60"/>
+    <w:bookmarkStart w:id="62" w:name="ref-Drummetal2016"/>
     <w:p>
       <w:pPr>
         <w:pStyle w:val="Bibliography"/>
@@ -3327,7 +2896,7 @@
       <w:r>
         <w:t xml:space="preserve"> </w:t>
       </w:r>
-      <w:hyperlink r:id="rId60">
+      <w:hyperlink r:id="rId61">
         <w:r>
           <w:rPr>
             <w:rStyle w:val="Hyperlink"/>
@@ -3336,8 +2905,8 @@
         </w:r>
       </w:hyperlink>
     </w:p>
-    <w:bookmarkEnd w:id="61"/>
-    <w:bookmarkStart w:id="63" w:name="ref-Eisneretal2020"/>
+    <w:bookmarkEnd w:id="62"/>
+    <w:bookmarkStart w:id="64" w:name="ref-Eisneretal2020"/>
     <w:p>
       <w:pPr>
         <w:pStyle w:val="Bibliography"/>
@@ -3408,7 +2977,7 @@
       <w:r>
         <w:t xml:space="preserve"> </w:t>
       </w:r>
-      <w:hyperlink r:id="rId62">
+      <w:hyperlink r:id="rId63">
         <w:r>
           <w:rPr>
             <w:rStyle w:val="Hyperlink"/>
@@ -3417,8 +2986,8 @@
         </w:r>
       </w:hyperlink>
     </w:p>
-    <w:bookmarkEnd w:id="63"/>
-    <w:bookmarkStart w:id="64" w:name="ref-RN896"/>
+    <w:bookmarkEnd w:id="64"/>
+    <w:bookmarkStart w:id="65" w:name="ref-RN896"/>
     <w:p>
       <w:pPr>
         <w:pStyle w:val="Bibliography"/>
@@ -3465,8 +3034,8 @@
         <w:t xml:space="preserve">, p. 112–129.</w:t>
       </w:r>
     </w:p>
-    <w:bookmarkEnd w:id="64"/>
-    <w:bookmarkStart w:id="66" w:name="ref-RN947"/>
+    <w:bookmarkEnd w:id="65"/>
+    <w:bookmarkStart w:id="67" w:name="ref-RN947"/>
     <w:p>
       <w:pPr>
         <w:pStyle w:val="Bibliography"/>
@@ -3534,7 +3103,7 @@
       <w:r>
         <w:t xml:space="preserve"> </w:t>
       </w:r>
-      <w:hyperlink r:id="rId65">
+      <w:hyperlink r:id="rId66">
         <w:r>
           <w:rPr>
             <w:rStyle w:val="Hyperlink"/>
@@ -3543,8 +3112,8 @@
         </w:r>
       </w:hyperlink>
     </w:p>
-    <w:bookmarkEnd w:id="66"/>
-    <w:bookmarkStart w:id="68" w:name="ref-Federetal2005"/>
+    <w:bookmarkEnd w:id="67"/>
+    <w:bookmarkStart w:id="69" w:name="ref-Federetal2005"/>
     <w:p>
       <w:pPr>
         <w:pStyle w:val="Bibliography"/>
@@ -3593,7 +3162,7 @@
       <w:r>
         <w:t xml:space="preserve"> </w:t>
       </w:r>
-      <w:hyperlink r:id="rId67">
+      <w:hyperlink r:id="rId68">
         <w:r>
           <w:rPr>
             <w:rStyle w:val="Hyperlink"/>
@@ -3602,8 +3171,8 @@
         </w:r>
       </w:hyperlink>
     </w:p>
-    <w:bookmarkEnd w:id="68"/>
-    <w:bookmarkStart w:id="70" w:name="ref-Fedewaetal2020"/>
+    <w:bookmarkEnd w:id="69"/>
+    <w:bookmarkStart w:id="71" w:name="ref-Fedewaetal2020"/>
     <w:p>
       <w:pPr>
         <w:pStyle w:val="Bibliography"/>
@@ -3674,7 +3243,7 @@
       <w:r>
         <w:t xml:space="preserve"> </w:t>
       </w:r>
-      <w:hyperlink r:id="rId69">
+      <w:hyperlink r:id="rId70">
         <w:r>
           <w:rPr>
             <w:rStyle w:val="Hyperlink"/>
@@ -3683,8 +3252,8 @@
         </w:r>
       </w:hyperlink>
     </w:p>
-    <w:bookmarkEnd w:id="70"/>
-    <w:bookmarkStart w:id="72" w:name="ref-RN955"/>
+    <w:bookmarkEnd w:id="71"/>
+    <w:bookmarkStart w:id="73" w:name="ref-RN955"/>
     <w:p>
       <w:pPr>
         <w:pStyle w:val="Bibliography"/>
@@ -3724,7 +3293,7 @@
       <w:r>
         <w:t xml:space="preserve"> </w:t>
       </w:r>
-      <w:hyperlink r:id="rId71">
+      <w:hyperlink r:id="rId72">
         <w:r>
           <w:rPr>
             <w:rStyle w:val="Hyperlink"/>
@@ -3733,8 +3302,156 @@
         </w:r>
       </w:hyperlink>
     </w:p>
-    <w:bookmarkEnd w:id="72"/>
-    <w:bookmarkStart w:id="74" w:name="ref-RN897"/>
+    <w:bookmarkEnd w:id="73"/>
+    <w:bookmarkStart w:id="74" w:name="ref-Fissel2019"/>
+    <w:p>
+      <w:pPr>
+        <w:pStyle w:val="Bibliography"/>
+      </w:pPr>
+      <w:r>
+        <w:t xml:space="preserve">Fissel, B. E., Dalton, M., Garber-Yonts, B., Haynie, A., Kasperski, S., Lee, J., Lew, D., Seung, C., Sparks, K., Szymkowiak, M., and Wise, S. (2019). Economic status of the groundfish fisheries off</w:t>
+      </w:r>
+      <w:r>
+        <w:t xml:space="preserve"> </w:t>
+      </w:r>
+      <w:r>
+        <w:t xml:space="preserve">Alaska</w:t>
+      </w:r>
+      <w:r>
+        <w:t xml:space="preserve">, 2018. In</w:t>
+      </w:r>
+      <w:r>
+        <w:t xml:space="preserve"> </w:t>
+      </w:r>
+      <w:r>
+        <w:rPr>
+          <w:iCs/>
+          <w:i/>
+        </w:rPr>
+        <w:t xml:space="preserve">Stock assessment and fishery evaluation report for the groundfish resources of the</w:t>
+      </w:r>
+      <w:r>
+        <w:rPr>
+          <w:iCs/>
+          <w:i/>
+        </w:rPr>
+        <w:t xml:space="preserve"> </w:t>
+      </w:r>
+      <w:r>
+        <w:rPr>
+          <w:iCs/>
+          <w:i/>
+        </w:rPr>
+        <w:t xml:space="preserve">Bering Sea</w:t>
+      </w:r>
+      <w:r>
+        <w:rPr>
+          <w:iCs/>
+          <w:i/>
+        </w:rPr>
+        <w:t xml:space="preserve">/</w:t>
+      </w:r>
+      <w:r>
+        <w:rPr>
+          <w:iCs/>
+          <w:i/>
+        </w:rPr>
+        <w:t xml:space="preserve">Aleutian Islands</w:t>
+      </w:r>
+      <w:r>
+        <w:rPr>
+          <w:iCs/>
+          <w:i/>
+        </w:rPr>
+        <w:t xml:space="preserve"> </w:t>
+      </w:r>
+      <w:r>
+        <w:rPr>
+          <w:iCs/>
+          <w:i/>
+        </w:rPr>
+        <w:t xml:space="preserve">regions</w:t>
+      </w:r>
+      <w:r>
+        <w:t xml:space="preserve">. North Pacific Fishery Management Council.</w:t>
+      </w:r>
+    </w:p>
+    <w:bookmarkEnd w:id="74"/>
+    <w:bookmarkStart w:id="75" w:name="ref-Fissel2021"/>
+    <w:p>
+      <w:pPr>
+        <w:pStyle w:val="Bibliography"/>
+      </w:pPr>
+      <w:r>
+        <w:t xml:space="preserve">Fissel, B. E., Dalton, M., Garber-Yonts, B., Haynie, A., Kasperski, S., Lee, J., Lew, D., Seung, C., Sparks, K., Szymkowiak, M., and Wise, S. (2021). Economic status of the groundfish fisheries off</w:t>
+      </w:r>
+      <w:r>
+        <w:t xml:space="preserve"> </w:t>
+      </w:r>
+      <w:r>
+        <w:t xml:space="preserve">Alaska</w:t>
+      </w:r>
+      <w:r>
+        <w:t xml:space="preserve">, 2019. In</w:t>
+      </w:r>
+      <w:r>
+        <w:t xml:space="preserve"> </w:t>
+      </w:r>
+      <w:r>
+        <w:rPr>
+          <w:iCs/>
+          <w:i/>
+        </w:rPr>
+        <w:t xml:space="preserve">Stock assessment and fishery evaluation report for the groundfish resources of the</w:t>
+      </w:r>
+      <w:r>
+        <w:rPr>
+          <w:iCs/>
+          <w:i/>
+        </w:rPr>
+        <w:t xml:space="preserve"> </w:t>
+      </w:r>
+      <w:r>
+        <w:rPr>
+          <w:iCs/>
+          <w:i/>
+        </w:rPr>
+        <w:t xml:space="preserve">Bering Sea</w:t>
+      </w:r>
+      <w:r>
+        <w:rPr>
+          <w:iCs/>
+          <w:i/>
+        </w:rPr>
+        <w:t xml:space="preserve">/</w:t>
+      </w:r>
+      <w:r>
+        <w:rPr>
+          <w:iCs/>
+          <w:i/>
+        </w:rPr>
+        <w:t xml:space="preserve">Aleutian Islands</w:t>
+      </w:r>
+      <w:r>
+        <w:rPr>
+          <w:iCs/>
+          <w:i/>
+        </w:rPr>
+        <w:t xml:space="preserve"> </w:t>
+      </w:r>
+      <w:r>
+        <w:rPr>
+          <w:iCs/>
+          <w:i/>
+        </w:rPr>
+        <w:t xml:space="preserve">regions</w:t>
+      </w:r>
+      <w:r>
+        <w:t xml:space="preserve">. North Pacific Fishery Management Council.</w:t>
+      </w:r>
+    </w:p>
+    <w:bookmarkEnd w:id="75"/>
+    <w:bookmarkStart w:id="77" w:name="ref-RN897"/>
     <w:p>
       <w:pPr>
         <w:pStyle w:val="Bibliography"/>
@@ -3771,7 +3488,7 @@
       <w:r>
         <w:t xml:space="preserve"> </w:t>
       </w:r>
-      <w:hyperlink r:id="rId73">
+      <w:hyperlink r:id="rId76">
         <w:r>
           <w:rPr>
             <w:rStyle w:val="Hyperlink"/>
@@ -3780,8 +3497,42 @@
         </w:r>
       </w:hyperlink>
     </w:p>
-    <w:bookmarkEnd w:id="74"/>
-    <w:bookmarkStart w:id="76" w:name="ref-RN964"/>
+    <w:bookmarkEnd w:id="77"/>
+    <w:bookmarkStart w:id="79" w:name="ref-Frickeetal2022"/>
+    <w:p>
+      <w:pPr>
+        <w:pStyle w:val="Bibliography"/>
+      </w:pPr>
+      <w:r>
+        <w:t xml:space="preserve">Fricke, R., Eschmeyer, W. N., and Laan, R. van der. (2022).</w:t>
+      </w:r>
+      <w:r>
+        <w:t xml:space="preserve"> </w:t>
+      </w:r>
+      <w:r>
+        <w:rPr>
+          <w:iCs/>
+          <w:i/>
+        </w:rPr>
+        <w:t xml:space="preserve">Eschmeyer’s catalog of fishes: Genera, species, references</w:t>
+      </w:r>
+      <w:r>
+        <w:t xml:space="preserve">.</w:t>
+      </w:r>
+      <w:r>
+        <w:t xml:space="preserve"> </w:t>
+      </w:r>
+      <w:hyperlink r:id="rId78">
+        <w:r>
+          <w:rPr>
+            <w:rStyle w:val="Hyperlink"/>
+          </w:rPr>
+          <w:t xml:space="preserve">https://www.calacademy.org/scientists/projects/eschmeyers-catalog-of-fishes</w:t>
+        </w:r>
+      </w:hyperlink>
+    </w:p>
+    <w:bookmarkEnd w:id="79"/>
+    <w:bookmarkStart w:id="81" w:name="ref-RN964"/>
     <w:p>
       <w:pPr>
         <w:pStyle w:val="Bibliography"/>
@@ -3849,7 +3600,7 @@
       <w:r>
         <w:t xml:space="preserve"> </w:t>
       </w:r>
-      <w:hyperlink r:id="rId75">
+      <w:hyperlink r:id="rId80">
         <w:r>
           <w:rPr>
             <w:rStyle w:val="Hyperlink"/>
@@ -3858,8 +3609,8 @@
         </w:r>
       </w:hyperlink>
     </w:p>
-    <w:bookmarkEnd w:id="76"/>
-    <w:bookmarkStart w:id="78" w:name="ref-RN946"/>
+    <w:bookmarkEnd w:id="81"/>
+    <w:bookmarkStart w:id="83" w:name="ref-RN946"/>
     <w:p>
       <w:pPr>
         <w:pStyle w:val="Bibliography"/>
@@ -3913,7 +3664,7 @@
       <w:r>
         <w:t xml:space="preserve"> </w:t>
       </w:r>
-      <w:hyperlink r:id="rId77">
+      <w:hyperlink r:id="rId82">
         <w:r>
           <w:rPr>
             <w:rStyle w:val="Hyperlink"/>
@@ -3922,8 +3673,8 @@
         </w:r>
       </w:hyperlink>
     </w:p>
-    <w:bookmarkEnd w:id="78"/>
-    <w:bookmarkStart w:id="80" w:name="ref-Grussetal2021"/>
+    <w:bookmarkEnd w:id="83"/>
+    <w:bookmarkStart w:id="85" w:name="ref-Grussetal2021"/>
     <w:p>
       <w:pPr>
         <w:pStyle w:val="Bibliography"/>
@@ -3972,7 +3723,7 @@
       <w:r>
         <w:t xml:space="preserve"> </w:t>
       </w:r>
-      <w:hyperlink r:id="rId79">
+      <w:hyperlink r:id="rId84">
         <w:r>
           <w:rPr>
             <w:rStyle w:val="Hyperlink"/>
@@ -3981,8 +3732,8 @@
         </w:r>
       </w:hyperlink>
     </w:p>
-    <w:bookmarkEnd w:id="80"/>
-    <w:bookmarkStart w:id="82" w:name="ref-RN961"/>
+    <w:bookmarkEnd w:id="85"/>
+    <w:bookmarkStart w:id="87" w:name="ref-RN961"/>
     <w:p>
       <w:pPr>
         <w:pStyle w:val="Bibliography"/>
@@ -4078,7 +3829,7 @@
       <w:r>
         <w:t xml:space="preserve"> </w:t>
       </w:r>
-      <w:hyperlink r:id="rId81">
+      <w:hyperlink r:id="rId86">
         <w:r>
           <w:rPr>
             <w:rStyle w:val="Hyperlink"/>
@@ -4087,8 +3838,8 @@
         </w:r>
       </w:hyperlink>
     </w:p>
-    <w:bookmarkEnd w:id="82"/>
-    <w:bookmarkStart w:id="84" w:name="ref-RN951"/>
+    <w:bookmarkEnd w:id="87"/>
+    <w:bookmarkStart w:id="89" w:name="ref-RN951"/>
     <w:p>
       <w:pPr>
         <w:pStyle w:val="Bibliography"/>
@@ -4184,7 +3935,7 @@
       <w:r>
         <w:t xml:space="preserve"> </w:t>
       </w:r>
-      <w:hyperlink r:id="rId83">
+      <w:hyperlink r:id="rId88">
         <w:r>
           <w:rPr>
             <w:rStyle w:val="Hyperlink"/>
@@ -4193,8 +3944,8 @@
         </w:r>
       </w:hyperlink>
     </w:p>
-    <w:bookmarkEnd w:id="84"/>
-    <w:bookmarkStart w:id="86" w:name="ref-Hamazakietal2005"/>
+    <w:bookmarkEnd w:id="89"/>
+    <w:bookmarkStart w:id="91" w:name="ref-Hamazakietal2005"/>
     <w:p>
       <w:pPr>
         <w:pStyle w:val="Bibliography"/>
@@ -4243,7 +3994,7 @@
       <w:r>
         <w:t xml:space="preserve"> </w:t>
       </w:r>
-      <w:hyperlink r:id="rId85">
+      <w:hyperlink r:id="rId90">
         <w:r>
           <w:rPr>
             <w:rStyle w:val="Hyperlink"/>
@@ -4252,8 +4003,8 @@
         </w:r>
       </w:hyperlink>
     </w:p>
-    <w:bookmarkEnd w:id="86"/>
-    <w:bookmarkStart w:id="88" w:name="ref-RN967"/>
+    <w:bookmarkEnd w:id="91"/>
+    <w:bookmarkStart w:id="93" w:name="ref-RN967"/>
     <w:p>
       <w:pPr>
         <w:pStyle w:val="Bibliography"/>
@@ -4342,7 +4093,7 @@
       <w:r>
         <w:t xml:space="preserve"> </w:t>
       </w:r>
-      <w:hyperlink r:id="rId87">
+      <w:hyperlink r:id="rId92">
         <w:r>
           <w:rPr>
             <w:rStyle w:val="Hyperlink"/>
@@ -4351,8 +4102,8 @@
         </w:r>
       </w:hyperlink>
     </w:p>
-    <w:bookmarkEnd w:id="88"/>
-    <w:bookmarkStart w:id="90" w:name="ref-RN966"/>
+    <w:bookmarkEnd w:id="93"/>
+    <w:bookmarkStart w:id="95" w:name="ref-RN966"/>
     <w:p>
       <w:pPr>
         <w:pStyle w:val="Bibliography"/>
@@ -4441,7 +4192,7 @@
       <w:r>
         <w:t xml:space="preserve"> </w:t>
       </w:r>
-      <w:hyperlink r:id="rId89">
+      <w:hyperlink r:id="rId94">
         <w:r>
           <w:rPr>
             <w:rStyle w:val="Hyperlink"/>
@@ -4450,8 +4201,8 @@
         </w:r>
       </w:hyperlink>
     </w:p>
-    <w:bookmarkEnd w:id="90"/>
-    <w:bookmarkStart w:id="92" w:name="ref-RN968"/>
+    <w:bookmarkEnd w:id="95"/>
+    <w:bookmarkStart w:id="97" w:name="ref-RN968"/>
     <w:p>
       <w:pPr>
         <w:pStyle w:val="Bibliography"/>
@@ -4540,7 +4291,7 @@
       <w:r>
         <w:t xml:space="preserve"> </w:t>
       </w:r>
-      <w:hyperlink r:id="rId91">
+      <w:hyperlink r:id="rId96">
         <w:r>
           <w:rPr>
             <w:rStyle w:val="Hyperlink"/>
@@ -4549,8 +4300,8 @@
         </w:r>
       </w:hyperlink>
     </w:p>
-    <w:bookmarkEnd w:id="92"/>
-    <w:bookmarkStart w:id="94" w:name="ref-RN950"/>
+    <w:bookmarkEnd w:id="97"/>
+    <w:bookmarkStart w:id="99" w:name="ref-RN950"/>
     <w:p>
       <w:pPr>
         <w:pStyle w:val="Bibliography"/>
@@ -4639,7 +4390,7 @@
       <w:r>
         <w:t xml:space="preserve"> </w:t>
       </w:r>
-      <w:hyperlink r:id="rId93">
+      <w:hyperlink r:id="rId98">
         <w:r>
           <w:rPr>
             <w:rStyle w:val="Hyperlink"/>
@@ -4648,8 +4399,8 @@
         </w:r>
       </w:hyperlink>
     </w:p>
-    <w:bookmarkEnd w:id="94"/>
-    <w:bookmarkStart w:id="96" w:name="ref-RN979"/>
+    <w:bookmarkEnd w:id="99"/>
+    <w:bookmarkStart w:id="101" w:name="ref-RN979"/>
     <w:p>
       <w:pPr>
         <w:pStyle w:val="Bibliography"/>
@@ -4717,7 +4468,7 @@
       <w:r>
         <w:t xml:space="preserve"> </w:t>
       </w:r>
-      <w:hyperlink r:id="rId95">
+      <w:hyperlink r:id="rId100">
         <w:r>
           <w:rPr>
             <w:rStyle w:val="Hyperlink"/>
@@ -4726,8 +4477,8 @@
         </w:r>
       </w:hyperlink>
     </w:p>
-    <w:bookmarkEnd w:id="96"/>
-    <w:bookmarkStart w:id="98" w:name="ref-RN898"/>
+    <w:bookmarkEnd w:id="101"/>
+    <w:bookmarkStart w:id="103" w:name="ref-RN898"/>
     <w:p>
       <w:pPr>
         <w:pStyle w:val="Bibliography"/>
@@ -4782,7 +4533,7 @@
       <w:r>
         <w:t xml:space="preserve"> </w:t>
       </w:r>
-      <w:hyperlink r:id="rId97">
+      <w:hyperlink r:id="rId102">
         <w:r>
           <w:rPr>
             <w:rStyle w:val="Hyperlink"/>
@@ -4791,8 +4542,8 @@
         </w:r>
       </w:hyperlink>
     </w:p>
-    <w:bookmarkEnd w:id="98"/>
-    <w:bookmarkStart w:id="100" w:name="ref-RN900"/>
+    <w:bookmarkEnd w:id="103"/>
+    <w:bookmarkStart w:id="105" w:name="ref-RN900"/>
     <w:p>
       <w:pPr>
         <w:pStyle w:val="Bibliography"/>
@@ -4816,7 +4567,7 @@
       <w:r>
         <w:t xml:space="preserve"> </w:t>
       </w:r>
-      <w:hyperlink r:id="rId99">
+      <w:hyperlink r:id="rId104">
         <w:r>
           <w:rPr>
             <w:rStyle w:val="Hyperlink"/>
@@ -4825,8 +4576,8 @@
         </w:r>
       </w:hyperlink>
     </w:p>
-    <w:bookmarkEnd w:id="100"/>
-    <w:bookmarkStart w:id="102" w:name="ref-RN901"/>
+    <w:bookmarkEnd w:id="105"/>
+    <w:bookmarkStart w:id="107" w:name="ref-RN901"/>
     <w:p>
       <w:pPr>
         <w:pStyle w:val="Bibliography"/>
@@ -4875,7 +4626,7 @@
       <w:r>
         <w:t xml:space="preserve"> </w:t>
       </w:r>
-      <w:hyperlink r:id="rId101">
+      <w:hyperlink r:id="rId106">
         <w:r>
           <w:rPr>
             <w:rStyle w:val="Hyperlink"/>
@@ -4884,8 +4635,8 @@
         </w:r>
       </w:hyperlink>
     </w:p>
-    <w:bookmarkEnd w:id="102"/>
-    <w:bookmarkStart w:id="103" w:name="ref-RN902"/>
+    <w:bookmarkEnd w:id="107"/>
+    <w:bookmarkStart w:id="108" w:name="ref-RN902"/>
     <w:p>
       <w:pPr>
         <w:pStyle w:val="Bibliography"/>
@@ -4921,8 +4672,76 @@
         <w:t xml:space="preserve">.</w:t>
       </w:r>
     </w:p>
-    <w:bookmarkEnd w:id="103"/>
-    <w:bookmarkStart w:id="105" w:name="ref-RN957"/>
+    <w:bookmarkEnd w:id="108"/>
+    <w:bookmarkStart w:id="109" w:name="ref-RN971"/>
+    <w:p>
+      <w:pPr>
+        <w:pStyle w:val="Bibliography"/>
+      </w:pPr>
+      <w:r>
+        <w:t xml:space="preserve">Ianelli, J. N., Kotwicki, S., Honkalehto, T., Holsman, K., and Fissel, B. E. (2017).</w:t>
+      </w:r>
+      <w:r>
+        <w:t xml:space="preserve"> </w:t>
+      </w:r>
+      <w:r>
+        <w:rPr>
+          <w:iCs/>
+          <w:i/>
+        </w:rPr>
+        <w:t xml:space="preserve">Stock assessment and fishery evaluation report for the groundfish resources of the</w:t>
+      </w:r>
+      <w:r>
+        <w:rPr>
+          <w:iCs/>
+          <w:i/>
+        </w:rPr>
+        <w:t xml:space="preserve"> </w:t>
+      </w:r>
+      <w:r>
+        <w:rPr>
+          <w:iCs/>
+          <w:i/>
+        </w:rPr>
+        <w:t xml:space="preserve">Bering Sea</w:t>
+      </w:r>
+      <w:r>
+        <w:rPr>
+          <w:iCs/>
+          <w:i/>
+        </w:rPr>
+        <w:t xml:space="preserve">/</w:t>
+      </w:r>
+      <w:r>
+        <w:rPr>
+          <w:iCs/>
+          <w:i/>
+        </w:rPr>
+        <w:t xml:space="preserve">Aleutian Islands</w:t>
+      </w:r>
+      <w:r>
+        <w:rPr>
+          <w:iCs/>
+          <w:i/>
+        </w:rPr>
+        <w:t xml:space="preserve"> </w:t>
+      </w:r>
+      <w:r>
+        <w:rPr>
+          <w:iCs/>
+          <w:i/>
+        </w:rPr>
+        <w:t xml:space="preserve">regions, december 2017</w:t>
+      </w:r>
+      <w:r>
+        <w:t xml:space="preserve"> </w:t>
+      </w:r>
+      <w:r>
+        <w:t xml:space="preserve">(pp. p. 55–184). North Pacific Fishery Management Council.</w:t>
+      </w:r>
+    </w:p>
+    <w:bookmarkEnd w:id="109"/>
+    <w:bookmarkStart w:id="111" w:name="ref-RN957"/>
     <w:p>
       <w:pPr>
         <w:pStyle w:val="Bibliography"/>
@@ -5032,7 +4851,7 @@
       <w:r>
         <w:t xml:space="preserve"> </w:t>
       </w:r>
-      <w:hyperlink r:id="rId104">
+      <w:hyperlink r:id="rId110">
         <w:r>
           <w:rPr>
             <w:rStyle w:val="Hyperlink"/>
@@ -5041,8 +4860,8 @@
         </w:r>
       </w:hyperlink>
     </w:p>
-    <w:bookmarkEnd w:id="105"/>
-    <w:bookmarkStart w:id="107" w:name="ref-RN953"/>
+    <w:bookmarkEnd w:id="111"/>
+    <w:bookmarkStart w:id="113" w:name="ref-RN953"/>
     <w:p>
       <w:pPr>
         <w:pStyle w:val="Bibliography"/>
@@ -5087,7 +4906,7 @@
       <w:r>
         <w:t xml:space="preserve"> </w:t>
       </w:r>
-      <w:hyperlink r:id="rId106">
+      <w:hyperlink r:id="rId112">
         <w:r>
           <w:rPr>
             <w:rStyle w:val="Hyperlink"/>
@@ -5096,8 +4915,8 @@
         </w:r>
       </w:hyperlink>
     </w:p>
-    <w:bookmarkEnd w:id="107"/>
-    <w:bookmarkStart w:id="109" w:name="ref-RN903"/>
+    <w:bookmarkEnd w:id="113"/>
+    <w:bookmarkStart w:id="115" w:name="ref-RN903"/>
     <w:p>
       <w:pPr>
         <w:pStyle w:val="Bibliography"/>
@@ -5134,7 +4953,7 @@
       <w:r>
         <w:t xml:space="preserve"> </w:t>
       </w:r>
-      <w:hyperlink r:id="rId108">
+      <w:hyperlink r:id="rId114">
         <w:r>
           <w:rPr>
             <w:rStyle w:val="Hyperlink"/>
@@ -5143,8 +4962,8 @@
         </w:r>
       </w:hyperlink>
     </w:p>
-    <w:bookmarkEnd w:id="109"/>
-    <w:bookmarkStart w:id="111" w:name="ref-RN904"/>
+    <w:bookmarkEnd w:id="115"/>
+    <w:bookmarkStart w:id="117" w:name="ref-RN904"/>
     <w:p>
       <w:pPr>
         <w:pStyle w:val="Bibliography"/>
@@ -5203,7 +5022,7 @@
       <w:r>
         <w:t xml:space="preserve"> </w:t>
       </w:r>
-      <w:hyperlink r:id="rId110">
+      <w:hyperlink r:id="rId116">
         <w:r>
           <w:rPr>
             <w:rStyle w:val="Hyperlink"/>
@@ -5212,8 +5031,8 @@
         </w:r>
       </w:hyperlink>
     </w:p>
-    <w:bookmarkEnd w:id="111"/>
-    <w:bookmarkStart w:id="113" w:name="ref-RN907"/>
+    <w:bookmarkEnd w:id="117"/>
+    <w:bookmarkStart w:id="119" w:name="ref-RN907"/>
     <w:p>
       <w:pPr>
         <w:pStyle w:val="Bibliography"/>
@@ -5250,7 +5069,7 @@
       <w:r>
         <w:t xml:space="preserve"> </w:t>
       </w:r>
-      <w:hyperlink r:id="rId112">
+      <w:hyperlink r:id="rId118">
         <w:r>
           <w:rPr>
             <w:rStyle w:val="Hyperlink"/>
@@ -5259,8 +5078,8 @@
         </w:r>
       </w:hyperlink>
     </w:p>
-    <w:bookmarkEnd w:id="113"/>
-    <w:bookmarkStart w:id="115" w:name="ref-RN906"/>
+    <w:bookmarkEnd w:id="119"/>
+    <w:bookmarkStart w:id="121" w:name="ref-RN906"/>
     <w:p>
       <w:pPr>
         <w:pStyle w:val="Bibliography"/>
@@ -5297,7 +5116,7 @@
       <w:r>
         <w:t xml:space="preserve"> </w:t>
       </w:r>
-      <w:hyperlink r:id="rId114">
+      <w:hyperlink r:id="rId120">
         <w:r>
           <w:rPr>
             <w:rStyle w:val="Hyperlink"/>
@@ -5306,8 +5125,8 @@
         </w:r>
       </w:hyperlink>
     </w:p>
-    <w:bookmarkEnd w:id="115"/>
-    <w:bookmarkStart w:id="117" w:name="ref-RN905"/>
+    <w:bookmarkEnd w:id="121"/>
+    <w:bookmarkStart w:id="123" w:name="ref-RN905"/>
     <w:p>
       <w:pPr>
         <w:pStyle w:val="Bibliography"/>
@@ -5356,7 +5175,7 @@
       <w:r>
         <w:t xml:space="preserve"> </w:t>
       </w:r>
-      <w:hyperlink r:id="rId116">
+      <w:hyperlink r:id="rId122">
         <w:r>
           <w:rPr>
             <w:rStyle w:val="Hyperlink"/>
@@ -5365,8 +5184,8 @@
         </w:r>
       </w:hyperlink>
     </w:p>
-    <w:bookmarkEnd w:id="117"/>
-    <w:bookmarkStart w:id="119" w:name="ref-RN973"/>
+    <w:bookmarkEnd w:id="123"/>
+    <w:bookmarkStart w:id="125" w:name="ref-RN973"/>
     <w:p>
       <w:pPr>
         <w:pStyle w:val="Bibliography"/>
@@ -5462,7 +5281,7 @@
       <w:r>
         <w:t xml:space="preserve"> </w:t>
       </w:r>
-      <w:hyperlink r:id="rId118">
+      <w:hyperlink r:id="rId124">
         <w:r>
           <w:rPr>
             <w:rStyle w:val="Hyperlink"/>
@@ -5471,8 +5290,8 @@
         </w:r>
       </w:hyperlink>
     </w:p>
-    <w:bookmarkEnd w:id="119"/>
-    <w:bookmarkStart w:id="121" w:name="ref-SAPcrab2018"/>
+    <w:bookmarkEnd w:id="125"/>
+    <w:bookmarkStart w:id="127" w:name="ref-SAPcrab2018"/>
     <w:p>
       <w:pPr>
         <w:pStyle w:val="Bibliography"/>
@@ -5540,7 +5359,7 @@
       <w:r>
         <w:t xml:space="preserve"> </w:t>
       </w:r>
-      <w:hyperlink r:id="rId120">
+      <w:hyperlink r:id="rId126">
         <w:r>
           <w:rPr>
             <w:rStyle w:val="Hyperlink"/>
@@ -5549,8 +5368,8 @@
         </w:r>
       </w:hyperlink>
     </w:p>
-    <w:bookmarkEnd w:id="121"/>
-    <w:bookmarkStart w:id="123" w:name="ref-RN956"/>
+    <w:bookmarkEnd w:id="127"/>
+    <w:bookmarkStart w:id="129" w:name="ref-RN956"/>
     <w:p>
       <w:pPr>
         <w:pStyle w:val="Bibliography"/>
@@ -5646,7 +5465,7 @@
       <w:r>
         <w:t xml:space="preserve"> </w:t>
       </w:r>
-      <w:hyperlink r:id="rId122">
+      <w:hyperlink r:id="rId128">
         <w:r>
           <w:rPr>
             <w:rStyle w:val="Hyperlink"/>
@@ -5655,8 +5474,8 @@
         </w:r>
       </w:hyperlink>
     </w:p>
-    <w:bookmarkEnd w:id="123"/>
-    <w:bookmarkStart w:id="124" w:name="ref-RN909"/>
+    <w:bookmarkEnd w:id="129"/>
+    <w:bookmarkStart w:id="130" w:name="ref-RN909"/>
     <w:p>
       <w:pPr>
         <w:pStyle w:val="Bibliography"/>
@@ -5724,7 +5543,7 @@
       <w:r>
         <w:t xml:space="preserve"> </w:t>
       </w:r>
-      <w:hyperlink r:id="rId97">
+      <w:hyperlink r:id="rId102">
         <w:r>
           <w:rPr>
             <w:rStyle w:val="Hyperlink"/>
@@ -5733,8 +5552,8 @@
         </w:r>
       </w:hyperlink>
     </w:p>
-    <w:bookmarkEnd w:id="124"/>
-    <w:bookmarkStart w:id="126" w:name="ref-Lauth2019"/>
+    <w:bookmarkEnd w:id="130"/>
+    <w:bookmarkStart w:id="132" w:name="ref-Lauth2019"/>
     <w:p>
       <w:pPr>
         <w:pStyle w:val="Bibliography"/>
@@ -5802,7 +5621,7 @@
       <w:r>
         <w:t xml:space="preserve"> </w:t>
       </w:r>
-      <w:hyperlink r:id="rId125">
+      <w:hyperlink r:id="rId131">
         <w:r>
           <w:rPr>
             <w:rStyle w:val="Hyperlink"/>
@@ -5811,8 +5630,8 @@
         </w:r>
       </w:hyperlink>
     </w:p>
-    <w:bookmarkEnd w:id="126"/>
-    <w:bookmarkStart w:id="128" w:name="ref-RN910"/>
+    <w:bookmarkEnd w:id="132"/>
+    <w:bookmarkStart w:id="134" w:name="ref-RN910"/>
     <w:p>
       <w:pPr>
         <w:pStyle w:val="Bibliography"/>
@@ -5852,7 +5671,7 @@
       <w:r>
         <w:t xml:space="preserve"> </w:t>
       </w:r>
-      <w:hyperlink r:id="rId127">
+      <w:hyperlink r:id="rId133">
         <w:r>
           <w:rPr>
             <w:rStyle w:val="Hyperlink"/>
@@ -5861,8 +5680,8 @@
         </w:r>
       </w:hyperlink>
     </w:p>
-    <w:bookmarkEnd w:id="128"/>
-    <w:bookmarkStart w:id="130" w:name="ref-RN952"/>
+    <w:bookmarkEnd w:id="134"/>
+    <w:bookmarkStart w:id="136" w:name="ref-RN952"/>
     <w:p>
       <w:pPr>
         <w:pStyle w:val="Bibliography"/>
@@ -5930,7 +5749,7 @@
       <w:r>
         <w:t xml:space="preserve"> </w:t>
       </w:r>
-      <w:hyperlink r:id="rId129">
+      <w:hyperlink r:id="rId135">
         <w:r>
           <w:rPr>
             <w:rStyle w:val="Hyperlink"/>
@@ -5939,8 +5758,62 @@
         </w:r>
       </w:hyperlink>
     </w:p>
-    <w:bookmarkEnd w:id="130"/>
-    <w:bookmarkStart w:id="132" w:name="ref-2018EBS2022"/>
+    <w:bookmarkEnd w:id="136"/>
+    <w:bookmarkStart w:id="137" w:name="ref-2022Community"/>
+    <w:p>
+      <w:pPr>
+        <w:pStyle w:val="Bibliography"/>
+      </w:pPr>
+      <w:r>
+        <w:t xml:space="preserve">Markowitz, E. H., Dawson, E. J., Anderson, C., Charriere, N. E., Richar, J. I., Rohan, S. K., Prohaska, B. K., Haehn, R. A., and Stevenson, D. E. (2022).</w:t>
+      </w:r>
+      <w:r>
+        <w:t xml:space="preserve"> </w:t>
+      </w:r>
+      <w:r>
+        <w:rPr>
+          <w:iCs/>
+          <w:i/>
+        </w:rPr>
+        <w:t xml:space="preserve">2022 northern</w:t>
+      </w:r>
+      <w:r>
+        <w:rPr>
+          <w:iCs/>
+          <w:i/>
+        </w:rPr>
+        <w:t xml:space="preserve"> </w:t>
+      </w:r>
+      <w:r>
+        <w:rPr>
+          <w:iCs/>
+          <w:i/>
+        </w:rPr>
+        <w:t xml:space="preserve">Bering Sea</w:t>
+      </w:r>
+      <w:r>
+        <w:rPr>
+          <w:iCs/>
+          <w:i/>
+        </w:rPr>
+        <w:t xml:space="preserve"> </w:t>
+      </w:r>
+      <w:r>
+        <w:rPr>
+          <w:iCs/>
+          <w:i/>
+        </w:rPr>
+        <w:t xml:space="preserve">groundfish and crab trawl survey highlights</w:t>
+      </w:r>
+      <w:r>
+        <w:t xml:space="preserve"> </w:t>
+      </w:r>
+      <w:r>
+        <w:t xml:space="preserve">[Outreach].</w:t>
+      </w:r>
+    </w:p>
+    <w:bookmarkEnd w:id="137"/>
+    <w:bookmarkStart w:id="139" w:name="ref-2018EBS2022"/>
     <w:p>
       <w:pPr>
         <w:pStyle w:val="Bibliography"/>
@@ -5995,7 +5868,7 @@
       <w:r>
         <w:t xml:space="preserve"> </w:t>
       </w:r>
-      <w:hyperlink r:id="rId131">
+      <w:hyperlink r:id="rId138">
         <w:r>
           <w:rPr>
             <w:rStyle w:val="Hyperlink"/>
@@ -6004,8 +5877,8 @@
         </w:r>
       </w:hyperlink>
     </w:p>
-    <w:bookmarkEnd w:id="132"/>
-    <w:bookmarkStart w:id="134" w:name="ref-2019NEBS2022"/>
+    <w:bookmarkEnd w:id="139"/>
+    <w:bookmarkStart w:id="141" w:name="ref-2019NEBS2022"/>
     <w:p>
       <w:pPr>
         <w:pStyle w:val="Bibliography"/>
@@ -6060,7 +5933,7 @@
       <w:r>
         <w:t xml:space="preserve"> </w:t>
       </w:r>
-      <w:hyperlink r:id="rId133">
+      <w:hyperlink r:id="rId140">
         <w:r>
           <w:rPr>
             <w:rStyle w:val="Hyperlink"/>
@@ -6069,8 +5942,8 @@
         </w:r>
       </w:hyperlink>
     </w:p>
-    <w:bookmarkEnd w:id="134"/>
-    <w:bookmarkStart w:id="136" w:name="ref-2021NEBS2022"/>
+    <w:bookmarkEnd w:id="141"/>
+    <w:bookmarkStart w:id="143" w:name="ref-2021NEBS2022"/>
     <w:p>
       <w:pPr>
         <w:pStyle w:val="Bibliography"/>
@@ -6125,7 +5998,7 @@
       <w:r>
         <w:t xml:space="preserve"> </w:t>
       </w:r>
-      <w:hyperlink r:id="rId135">
+      <w:hyperlink r:id="rId142">
         <w:r>
           <w:rPr>
             <w:rStyle w:val="Hyperlink"/>
@@ -6134,8 +6007,8 @@
         </w:r>
       </w:hyperlink>
     </w:p>
-    <w:bookmarkEnd w:id="136"/>
-    <w:bookmarkStart w:id="137" w:name="ref-2022NEBS2022"/>
+    <w:bookmarkEnd w:id="143"/>
+    <w:bookmarkStart w:id="144" w:name="ref-2022NEBS2022"/>
     <w:p>
       <w:pPr>
         <w:pStyle w:val="Bibliography"/>
@@ -6188,8 +6061,8 @@
         <w:t xml:space="preserve">[NOAA Tech. Memo.].</w:t>
       </w:r>
     </w:p>
-    <w:bookmarkEnd w:id="137"/>
-    <w:bookmarkStart w:id="138" w:name="ref-RN911"/>
+    <w:bookmarkEnd w:id="144"/>
+    <w:bookmarkStart w:id="145" w:name="ref-RN911"/>
     <w:p>
       <w:pPr>
         <w:pStyle w:val="Bibliography"/>
@@ -6274,8 +6147,8 @@
         <w:t xml:space="preserve">. 176 p.</w:t>
       </w:r>
     </w:p>
-    <w:bookmarkEnd w:id="138"/>
-    <w:bookmarkStart w:id="139" w:name="ref-McGilliardetal2018"/>
+    <w:bookmarkEnd w:id="145"/>
+    <w:bookmarkStart w:id="146" w:name="ref-McGilliardetal2018"/>
     <w:p>
       <w:pPr>
         <w:pStyle w:val="Bibliography"/>
@@ -6339,8 +6212,45 @@
         <w:t xml:space="preserve">.</w:t>
       </w:r>
     </w:p>
-    <w:bookmarkEnd w:id="139"/>
-    <w:bookmarkStart w:id="141" w:name="ref-RN948"/>
+    <w:bookmarkEnd w:id="146"/>
+    <w:bookmarkStart w:id="147" w:name="ref-RN912"/>
+    <w:p>
+      <w:pPr>
+        <w:pStyle w:val="Bibliography"/>
+      </w:pPr>
+      <w:r>
+        <w:t xml:space="preserve">Mecklenburg, C. W., Mecklenburg, T. A., and Thorsteinson, L. K. (2002).</w:t>
+      </w:r>
+      <w:r>
+        <w:t xml:space="preserve"> </w:t>
+      </w:r>
+      <w:r>
+        <w:rPr>
+          <w:iCs/>
+          <w:i/>
+        </w:rPr>
+        <w:t xml:space="preserve">Fishes of</w:t>
+      </w:r>
+      <w:r>
+        <w:rPr>
+          <w:iCs/>
+          <w:i/>
+        </w:rPr>
+        <w:t xml:space="preserve"> </w:t>
+      </w:r>
+      <w:r>
+        <w:rPr>
+          <w:iCs/>
+          <w:i/>
+        </w:rPr>
+        <w:t xml:space="preserve">Alaska</w:t>
+      </w:r>
+      <w:r>
+        <w:t xml:space="preserve">.</w:t>
+      </w:r>
+    </w:p>
+    <w:bookmarkEnd w:id="147"/>
+    <w:bookmarkStart w:id="149" w:name="ref-RN948"/>
     <w:p>
       <w:pPr>
         <w:pStyle w:val="Bibliography"/>
@@ -6394,7 +6304,7 @@
       <w:r>
         <w:t xml:space="preserve"> </w:t>
       </w:r>
-      <w:hyperlink r:id="rId140">
+      <w:hyperlink r:id="rId148">
         <w:r>
           <w:rPr>
             <w:rStyle w:val="Hyperlink"/>
@@ -6403,14 +6313,14 @@
         </w:r>
       </w:hyperlink>
     </w:p>
-    <w:bookmarkEnd w:id="141"/>
-    <w:bookmarkStart w:id="142" w:name="ref-Nichol1995"/>
-    <w:p>
-      <w:pPr>
-        <w:pStyle w:val="Bibliography"/>
-      </w:pPr>
-      <w:r>
-        <w:t xml:space="preserve">Nichol, D. G. (1995). Spawning and maturation of female yellowfin sole in the eastern</w:t>
+    <w:bookmarkEnd w:id="149"/>
+    <w:bookmarkStart w:id="150" w:name="ref-RN914"/>
+    <w:p>
+      <w:pPr>
+        <w:pStyle w:val="Bibliography"/>
+      </w:pPr>
+      <w:r>
+        <w:t xml:space="preserve">Nichol, D. G. (1995a). Spawning and maturation of female yellowfin sole in the eastern</w:t>
       </w:r>
       <w:r>
         <w:t xml:space="preserve"> </w:t>
@@ -6419,6 +6329,55 @@
         <w:t xml:space="preserve">Bering Sea</w:t>
       </w:r>
       <w:r>
+        <w:t xml:space="preserve"> </w:t>
+      </w:r>
+      <w:r>
+        <w:t xml:space="preserve">[Conference Proceedings].</w:t>
+      </w:r>
+      <w:r>
+        <w:t xml:space="preserve"> </w:t>
+      </w:r>
+      <w:r>
+        <w:rPr>
+          <w:iCs/>
+          <w:i/>
+        </w:rPr>
+        <w:t xml:space="preserve">Proceedings of the International Flatfish Symposium on North Pacific Flatfish, October 1994.</w:t>
+      </w:r>
+      <w:r>
+        <w:rPr>
+          <w:iCs/>
+          <w:i/>
+        </w:rPr>
+        <w:t xml:space="preserve"> </w:t>
+      </w:r>
+      <w:r>
+        <w:rPr>
+          <w:iCs/>
+          <w:i/>
+        </w:rPr>
+        <w:t xml:space="preserve">Anchorage, Alaska. Univ. Alaska, Alaska Sea Grant Rep. AK-SG-95-04</w:t>
+      </w:r>
+      <w:r>
+        <w:t xml:space="preserve">, p. 35–50.</w:t>
+      </w:r>
+    </w:p>
+    <w:bookmarkEnd w:id="150"/>
+    <w:bookmarkStart w:id="151" w:name="ref-Nichol1995"/>
+    <w:p>
+      <w:pPr>
+        <w:pStyle w:val="Bibliography"/>
+      </w:pPr>
+      <w:r>
+        <w:t xml:space="preserve">Nichol, D. G. (1995b). Spawning and maturation of female yellowfin sole in the eastern</w:t>
+      </w:r>
+      <w:r>
+        <w:t xml:space="preserve"> </w:t>
+      </w:r>
+      <w:r>
+        <w:t xml:space="preserve">Bering Sea</w:t>
+      </w:r>
+      <w:r>
         <w:t xml:space="preserve">.</w:t>
       </w:r>
       <w:r>
@@ -6449,8 +6408,8 @@
         <w:t xml:space="preserve">, p. 35–50.</w:t>
       </w:r>
     </w:p>
-    <w:bookmarkEnd w:id="142"/>
-    <w:bookmarkStart w:id="144" w:name="ref-RN915"/>
+    <w:bookmarkEnd w:id="151"/>
+    <w:bookmarkStart w:id="153" w:name="ref-RN915"/>
     <w:p>
       <w:pPr>
         <w:pStyle w:val="Bibliography"/>
@@ -6509,7 +6468,7 @@
       <w:r>
         <w:t xml:space="preserve"> </w:t>
       </w:r>
-      <w:hyperlink r:id="rId143">
+      <w:hyperlink r:id="rId152">
         <w:r>
           <w:rPr>
             <w:rStyle w:val="Hyperlink"/>
@@ -6518,8 +6477,8 @@
         </w:r>
       </w:hyperlink>
     </w:p>
-    <w:bookmarkEnd w:id="144"/>
-    <w:bookmarkStart w:id="146" w:name="ref-RN916"/>
+    <w:bookmarkEnd w:id="153"/>
+    <w:bookmarkStart w:id="155" w:name="ref-RN916"/>
     <w:p>
       <w:pPr>
         <w:pStyle w:val="Bibliography"/>
@@ -6569,7 +6528,7 @@
       <w:r>
         <w:t xml:space="preserve"> </w:t>
       </w:r>
-      <w:hyperlink r:id="rId145">
+      <w:hyperlink r:id="rId154">
         <w:r>
           <w:rPr>
             <w:rStyle w:val="Hyperlink"/>
@@ -6578,8 +6537,8 @@
         </w:r>
       </w:hyperlink>
     </w:p>
-    <w:bookmarkEnd w:id="146"/>
-    <w:bookmarkStart w:id="148" w:name="ref-RN913"/>
+    <w:bookmarkEnd w:id="155"/>
+    <w:bookmarkStart w:id="157" w:name="ref-RN913"/>
     <w:p>
       <w:pPr>
         <w:pStyle w:val="Bibliography"/>
@@ -6638,7 +6597,7 @@
       <w:r>
         <w:t xml:space="preserve"> </w:t>
       </w:r>
-      <w:hyperlink r:id="rId147">
+      <w:hyperlink r:id="rId156">
         <w:r>
           <w:rPr>
             <w:rStyle w:val="Hyperlink"/>
@@ -6647,8 +6606,8 @@
         </w:r>
       </w:hyperlink>
     </w:p>
-    <w:bookmarkEnd w:id="148"/>
-    <w:bookmarkStart w:id="149" w:name="ref-RN917"/>
+    <w:bookmarkEnd w:id="157"/>
+    <w:bookmarkStart w:id="158" w:name="ref-RN917"/>
     <w:p>
       <w:pPr>
         <w:pStyle w:val="Bibliography"/>
@@ -6714,8 +6673,37 @@
         <w:t xml:space="preserve">(2), p. 221–234.</w:t>
       </w:r>
     </w:p>
-    <w:bookmarkEnd w:id="149"/>
-    <w:bookmarkStart w:id="151" w:name="ref-OLearyetal2022"/>
+    <w:bookmarkEnd w:id="158"/>
+    <w:bookmarkStart w:id="159" w:name="ref-FOSSAFSCData"/>
+    <w:p>
+      <w:pPr>
+        <w:pStyle w:val="Bibliography"/>
+      </w:pPr>
+      <w:r>
+        <w:t xml:space="preserve">NOAA Fisheries Alaska Fisheries Science Center. (2023).</w:t>
+      </w:r>
+      <w:r>
+        <w:t xml:space="preserve"> </w:t>
+      </w:r>
+      <w:r>
+        <w:rPr>
+          <w:iCs/>
+          <w:i/>
+        </w:rPr>
+        <w:t xml:space="preserve">Fisheries one stop shop public data: RACE division bottom trawl survey data query</w:t>
+      </w:r>
+      <w:r>
+        <w:t xml:space="preserve">. https://www.fisheries.noaa.gov/foss/f?p=215:28:14399988521041:::::</w:t>
+      </w:r>
+      <w:r>
+        <w:t xml:space="preserve"> </w:t>
+      </w:r>
+      <w:r>
+        <w:t xml:space="preserve">U.S. Dep. Commer.</w:t>
+      </w:r>
+    </w:p>
+    <w:bookmarkEnd w:id="159"/>
+    <w:bookmarkStart w:id="161" w:name="ref-OLearyetal2022"/>
     <w:p>
       <w:pPr>
         <w:pStyle w:val="Bibliography"/>
@@ -6752,7 +6740,7 @@
       <w:r>
         <w:t xml:space="preserve"> </w:t>
       </w:r>
-      <w:hyperlink r:id="rId150">
+      <w:hyperlink r:id="rId160">
         <w:r>
           <w:rPr>
             <w:rStyle w:val="Hyperlink"/>
@@ -6761,8 +6749,8 @@
         </w:r>
       </w:hyperlink>
     </w:p>
-    <w:bookmarkEnd w:id="151"/>
-    <w:bookmarkStart w:id="152" w:name="ref-RN920"/>
+    <w:bookmarkEnd w:id="161"/>
+    <w:bookmarkStart w:id="162" w:name="ref-RN920"/>
     <w:p>
       <w:pPr>
         <w:pStyle w:val="Bibliography"/>
@@ -6815,8 +6803,8 @@
         <w:t xml:space="preserve">[NOAA Processed Rep.].</w:t>
       </w:r>
     </w:p>
-    <w:bookmarkEnd w:id="152"/>
-    <w:bookmarkStart w:id="154" w:name="ref-cb2021"/>
+    <w:bookmarkEnd w:id="162"/>
+    <w:bookmarkStart w:id="164" w:name="ref-cb2021"/>
     <w:p>
       <w:pPr>
         <w:pStyle w:val="Bibliography"/>
@@ -6840,7 +6828,7 @@
       <w:r>
         <w:t xml:space="preserve"> </w:t>
       </w:r>
-      <w:hyperlink r:id="rId153">
+      <w:hyperlink r:id="rId163">
         <w:r>
           <w:rPr>
             <w:rStyle w:val="Hyperlink"/>
@@ -6849,8 +6837,8 @@
         </w:r>
       </w:hyperlink>
     </w:p>
-    <w:bookmarkEnd w:id="154"/>
-    <w:bookmarkStart w:id="155" w:name="ref-RohanColdPool"/>
+    <w:bookmarkEnd w:id="164"/>
+    <w:bookmarkStart w:id="165" w:name="ref-RohanColdPool"/>
     <w:p>
       <w:pPr>
         <w:pStyle w:val="Bibliography"/>
@@ -6917,8 +6905,44 @@
         <w:t xml:space="preserve">[NOAA Tech. Memo.].</w:t>
       </w:r>
     </w:p>
-    <w:bookmarkEnd w:id="155"/>
-    <w:bookmarkStart w:id="157" w:name="ref-RN998"/>
+    <w:bookmarkEnd w:id="165"/>
+    <w:bookmarkStart w:id="166" w:name="ref-RN921"/>
+    <w:p>
+      <w:pPr>
+        <w:pStyle w:val="Bibliography"/>
+      </w:pPr>
+      <w:r>
+        <w:t xml:space="preserve">Rose, C. S., and Walters, G. E. (1990). Trawl width variation during bottom trawl surveys: Causes and consequences [Conference Proceedings].</w:t>
+      </w:r>
+      <w:r>
+        <w:t xml:space="preserve"> </w:t>
+      </w:r>
+      <w:r>
+        <w:rPr>
+          <w:iCs/>
+          <w:i/>
+        </w:rPr>
+        <w:t xml:space="preserve">Proceedings of the Symposium on Application of Stock Assessment Techniques Applies to Gadids</w:t>
+      </w:r>
+      <w:r>
+        <w:t xml:space="preserve">,</w:t>
+      </w:r>
+      <w:r>
+        <w:t xml:space="preserve"> </w:t>
+      </w:r>
+      <w:r>
+        <w:rPr>
+          <w:iCs/>
+          <w:i/>
+        </w:rPr>
+        <w:t xml:space="preserve">50</w:t>
+      </w:r>
+      <w:r>
+        <w:t xml:space="preserve">, p. 57–67.</w:t>
+      </w:r>
+    </w:p>
+    <w:bookmarkEnd w:id="166"/>
+    <w:bookmarkStart w:id="168" w:name="ref-RN998"/>
     <w:p>
       <w:pPr>
         <w:pStyle w:val="Bibliography"/>
@@ -6964,7 +6988,7 @@
       <w:r>
         <w:t xml:space="preserve"> </w:t>
       </w:r>
-      <w:hyperlink r:id="rId156">
+      <w:hyperlink r:id="rId167">
         <w:r>
           <w:rPr>
             <w:rStyle w:val="Hyperlink"/>
@@ -6973,8 +6997,8 @@
         </w:r>
       </w:hyperlink>
     </w:p>
-    <w:bookmarkEnd w:id="157"/>
-    <w:bookmarkStart w:id="158" w:name="ref-RN922"/>
+    <w:bookmarkEnd w:id="168"/>
+    <w:bookmarkStart w:id="169" w:name="ref-RN922"/>
     <w:p>
       <w:pPr>
         <w:pStyle w:val="Bibliography"/>
@@ -7018,8 +7042,8 @@
         <w:t xml:space="preserve">, p. 220–226.</w:t>
       </w:r>
     </w:p>
-    <w:bookmarkEnd w:id="158"/>
-    <w:bookmarkStart w:id="160" w:name="ref-RN923"/>
+    <w:bookmarkEnd w:id="169"/>
+    <w:bookmarkStart w:id="171" w:name="ref-RN923"/>
     <w:p>
       <w:pPr>
         <w:pStyle w:val="Bibliography"/>
@@ -7064,7 +7088,7 @@
       <w:r>
         <w:t xml:space="preserve"> </w:t>
       </w:r>
-      <w:hyperlink r:id="rId159">
+      <w:hyperlink r:id="rId170">
         <w:r>
           <w:rPr>
             <w:rStyle w:val="Hyperlink"/>
@@ -7073,8 +7097,8 @@
         </w:r>
       </w:hyperlink>
     </w:p>
-    <w:bookmarkEnd w:id="160"/>
-    <w:bookmarkStart w:id="161" w:name="ref-RN928"/>
+    <w:bookmarkEnd w:id="171"/>
+    <w:bookmarkStart w:id="172" w:name="ref-RN928"/>
     <w:p>
       <w:pPr>
         <w:pStyle w:val="Bibliography"/>
@@ -7144,8 +7168,8 @@
         </w:r>
       </w:hyperlink>
     </w:p>
-    <w:bookmarkEnd w:id="161"/>
-    <w:bookmarkStart w:id="163" w:name="ref-RN924"/>
+    <w:bookmarkEnd w:id="172"/>
+    <w:bookmarkStart w:id="174" w:name="ref-RN924"/>
     <w:p>
       <w:pPr>
         <w:pStyle w:val="Bibliography"/>
@@ -7237,7 +7261,7 @@
       <w:r>
         <w:t xml:space="preserve"> </w:t>
       </w:r>
-      <w:hyperlink r:id="rId162">
+      <w:hyperlink r:id="rId173">
         <w:r>
           <w:rPr>
             <w:rStyle w:val="Hyperlink"/>
@@ -7246,8 +7270,8 @@
         </w:r>
       </w:hyperlink>
     </w:p>
-    <w:bookmarkEnd w:id="163"/>
-    <w:bookmarkStart w:id="165" w:name="ref-RN929"/>
+    <w:bookmarkEnd w:id="174"/>
+    <w:bookmarkStart w:id="176" w:name="ref-RN929"/>
     <w:p>
       <w:pPr>
         <w:pStyle w:val="Bibliography"/>
@@ -7296,7 +7320,7 @@
       <w:r>
         <w:t xml:space="preserve"> </w:t>
       </w:r>
-      <w:hyperlink r:id="rId164">
+      <w:hyperlink r:id="rId175">
         <w:r>
           <w:rPr>
             <w:rStyle w:val="Hyperlink"/>
@@ -7305,8 +7329,8 @@
         </w:r>
       </w:hyperlink>
     </w:p>
-    <w:bookmarkEnd w:id="165"/>
-    <w:bookmarkStart w:id="167" w:name="ref-Spiesetal2020"/>
+    <w:bookmarkEnd w:id="176"/>
+    <w:bookmarkStart w:id="178" w:name="ref-Spiesetal2020"/>
     <w:p>
       <w:pPr>
         <w:pStyle w:val="Bibliography"/>
@@ -7367,7 +7391,7 @@
       <w:r>
         <w:t xml:space="preserve"> </w:t>
       </w:r>
-      <w:hyperlink r:id="rId166">
+      <w:hyperlink r:id="rId177">
         <w:r>
           <w:rPr>
             <w:rStyle w:val="Hyperlink"/>
@@ -7376,8 +7400,8 @@
         </w:r>
       </w:hyperlink>
     </w:p>
-    <w:bookmarkEnd w:id="167"/>
-    <w:bookmarkStart w:id="168" w:name="ref-RN925"/>
+    <w:bookmarkEnd w:id="178"/>
+    <w:bookmarkStart w:id="179" w:name="ref-RN925"/>
     <w:p>
       <w:pPr>
         <w:pStyle w:val="Bibliography"/>
@@ -7427,8 +7451,8 @@
         <w:t xml:space="preserve">.</w:t>
       </w:r>
     </w:p>
-    <w:bookmarkEnd w:id="168"/>
-    <w:bookmarkStart w:id="169" w:name="ref-Spiesetal2018"/>
+    <w:bookmarkEnd w:id="179"/>
+    <w:bookmarkStart w:id="180" w:name="ref-Spiesetal2018"/>
     <w:p>
       <w:pPr>
         <w:pStyle w:val="Bibliography"/>
@@ -7492,8 +7516,8 @@
         <w:t xml:space="preserve">.</w:t>
       </w:r>
     </w:p>
-    <w:bookmarkEnd w:id="169"/>
-    <w:bookmarkStart w:id="171" w:name="ref-StabenoandBell2019"/>
+    <w:bookmarkEnd w:id="180"/>
+    <w:bookmarkStart w:id="182" w:name="ref-StabenoandBell2019"/>
     <w:p>
       <w:pPr>
         <w:pStyle w:val="Bibliography"/>
@@ -7542,7 +7566,7 @@
       <w:r>
         <w:t xml:space="preserve"> </w:t>
       </w:r>
-      <w:hyperlink r:id="rId170">
+      <w:hyperlink r:id="rId181">
         <w:r>
           <w:rPr>
             <w:rStyle w:val="Hyperlink"/>
@@ -7551,8 +7575,8 @@
         </w:r>
       </w:hyperlink>
     </w:p>
-    <w:bookmarkEnd w:id="171"/>
-    <w:bookmarkStart w:id="173" w:name="ref-RN930"/>
+    <w:bookmarkEnd w:id="182"/>
+    <w:bookmarkStart w:id="184" w:name="ref-RN930"/>
     <w:p>
       <w:pPr>
         <w:pStyle w:val="Bibliography"/>
@@ -7598,7 +7622,7 @@
       <w:r>
         <w:t xml:space="preserve"> </w:t>
       </w:r>
-      <w:hyperlink r:id="rId172">
+      <w:hyperlink r:id="rId183">
         <w:r>
           <w:rPr>
             <w:rStyle w:val="Hyperlink"/>
@@ -7607,8 +7631,8 @@
         </w:r>
       </w:hyperlink>
     </w:p>
-    <w:bookmarkEnd w:id="173"/>
-    <w:bookmarkStart w:id="175" w:name="ref-RN931"/>
+    <w:bookmarkEnd w:id="184"/>
+    <w:bookmarkStart w:id="186" w:name="ref-RN931"/>
     <w:p>
       <w:pPr>
         <w:pStyle w:val="Bibliography"/>
@@ -7657,7 +7681,7 @@
       <w:r>
         <w:t xml:space="preserve"> </w:t>
       </w:r>
-      <w:hyperlink r:id="rId174">
+      <w:hyperlink r:id="rId185">
         <w:r>
           <w:rPr>
             <w:rStyle w:val="Hyperlink"/>
@@ -7666,8 +7690,8 @@
         </w:r>
       </w:hyperlink>
     </w:p>
-    <w:bookmarkEnd w:id="175"/>
-    <w:bookmarkStart w:id="177" w:name="ref-RN932"/>
+    <w:bookmarkEnd w:id="186"/>
+    <w:bookmarkStart w:id="188" w:name="ref-RN932"/>
     <w:p>
       <w:pPr>
         <w:pStyle w:val="Bibliography"/>
@@ -7716,7 +7740,7 @@
       <w:r>
         <w:t xml:space="preserve"> </w:t>
       </w:r>
-      <w:hyperlink r:id="rId176">
+      <w:hyperlink r:id="rId187">
         <w:r>
           <w:rPr>
             <w:rStyle w:val="Hyperlink"/>
@@ -7725,8 +7749,8 @@
         </w:r>
       </w:hyperlink>
     </w:p>
-    <w:bookmarkEnd w:id="177"/>
-    <w:bookmarkStart w:id="179" w:name="ref-RN933"/>
+    <w:bookmarkEnd w:id="188"/>
+    <w:bookmarkStart w:id="190" w:name="ref-RN933"/>
     <w:p>
       <w:pPr>
         <w:pStyle w:val="Bibliography"/>
@@ -7766,7 +7790,7 @@
       <w:r>
         <w:t xml:space="preserve"> </w:t>
       </w:r>
-      <w:hyperlink r:id="rId178">
+      <w:hyperlink r:id="rId189">
         <w:r>
           <w:rPr>
             <w:rStyle w:val="Hyperlink"/>
@@ -7775,8 +7799,8 @@
         </w:r>
       </w:hyperlink>
     </w:p>
-    <w:bookmarkEnd w:id="179"/>
-    <w:bookmarkStart w:id="180" w:name="ref-StevensandMacIntosh1990"/>
+    <w:bookmarkEnd w:id="190"/>
+    <w:bookmarkStart w:id="191" w:name="ref-StevensandMacIntosh1990"/>
     <w:p>
       <w:pPr>
         <w:pStyle w:val="Bibliography"/>
@@ -7842,8 +7866,8 @@
         <w:t xml:space="preserve">.</w:t>
       </w:r>
     </w:p>
-    <w:bookmarkEnd w:id="180"/>
-    <w:bookmarkStart w:id="182" w:name="ref-RN934"/>
+    <w:bookmarkEnd w:id="191"/>
+    <w:bookmarkStart w:id="193" w:name="ref-RN934"/>
     <w:p>
       <w:pPr>
         <w:pStyle w:val="Bibliography"/>
@@ -7911,7 +7935,7 @@
       <w:r>
         <w:t xml:space="preserve"> </w:t>
       </w:r>
-      <w:hyperlink r:id="rId181">
+      <w:hyperlink r:id="rId192">
         <w:r>
           <w:rPr>
             <w:rStyle w:val="Hyperlink"/>
@@ -7920,8 +7944,8 @@
         </w:r>
       </w:hyperlink>
     </w:p>
-    <w:bookmarkEnd w:id="182"/>
-    <w:bookmarkStart w:id="184" w:name="ref-Stevensonetal2022"/>
+    <w:bookmarkEnd w:id="193"/>
+    <w:bookmarkStart w:id="195" w:name="ref-Stevensonetal2022"/>
     <w:p>
       <w:pPr>
         <w:pStyle w:val="Bibliography"/>
@@ -7967,7 +7991,7 @@
       <w:r>
         <w:t xml:space="preserve"> </w:t>
       </w:r>
-      <w:hyperlink r:id="rId183">
+      <w:hyperlink r:id="rId194">
         <w:r>
           <w:rPr>
             <w:rStyle w:val="Hyperlink"/>
@@ -7976,8 +8000,8 @@
         </w:r>
       </w:hyperlink>
     </w:p>
-    <w:bookmarkEnd w:id="184"/>
-    <w:bookmarkStart w:id="186" w:name="ref-RN936"/>
+    <w:bookmarkEnd w:id="195"/>
+    <w:bookmarkStart w:id="197" w:name="ref-RN936"/>
     <w:p>
       <w:pPr>
         <w:pStyle w:val="Bibliography"/>
@@ -8026,7 +8050,7 @@
       <w:r>
         <w:t xml:space="preserve"> </w:t>
       </w:r>
-      <w:hyperlink r:id="rId185">
+      <w:hyperlink r:id="rId196">
         <w:r>
           <w:rPr>
             <w:rStyle w:val="Hyperlink"/>
@@ -8035,8 +8059,8 @@
         </w:r>
       </w:hyperlink>
     </w:p>
-    <w:bookmarkEnd w:id="186"/>
-    <w:bookmarkStart w:id="188" w:name="ref-RN977"/>
+    <w:bookmarkEnd w:id="197"/>
+    <w:bookmarkStart w:id="199" w:name="ref-RN977"/>
     <w:p>
       <w:pPr>
         <w:pStyle w:val="Bibliography"/>
@@ -8085,7 +8109,7 @@
       <w:r>
         <w:t xml:space="preserve"> </w:t>
       </w:r>
-      <w:hyperlink r:id="rId187">
+      <w:hyperlink r:id="rId198">
         <w:r>
           <w:rPr>
             <w:rStyle w:val="Hyperlink"/>
@@ -8094,8 +8118,8 @@
         </w:r>
       </w:hyperlink>
     </w:p>
-    <w:bookmarkEnd w:id="188"/>
-    <w:bookmarkStart w:id="190" w:name="ref-Stevensonetal2016"/>
+    <w:bookmarkEnd w:id="199"/>
+    <w:bookmarkStart w:id="201" w:name="ref-Stevensonetal2016"/>
     <w:p>
       <w:pPr>
         <w:pStyle w:val="Bibliography"/>
@@ -8163,7 +8187,7 @@
       <w:r>
         <w:t xml:space="preserve"> </w:t>
       </w:r>
-      <w:hyperlink r:id="rId189">
+      <w:hyperlink r:id="rId200">
         <w:r>
           <w:rPr>
             <w:rStyle w:val="Hyperlink"/>
@@ -8172,8 +8196,8 @@
         </w:r>
       </w:hyperlink>
     </w:p>
-    <w:bookmarkEnd w:id="190"/>
-    <w:bookmarkStart w:id="192" w:name="ref-StewartandMartell2015"/>
+    <w:bookmarkEnd w:id="201"/>
+    <w:bookmarkStart w:id="203" w:name="ref-StewartandMartell2015"/>
     <w:p>
       <w:pPr>
         <w:pStyle w:val="Bibliography"/>
@@ -8210,7 +8234,7 @@
       <w:r>
         <w:t xml:space="preserve"> </w:t>
       </w:r>
-      <w:hyperlink r:id="rId191">
+      <w:hyperlink r:id="rId202">
         <w:r>
           <w:rPr>
             <w:rStyle w:val="Hyperlink"/>
@@ -8219,8 +8243,8 @@
         </w:r>
       </w:hyperlink>
     </w:p>
-    <w:bookmarkEnd w:id="192"/>
-    <w:bookmarkStart w:id="193" w:name="ref-RN938"/>
+    <w:bookmarkEnd w:id="203"/>
+    <w:bookmarkStart w:id="204" w:name="ref-RN938"/>
     <w:p>
       <w:pPr>
         <w:pStyle w:val="Bibliography"/>
@@ -8295,8 +8319,8 @@
         <w:t xml:space="preserve">, p. 95–168.</w:t>
       </w:r>
     </w:p>
-    <w:bookmarkEnd w:id="193"/>
-    <w:bookmarkStart w:id="195" w:name="ref-RN963"/>
+    <w:bookmarkEnd w:id="204"/>
+    <w:bookmarkStart w:id="206" w:name="ref-RN963"/>
     <w:p>
       <w:pPr>
         <w:pStyle w:val="Bibliography"/>
@@ -8361,7 +8385,7 @@
       <w:r>
         <w:t xml:space="preserve">. https://doi.org/</w:t>
       </w:r>
-      <w:hyperlink r:id="rId194">
+      <w:hyperlink r:id="rId205">
         <w:r>
           <w:rPr>
             <w:rStyle w:val="Hyperlink"/>
@@ -8370,8 +8394,8 @@
         </w:r>
       </w:hyperlink>
     </w:p>
-    <w:bookmarkEnd w:id="195"/>
-    <w:bookmarkStart w:id="197" w:name="ref-NPFMC2017"/>
+    <w:bookmarkEnd w:id="206"/>
+    <w:bookmarkStart w:id="208" w:name="ref-NPFMC2017"/>
     <w:p>
       <w:pPr>
         <w:pStyle w:val="Bibliography"/>
@@ -8423,7 +8447,7 @@
       <w:r>
         <w:t xml:space="preserve"> </w:t>
       </w:r>
-      <w:hyperlink r:id="rId196">
+      <w:hyperlink r:id="rId207">
         <w:r>
           <w:rPr>
             <w:rStyle w:val="Hyperlink"/>
@@ -8432,8 +8456,8 @@
         </w:r>
       </w:hyperlink>
     </w:p>
-    <w:bookmarkEnd w:id="197"/>
-    <w:bookmarkStart w:id="198" w:name="ref-NPFMC2018"/>
+    <w:bookmarkEnd w:id="208"/>
+    <w:bookmarkStart w:id="209" w:name="ref-NPFMC2018"/>
     <w:p>
       <w:pPr>
         <w:pStyle w:val="Bibliography"/>
@@ -8485,7 +8509,7 @@
       <w:r>
         <w:t xml:space="preserve"> </w:t>
       </w:r>
-      <w:hyperlink r:id="rId196">
+      <w:hyperlink r:id="rId207">
         <w:r>
           <w:rPr>
             <w:rStyle w:val="Hyperlink"/>
@@ -8494,8 +8518,8 @@
         </w:r>
       </w:hyperlink>
     </w:p>
-    <w:bookmarkEnd w:id="198"/>
-    <w:bookmarkStart w:id="199" w:name="ref-NPFMC2019"/>
+    <w:bookmarkEnd w:id="209"/>
+    <w:bookmarkStart w:id="210" w:name="ref-NPFMC2019"/>
     <w:p>
       <w:pPr>
         <w:pStyle w:val="Bibliography"/>
@@ -8547,7 +8571,7 @@
       <w:r>
         <w:t xml:space="preserve"> </w:t>
       </w:r>
-      <w:hyperlink r:id="rId196">
+      <w:hyperlink r:id="rId207">
         <w:r>
           <w:rPr>
             <w:rStyle w:val="Hyperlink"/>
@@ -8556,8 +8580,8 @@
         </w:r>
       </w:hyperlink>
     </w:p>
-    <w:bookmarkEnd w:id="199"/>
-    <w:bookmarkStart w:id="200" w:name="ref-NPFMC2020"/>
+    <w:bookmarkEnd w:id="210"/>
+    <w:bookmarkStart w:id="211" w:name="ref-NPFMC2020"/>
     <w:p>
       <w:pPr>
         <w:pStyle w:val="Bibliography"/>
@@ -8609,7 +8633,7 @@
       <w:r>
         <w:t xml:space="preserve"> </w:t>
       </w:r>
-      <w:hyperlink r:id="rId196">
+      <w:hyperlink r:id="rId207">
         <w:r>
           <w:rPr>
             <w:rStyle w:val="Hyperlink"/>
@@ -8618,8 +8642,8 @@
         </w:r>
       </w:hyperlink>
     </w:p>
-    <w:bookmarkEnd w:id="200"/>
-    <w:bookmarkStart w:id="201" w:name="ref-NPFMC2021"/>
+    <w:bookmarkEnd w:id="211"/>
+    <w:bookmarkStart w:id="212" w:name="ref-NPFMC2021"/>
     <w:p>
       <w:pPr>
         <w:pStyle w:val="Bibliography"/>
@@ -8671,7 +8695,7 @@
       <w:r>
         <w:t xml:space="preserve"> </w:t>
       </w:r>
-      <w:hyperlink r:id="rId196">
+      <w:hyperlink r:id="rId207">
         <w:r>
           <w:rPr>
             <w:rStyle w:val="Hyperlink"/>
@@ -8680,8 +8704,8 @@
         </w:r>
       </w:hyperlink>
     </w:p>
-    <w:bookmarkEnd w:id="201"/>
-    <w:bookmarkStart w:id="202" w:name="ref-NPFMC2022"/>
+    <w:bookmarkEnd w:id="212"/>
+    <w:bookmarkStart w:id="213" w:name="ref-NPFMC2022"/>
     <w:p>
       <w:pPr>
         <w:pStyle w:val="Bibliography"/>
@@ -8733,7 +8757,7 @@
       <w:r>
         <w:t xml:space="preserve"> </w:t>
       </w:r>
-      <w:hyperlink r:id="rId196">
+      <w:hyperlink r:id="rId207">
         <w:r>
           <w:rPr>
             <w:rStyle w:val="Hyperlink"/>
@@ -8742,8 +8766,8 @@
         </w:r>
       </w:hyperlink>
     </w:p>
-    <w:bookmarkEnd w:id="202"/>
-    <w:bookmarkStart w:id="203" w:name="ref-Thompson2018"/>
+    <w:bookmarkEnd w:id="213"/>
+    <w:bookmarkStart w:id="214" w:name="ref-Thompson2018"/>
     <w:p>
       <w:pPr>
         <w:pStyle w:val="Bibliography"/>
@@ -8807,8 +8831,8 @@
         <w:t xml:space="preserve">. 386 p.</w:t>
       </w:r>
     </w:p>
-    <w:bookmarkEnd w:id="203"/>
-    <w:bookmarkStart w:id="205" w:name="ref-Throsonetal2020"/>
+    <w:bookmarkEnd w:id="214"/>
+    <w:bookmarkStart w:id="216" w:name="ref-Throsonetal2020"/>
     <w:p>
       <w:pPr>
         <w:pStyle w:val="Bibliography"/>
@@ -8845,7 +8869,7 @@
       <w:r>
         <w:t xml:space="preserve"> </w:t>
       </w:r>
-      <w:hyperlink r:id="rId204">
+      <w:hyperlink r:id="rId215">
         <w:r>
           <w:rPr>
             <w:rStyle w:val="Hyperlink"/>
@@ -8854,8 +8878,8 @@
         </w:r>
       </w:hyperlink>
     </w:p>
-    <w:bookmarkEnd w:id="205"/>
-    <w:bookmarkStart w:id="207" w:name="ref-Vestfalsetal2016"/>
+    <w:bookmarkEnd w:id="216"/>
+    <w:bookmarkStart w:id="218" w:name="ref-Vestfalsetal2016"/>
     <w:p>
       <w:pPr>
         <w:pStyle w:val="Bibliography"/>
@@ -8892,7 +8916,7 @@
       <w:r>
         <w:t xml:space="preserve"> </w:t>
       </w:r>
-      <w:hyperlink r:id="rId206">
+      <w:hyperlink r:id="rId217">
         <w:r>
           <w:rPr>
             <w:rStyle w:val="Hyperlink"/>
@@ -8901,8 +8925,8 @@
         </w:r>
       </w:hyperlink>
     </w:p>
-    <w:bookmarkEnd w:id="207"/>
-    <w:bookmarkStart w:id="209" w:name="ref-GOA2018"/>
+    <w:bookmarkEnd w:id="218"/>
+    <w:bookmarkStart w:id="220" w:name="ref-GOA2018"/>
     <w:p>
       <w:pPr>
         <w:pStyle w:val="Bibliography"/>
@@ -8942,7 +8966,7 @@
       <w:r>
         <w:t xml:space="preserve"> </w:t>
       </w:r>
-      <w:hyperlink r:id="rId208">
+      <w:hyperlink r:id="rId219">
         <w:r>
           <w:rPr>
             <w:rStyle w:val="Hyperlink"/>
@@ -8951,8 +8975,8 @@
         </w:r>
       </w:hyperlink>
     </w:p>
-    <w:bookmarkEnd w:id="209"/>
-    <w:bookmarkStart w:id="211" w:name="ref-AI2018"/>
+    <w:bookmarkEnd w:id="220"/>
+    <w:bookmarkStart w:id="222" w:name="ref-AI2018"/>
     <w:p>
       <w:pPr>
         <w:pStyle w:val="Bibliography"/>
@@ -8992,7 +9016,7 @@
       <w:r>
         <w:t xml:space="preserve"> </w:t>
       </w:r>
-      <w:hyperlink r:id="rId210">
+      <w:hyperlink r:id="rId221">
         <w:r>
           <w:rPr>
             <w:rStyle w:val="Hyperlink"/>
@@ -9001,8 +9025,170 @@
         </w:r>
       </w:hyperlink>
     </w:p>
-    <w:bookmarkEnd w:id="211"/>
-    <w:bookmarkStart w:id="213" w:name="ref-RN997"/>
+    <w:bookmarkEnd w:id="222"/>
+    <w:bookmarkStart w:id="223" w:name="ref-RN939"/>
+    <w:p>
+      <w:pPr>
+        <w:pStyle w:val="Bibliography"/>
+      </w:pPr>
+      <w:r>
+        <w:t xml:space="preserve">Wakabayashi, K. R., Bakkala, G., and Alton, M. S. (1985). Methods of the</w:t>
+      </w:r>
+      <w:r>
+        <w:t xml:space="preserve"> </w:t>
+      </w:r>
+      <w:r>
+        <w:t xml:space="preserve">U.S.-Japan</w:t>
+      </w:r>
+      <w:r>
+        <w:t xml:space="preserve"> </w:t>
+      </w:r>
+      <w:r>
+        <w:t xml:space="preserve">demersal trawl surveys. In R. G. Bakkala and K. Wakabayashi (Eds.),</w:t>
+      </w:r>
+      <w:r>
+        <w:t xml:space="preserve"> </w:t>
+      </w:r>
+      <w:r>
+        <w:rPr>
+          <w:iCs/>
+          <w:i/>
+        </w:rPr>
+        <w:t xml:space="preserve">Results of cooperative</w:t>
+      </w:r>
+      <w:r>
+        <w:rPr>
+          <w:iCs/>
+          <w:i/>
+        </w:rPr>
+        <w:t xml:space="preserve"> </w:t>
+      </w:r>
+      <w:r>
+        <w:rPr>
+          <w:iCs/>
+          <w:i/>
+        </w:rPr>
+        <w:t xml:space="preserve">U.S.</w:t>
+      </w:r>
+      <w:r>
+        <w:rPr>
+          <w:iCs/>
+          <w:i/>
+        </w:rPr>
+        <w:t xml:space="preserve">-japan groundfish investigations in the</w:t>
+      </w:r>
+      <w:r>
+        <w:rPr>
+          <w:iCs/>
+          <w:i/>
+        </w:rPr>
+        <w:t xml:space="preserve"> </w:t>
+      </w:r>
+      <w:r>
+        <w:rPr>
+          <w:iCs/>
+          <w:i/>
+        </w:rPr>
+        <w:t xml:space="preserve">Bering Sea</w:t>
+      </w:r>
+      <w:r>
+        <w:rPr>
+          <w:iCs/>
+          <w:i/>
+        </w:rPr>
+        <w:t xml:space="preserve"> </w:t>
+      </w:r>
+      <w:r>
+        <w:rPr>
+          <w:iCs/>
+          <w:i/>
+        </w:rPr>
+        <w:t xml:space="preserve">during may-august 1979</w:t>
+      </w:r>
+      <w:r>
+        <w:t xml:space="preserve"> </w:t>
+      </w:r>
+      <w:r>
+        <w:t xml:space="preserve">(Vol. 44, pp. p. 7–29). International North</w:t>
+      </w:r>
+      <w:r>
+        <w:t xml:space="preserve"> </w:t>
+      </w:r>
+      <w:r>
+        <w:t xml:space="preserve">Pacific</w:t>
+      </w:r>
+      <w:r>
+        <w:t xml:space="preserve"> </w:t>
+      </w:r>
+      <w:r>
+        <w:t xml:space="preserve">Fisheries Commission.</w:t>
+      </w:r>
+    </w:p>
+    <w:bookmarkEnd w:id="223"/>
+    <w:bookmarkStart w:id="224" w:name="ref-RN940"/>
+    <w:p>
+      <w:pPr>
+        <w:pStyle w:val="Bibliography"/>
+      </w:pPr>
+      <w:r>
+        <w:t xml:space="preserve">Wilderbuer, T. K., Nichol, D. G., and Ianelli, J. (2018). Chapter 4: Yellowfin sole. In</w:t>
+      </w:r>
+      <w:r>
+        <w:t xml:space="preserve"> </w:t>
+      </w:r>
+      <w:r>
+        <w:rPr>
+          <w:iCs/>
+          <w:i/>
+        </w:rPr>
+        <w:t xml:space="preserve">Stock assessment and fishery evaluation report for the groundfish resources of the</w:t>
+      </w:r>
+      <w:r>
+        <w:rPr>
+          <w:iCs/>
+          <w:i/>
+        </w:rPr>
+        <w:t xml:space="preserve"> </w:t>
+      </w:r>
+      <w:r>
+        <w:rPr>
+          <w:iCs/>
+          <w:i/>
+        </w:rPr>
+        <w:t xml:space="preserve">Bering Sea/Aleutian Islands</w:t>
+      </w:r>
+      <w:r>
+        <w:rPr>
+          <w:iCs/>
+          <w:i/>
+        </w:rPr>
+        <w:t xml:space="preserve"> </w:t>
+      </w:r>
+      <w:r>
+        <w:rPr>
+          <w:iCs/>
+          <w:i/>
+        </w:rPr>
+        <w:t xml:space="preserve">regions</w:t>
+      </w:r>
+      <w:r>
+        <w:t xml:space="preserve">. North</w:t>
+      </w:r>
+      <w:r>
+        <w:t xml:space="preserve"> </w:t>
+      </w:r>
+      <w:r>
+        <w:t xml:space="preserve">Pacific</w:t>
+      </w:r>
+      <w:r>
+        <w:t xml:space="preserve"> </w:t>
+      </w:r>
+      <w:r>
+        <w:t xml:space="preserve">Fishery Management Council.</w:t>
+      </w:r>
+    </w:p>
+    <w:bookmarkEnd w:id="224"/>
+    <w:bookmarkStart w:id="226" w:name="ref-RN997"/>
     <w:p>
       <w:pPr>
         <w:pStyle w:val="Bibliography"/>
@@ -9039,7 +9225,7 @@
       <w:r>
         <w:t xml:space="preserve"> </w:t>
       </w:r>
-      <w:hyperlink r:id="rId212">
+      <w:hyperlink r:id="rId225">
         <w:r>
           <w:rPr>
             <w:rStyle w:val="Hyperlink"/>
@@ -9048,8 +9234,8 @@
         </w:r>
       </w:hyperlink>
     </w:p>
-    <w:bookmarkEnd w:id="213"/>
-    <w:bookmarkStart w:id="215" w:name="ref-RN941"/>
+    <w:bookmarkEnd w:id="226"/>
+    <w:bookmarkStart w:id="228" w:name="ref-RN941"/>
     <w:p>
       <w:pPr>
         <w:pStyle w:val="Bibliography"/>
@@ -9098,7 +9284,7 @@
       <w:r>
         <w:t xml:space="preserve"> </w:t>
       </w:r>
-      <w:hyperlink r:id="rId214">
+      <w:hyperlink r:id="rId227">
         <w:r>
           <w:rPr>
             <w:rStyle w:val="Hyperlink"/>
@@ -9107,8 +9293,8 @@
         </w:r>
       </w:hyperlink>
     </w:p>
-    <w:bookmarkEnd w:id="215"/>
-    <w:bookmarkStart w:id="216" w:name="ref-RN942"/>
+    <w:bookmarkEnd w:id="228"/>
+    <w:bookmarkStart w:id="229" w:name="ref-RN942"/>
     <w:p>
       <w:pPr>
         <w:pStyle w:val="Bibliography"/>
@@ -9181,8 +9367,8 @@
         <w:t xml:space="preserve">(608-611).</w:t>
       </w:r>
     </w:p>
-    <w:bookmarkEnd w:id="216"/>
-    <w:bookmarkStart w:id="217" w:name="ref-SAPcrab2022"/>
+    <w:bookmarkEnd w:id="229"/>
+    <w:bookmarkStart w:id="230" w:name="ref-SAPcrab2022"/>
     <w:p>
       <w:pPr>
         <w:pStyle w:val="Bibliography"/>
@@ -9235,8 +9421,8 @@
         <w:t xml:space="preserve">[NOAA Tech. Memo.].</w:t>
       </w:r>
     </w:p>
-    <w:bookmarkEnd w:id="217"/>
-    <w:bookmarkStart w:id="219" w:name="ref-SAPcrab2019"/>
+    <w:bookmarkEnd w:id="230"/>
+    <w:bookmarkStart w:id="232" w:name="ref-SAPcrab2019"/>
     <w:p>
       <w:pPr>
         <w:pStyle w:val="Bibliography"/>
@@ -9304,7 +9490,7 @@
       <w:r>
         <w:t xml:space="preserve"> </w:t>
       </w:r>
-      <w:hyperlink r:id="rId218">
+      <w:hyperlink r:id="rId231">
         <w:r>
           <w:rPr>
             <w:rStyle w:val="Hyperlink"/>
@@ -9313,8 +9499,8 @@
         </w:r>
       </w:hyperlink>
     </w:p>
-    <w:bookmarkEnd w:id="219"/>
-    <w:bookmarkStart w:id="221" w:name="ref-SAPcrab2021"/>
+    <w:bookmarkEnd w:id="232"/>
+    <w:bookmarkStart w:id="234" w:name="ref-SAPcrab2021"/>
     <w:p>
       <w:pPr>
         <w:pStyle w:val="Bibliography"/>
@@ -9369,7 +9555,7 @@
       <w:r>
         <w:t xml:space="preserve"> </w:t>
       </w:r>
-      <w:hyperlink r:id="rId220">
+      <w:hyperlink r:id="rId233">
         <w:r>
           <w:rPr>
             <w:rStyle w:val="Hyperlink"/>
@@ -9378,8 +9564,8 @@
         </w:r>
       </w:hyperlink>
     </w:p>
-    <w:bookmarkEnd w:id="221"/>
-    <w:bookmarkStart w:id="223" w:name="ref-Zandoretal2011"/>
+    <w:bookmarkEnd w:id="234"/>
+    <w:bookmarkStart w:id="236" w:name="ref-Zandoretal2011"/>
     <w:p>
       <w:pPr>
         <w:pStyle w:val="Bibliography"/>
@@ -9432,7 +9618,7 @@
       <w:r>
         <w:t xml:space="preserve"> </w:t>
       </w:r>
-      <w:hyperlink r:id="rId222">
+      <w:hyperlink r:id="rId235">
         <w:r>
           <w:rPr>
             <w:rStyle w:val="Hyperlink"/>
@@ -9441,8 +9627,8 @@
         </w:r>
       </w:hyperlink>
     </w:p>
-    <w:bookmarkEnd w:id="223"/>
-    <w:bookmarkStart w:id="225" w:name="ref-RN943"/>
+    <w:bookmarkEnd w:id="236"/>
+    <w:bookmarkStart w:id="238" w:name="ref-RN943"/>
     <w:p>
       <w:pPr>
         <w:pStyle w:val="Bibliography"/>
@@ -9513,7 +9699,7 @@
       <w:r>
         <w:t xml:space="preserve"> </w:t>
       </w:r>
-      <w:hyperlink r:id="rId224">
+      <w:hyperlink r:id="rId237">
         <w:r>
           <w:rPr>
             <w:rStyle w:val="Hyperlink"/>
@@ -9522,8 +9708,8 @@
         </w:r>
       </w:hyperlink>
     </w:p>
-    <w:bookmarkEnd w:id="225"/>
-    <w:bookmarkStart w:id="227" w:name="ref-RN945"/>
+    <w:bookmarkEnd w:id="238"/>
+    <w:bookmarkStart w:id="240" w:name="ref-RN945"/>
     <w:p>
       <w:pPr>
         <w:pStyle w:val="Bibliography"/>
@@ -9585,7 +9771,7 @@
       <w:r>
         <w:t xml:space="preserve"> </w:t>
       </w:r>
-      <w:hyperlink r:id="rId226">
+      <w:hyperlink r:id="rId239">
         <w:r>
           <w:rPr>
             <w:rStyle w:val="Hyperlink"/>
@@ -9594,8 +9780,8 @@
         </w:r>
       </w:hyperlink>
     </w:p>
-    <w:bookmarkEnd w:id="227"/>
-    <w:bookmarkStart w:id="229" w:name="ref-RN944"/>
+    <w:bookmarkEnd w:id="240"/>
+    <w:bookmarkStart w:id="242" w:name="ref-RN944"/>
     <w:p>
       <w:pPr>
         <w:pStyle w:val="Bibliography"/>
@@ -9679,7 +9865,7 @@
       <w:r>
         <w:t xml:space="preserve"> </w:t>
       </w:r>
-      <w:hyperlink r:id="rId228">
+      <w:hyperlink r:id="rId241">
         <w:r>
           <w:rPr>
             <w:rStyle w:val="Hyperlink"/>
@@ -9688,8 +9874,8 @@
         </w:r>
       </w:hyperlink>
     </w:p>
-    <w:bookmarkEnd w:id="229"/>
-    <w:bookmarkEnd w:id="230"/>
+    <w:bookmarkEnd w:id="242"/>
+    <w:bookmarkEnd w:id="243"/>
     <w:sectPr/>
   </w:body>
 </w:document>

</xml_diff>

<commit_message>
added citations and added to readme
</commit_message>
<xml_diff>
--- a/testing/print_bib.docx
+++ b/testing/print_bib.docx
@@ -912,6 +912,22 @@
         <w:pStyle w:val="BodyText"/>
       </w:pPr>
       <w:r>
+        <w:t xml:space="preserve">Stevenson et al. (2021)</w:t>
+      </w:r>
+    </w:p>
+    <w:p>
+      <w:pPr>
+        <w:pStyle w:val="BodyText"/>
+      </w:pPr>
+      <w:r>
+        <w:t xml:space="preserve">Stevenson, Markowitz, et al. (2022)</w:t>
+      </w:r>
+    </w:p>
+    <w:p>
+      <w:pPr>
+        <w:pStyle w:val="BodyText"/>
+      </w:pPr>
+      <w:r>
         <w:t xml:space="preserve">Stevenson et al. (2016)</w:t>
       </w:r>
     </w:p>
@@ -920,7 +936,7 @@
         <w:pStyle w:val="BodyText"/>
       </w:pPr>
       <w:r>
-        <w:t xml:space="preserve">Stevenson et al. (2022)</w:t>
+        <w:t xml:space="preserve">Stevenson, Kotwicki, et al. (2022)</w:t>
       </w:r>
     </w:p>
     <w:p>
@@ -1132,7 +1148,7 @@
       </w:r>
     </w:p>
     <w:bookmarkEnd w:id="20"/>
-    <w:bookmarkStart w:id="256" w:name="works-cited"/>
+    <w:bookmarkStart w:id="259" w:name="works-cited"/>
     <w:p>
       <w:pPr>
         <w:pStyle w:val="Heading2"/>
@@ -1141,7 +1157,7 @@
         <w:t xml:space="preserve">Works cited</w:t>
       </w:r>
     </w:p>
-    <w:bookmarkStart w:id="255" w:name="refs"/>
+    <w:bookmarkStart w:id="258" w:name="refs"/>
     <w:bookmarkStart w:id="22" w:name="ref-RN965"/>
     <w:p>
       <w:pPr>
@@ -6148,73 +6164,13 @@
           <w:iCs/>
           <w:i/>
         </w:rPr>
-        <w:t xml:space="preserve">Assessment of the flathead sole-</w:t>
-      </w:r>
-      <w:r>
-        <w:rPr>
-          <w:iCs/>
-          <w:i/>
-        </w:rPr>
-        <w:t xml:space="preserve">Bering</w:t>
-      </w:r>
-      <w:r>
-        <w:rPr>
-          <w:iCs/>
-          <w:i/>
-        </w:rPr>
-        <w:t xml:space="preserve"> </w:t>
-      </w:r>
-      <w:r>
-        <w:rPr>
-          <w:iCs/>
-          <w:i/>
-        </w:rPr>
-        <w:t xml:space="preserve">flounder stock in the</w:t>
-      </w:r>
-      <w:r>
-        <w:rPr>
-          <w:iCs/>
-          <w:i/>
-        </w:rPr>
-        <w:t xml:space="preserve"> </w:t>
-      </w:r>
-      <w:r>
-        <w:rPr>
-          <w:iCs/>
-          <w:i/>
-        </w:rPr>
-        <w:t xml:space="preserve">Bering Sea</w:t>
-      </w:r>
-      <w:r>
-        <w:rPr>
-          <w:iCs/>
-          <w:i/>
-        </w:rPr>
-        <w:t xml:space="preserve"> </w:t>
-      </w:r>
-      <w:r>
-        <w:rPr>
-          <w:iCs/>
-          <w:i/>
-        </w:rPr>
-        <w:t xml:space="preserve">and</w:t>
-      </w:r>
-      <w:r>
-        <w:rPr>
-          <w:iCs/>
-          <w:i/>
-        </w:rPr>
-        <w:t xml:space="preserve"> </w:t>
-      </w:r>
-      <w:r>
-        <w:rPr>
-          <w:iCs/>
-          <w:i/>
-        </w:rPr>
-        <w:t xml:space="preserve">Aleutian Islands</w:t>
-      </w:r>
-      <w:r>
-        <w:t xml:space="preserve">. 176 p.</w:t>
+        <w:t xml:space="preserve">NPFMC Bering Sea and Aleutian Islands SAFE</w:t>
+      </w:r>
+      <w:r>
+        <w:t xml:space="preserve"> </w:t>
+      </w:r>
+      <w:r>
+        <w:t xml:space="preserve">(pp. 176 p.). North Pacific Fishery Management Council.</w:t>
       </w:r>
     </w:p>
     <w:bookmarkEnd w:id="148"/>
@@ -6224,62 +6180,7 @@
         <w:pStyle w:val="Bibliography"/>
       </w:pPr>
       <w:r>
-        <w:t xml:space="preserve">McGilliard, C. R., Nichol, D. G., and Palsson, W. A. (2018).</w:t>
-      </w:r>
-      <w:r>
-        <w:t xml:space="preserve"> </w:t>
-      </w:r>
-      <w:r>
-        <w:rPr>
-          <w:iCs/>
-          <w:i/>
-        </w:rPr>
-        <w:t xml:space="preserve">Assessment of the flathead sole-bering flounder stock in the</w:t>
-      </w:r>
-      <w:r>
-        <w:rPr>
-          <w:iCs/>
-          <w:i/>
-        </w:rPr>
-        <w:t xml:space="preserve"> </w:t>
-      </w:r>
-      <w:r>
-        <w:rPr>
-          <w:iCs/>
-          <w:i/>
-        </w:rPr>
-        <w:t xml:space="preserve">Bering Sea</w:t>
-      </w:r>
-      <w:r>
-        <w:rPr>
-          <w:iCs/>
-          <w:i/>
-        </w:rPr>
-        <w:t xml:space="preserve"> </w:t>
-      </w:r>
-      <w:r>
-        <w:rPr>
-          <w:iCs/>
-          <w:i/>
-        </w:rPr>
-        <w:t xml:space="preserve">and</w:t>
-      </w:r>
-      <w:r>
-        <w:rPr>
-          <w:iCs/>
-          <w:i/>
-        </w:rPr>
-        <w:t xml:space="preserve"> </w:t>
-      </w:r>
-      <w:r>
-        <w:rPr>
-          <w:iCs/>
-          <w:i/>
-        </w:rPr>
-        <w:t xml:space="preserve">Aleutian Islands</w:t>
-      </w:r>
-      <w:r>
-        <w:t xml:space="preserve">.</w:t>
+        <w:t xml:space="preserve">McGilliard, C. R., Nichol, D. G., and Palsson, W. A. (2018). North Pacific Fishery Management Council.</w:t>
       </w:r>
     </w:p>
     <w:bookmarkEnd w:id="149"/>
@@ -8349,7 +8250,131 @@
       </w:hyperlink>
     </w:p>
     <w:bookmarkEnd w:id="211"/>
-    <w:bookmarkStart w:id="213" w:name="ref-Stevensonetal2016"/>
+    <w:bookmarkStart w:id="212" w:name="ref-2021NEBS2022PlanTeamPres"/>
+    <w:p>
+      <w:pPr>
+        <w:pStyle w:val="Bibliography"/>
+      </w:pPr>
+      <w:r>
+        <w:t xml:space="preserve">Stevenson, D. E., Markowitz, E. H., Dawson, E. J., Charriere, N. E., Prohaska, B. K., Rohan, S. K., and Britt, L. L. (2021).</w:t>
+      </w:r>
+      <w:r>
+        <w:t xml:space="preserve"> </w:t>
+      </w:r>
+      <w:r>
+        <w:rPr>
+          <w:iCs/>
+          <w:i/>
+        </w:rPr>
+        <w:t xml:space="preserve">Results of the 2021 eastern and northern</w:t>
+      </w:r>
+      <w:r>
+        <w:rPr>
+          <w:iCs/>
+          <w:i/>
+        </w:rPr>
+        <w:t xml:space="preserve"> </w:t>
+      </w:r>
+      <w:r>
+        <w:rPr>
+          <w:iCs/>
+          <w:i/>
+        </w:rPr>
+        <w:t xml:space="preserve">Bering Sea</w:t>
+      </w:r>
+      <w:r>
+        <w:rPr>
+          <w:iCs/>
+          <w:i/>
+        </w:rPr>
+        <w:t xml:space="preserve"> </w:t>
+      </w:r>
+      <w:r>
+        <w:rPr>
+          <w:iCs/>
+          <w:i/>
+        </w:rPr>
+        <w:t xml:space="preserve">continental shelf bottom trawl survey of groundfish and invertebrate fauna</w:t>
+      </w:r>
+      <w:r>
+        <w:t xml:space="preserve">. North Pacific Fishery Management Council.</w:t>
+      </w:r>
+      <w:r>
+        <w:t xml:space="preserve"> </w:t>
+      </w:r>
+      <w:hyperlink r:id="rId145">
+        <w:r>
+          <w:rPr>
+            <w:rStyle w:val="Hyperlink"/>
+          </w:rPr>
+          <w:t xml:space="preserve">https://doi.org/10.25923/g1ny-y360</w:t>
+        </w:r>
+      </w:hyperlink>
+    </w:p>
+    <w:bookmarkEnd w:id="212"/>
+    <w:bookmarkStart w:id="214" w:name="ref-2022NEBS2022PlanTeamPres"/>
+    <w:p>
+      <w:pPr>
+        <w:pStyle w:val="Bibliography"/>
+      </w:pPr>
+      <w:r>
+        <w:t xml:space="preserve">Stevenson, D. E., Markowitz, E. H., Dawson, E. J., Charriere, N. E., Prohaska, B. K., Rohan, S. K., and Britt, L. L. (2022).</w:t>
+      </w:r>
+      <w:r>
+        <w:t xml:space="preserve"> </w:t>
+      </w:r>
+      <w:r>
+        <w:rPr>
+          <w:iCs/>
+          <w:i/>
+        </w:rPr>
+        <w:t xml:space="preserve">Results of the 2022 eastern and northern</w:t>
+      </w:r>
+      <w:r>
+        <w:rPr>
+          <w:iCs/>
+          <w:i/>
+        </w:rPr>
+        <w:t xml:space="preserve"> </w:t>
+      </w:r>
+      <w:r>
+        <w:rPr>
+          <w:iCs/>
+          <w:i/>
+        </w:rPr>
+        <w:t xml:space="preserve">Bering Sea</w:t>
+      </w:r>
+      <w:r>
+        <w:rPr>
+          <w:iCs/>
+          <w:i/>
+        </w:rPr>
+        <w:t xml:space="preserve"> </w:t>
+      </w:r>
+      <w:r>
+        <w:rPr>
+          <w:iCs/>
+          <w:i/>
+        </w:rPr>
+        <w:t xml:space="preserve">continental shelf bottom trawl survey of groundfish and invertebrate fauna</w:t>
+      </w:r>
+      <w:r>
+        <w:t xml:space="preserve">. North Pacific Fishery Management Council.</w:t>
+      </w:r>
+      <w:r>
+        <w:t xml:space="preserve"> </w:t>
+      </w:r>
+      <w:hyperlink r:id="rId213">
+        <w:r>
+          <w:rPr>
+            <w:rStyle w:val="Hyperlink"/>
+          </w:rPr>
+          <w:t xml:space="preserve">https://meetings.npfmc.org/Meeting/Details/2427</w:t>
+        </w:r>
+      </w:hyperlink>
+    </w:p>
+    <w:bookmarkEnd w:id="214"/>
+    <w:bookmarkStart w:id="216" w:name="ref-Stevensonetal2016"/>
     <w:p>
       <w:pPr>
         <w:pStyle w:val="Bibliography"/>
@@ -8417,7 +8442,7 @@
       <w:r>
         <w:t xml:space="preserve"> </w:t>
       </w:r>
-      <w:hyperlink r:id="rId212">
+      <w:hyperlink r:id="rId215">
         <w:r>
           <w:rPr>
             <w:rStyle w:val="Hyperlink"/>
@@ -8426,8 +8451,8 @@
         </w:r>
       </w:hyperlink>
     </w:p>
-    <w:bookmarkEnd w:id="213"/>
-    <w:bookmarkStart w:id="215" w:name="ref-StewartandMartell2015"/>
+    <w:bookmarkEnd w:id="216"/>
+    <w:bookmarkStart w:id="218" w:name="ref-StewartandMartell2015"/>
     <w:p>
       <w:pPr>
         <w:pStyle w:val="Bibliography"/>
@@ -8464,7 +8489,7 @@
       <w:r>
         <w:t xml:space="preserve"> </w:t>
       </w:r>
-      <w:hyperlink r:id="rId214">
+      <w:hyperlink r:id="rId217">
         <w:r>
           <w:rPr>
             <w:rStyle w:val="Hyperlink"/>
@@ -8473,8 +8498,8 @@
         </w:r>
       </w:hyperlink>
     </w:p>
-    <w:bookmarkEnd w:id="215"/>
-    <w:bookmarkStart w:id="216" w:name="ref-RN938"/>
+    <w:bookmarkEnd w:id="218"/>
+    <w:bookmarkStart w:id="219" w:name="ref-RN938"/>
     <w:p>
       <w:pPr>
         <w:pStyle w:val="Bibliography"/>
@@ -8549,8 +8574,8 @@
         <w:t xml:space="preserve">, p. 95–168.</w:t>
       </w:r>
     </w:p>
-    <w:bookmarkEnd w:id="216"/>
-    <w:bookmarkStart w:id="218" w:name="ref-RN963"/>
+    <w:bookmarkEnd w:id="219"/>
+    <w:bookmarkStart w:id="221" w:name="ref-RN963"/>
     <w:p>
       <w:pPr>
         <w:pStyle w:val="Bibliography"/>
@@ -8615,7 +8640,7 @@
       <w:r>
         <w:t xml:space="preserve">. https://doi.org/</w:t>
       </w:r>
-      <w:hyperlink r:id="rId217">
+      <w:hyperlink r:id="rId220">
         <w:r>
           <w:rPr>
             <w:rStyle w:val="Hyperlink"/>
@@ -8624,8 +8649,8 @@
         </w:r>
       </w:hyperlink>
     </w:p>
-    <w:bookmarkEnd w:id="218"/>
-    <w:bookmarkStart w:id="220" w:name="ref-NPFMC2017"/>
+    <w:bookmarkEnd w:id="221"/>
+    <w:bookmarkStart w:id="223" w:name="ref-NPFMC2017"/>
     <w:p>
       <w:pPr>
         <w:pStyle w:val="Bibliography"/>
@@ -8677,7 +8702,7 @@
       <w:r>
         <w:t xml:space="preserve"> </w:t>
       </w:r>
-      <w:hyperlink r:id="rId219">
+      <w:hyperlink r:id="rId222">
         <w:r>
           <w:rPr>
             <w:rStyle w:val="Hyperlink"/>
@@ -8686,8 +8711,8 @@
         </w:r>
       </w:hyperlink>
     </w:p>
-    <w:bookmarkEnd w:id="220"/>
-    <w:bookmarkStart w:id="221" w:name="ref-NPFMC2018"/>
+    <w:bookmarkEnd w:id="223"/>
+    <w:bookmarkStart w:id="224" w:name="ref-NPFMC2018"/>
     <w:p>
       <w:pPr>
         <w:pStyle w:val="Bibliography"/>
@@ -8739,7 +8764,7 @@
       <w:r>
         <w:t xml:space="preserve"> </w:t>
       </w:r>
-      <w:hyperlink r:id="rId219">
+      <w:hyperlink r:id="rId222">
         <w:r>
           <w:rPr>
             <w:rStyle w:val="Hyperlink"/>
@@ -8748,8 +8773,8 @@
         </w:r>
       </w:hyperlink>
     </w:p>
-    <w:bookmarkEnd w:id="221"/>
-    <w:bookmarkStart w:id="222" w:name="ref-NPFMC2019"/>
+    <w:bookmarkEnd w:id="224"/>
+    <w:bookmarkStart w:id="225" w:name="ref-NPFMC2019"/>
     <w:p>
       <w:pPr>
         <w:pStyle w:val="Bibliography"/>
@@ -8801,7 +8826,7 @@
       <w:r>
         <w:t xml:space="preserve"> </w:t>
       </w:r>
-      <w:hyperlink r:id="rId219">
+      <w:hyperlink r:id="rId222">
         <w:r>
           <w:rPr>
             <w:rStyle w:val="Hyperlink"/>
@@ -8810,8 +8835,8 @@
         </w:r>
       </w:hyperlink>
     </w:p>
-    <w:bookmarkEnd w:id="222"/>
-    <w:bookmarkStart w:id="223" w:name="ref-NPFMC2020"/>
+    <w:bookmarkEnd w:id="225"/>
+    <w:bookmarkStart w:id="226" w:name="ref-NPFMC2020"/>
     <w:p>
       <w:pPr>
         <w:pStyle w:val="Bibliography"/>
@@ -8863,7 +8888,7 @@
       <w:r>
         <w:t xml:space="preserve"> </w:t>
       </w:r>
-      <w:hyperlink r:id="rId219">
+      <w:hyperlink r:id="rId222">
         <w:r>
           <w:rPr>
             <w:rStyle w:val="Hyperlink"/>
@@ -8872,8 +8897,8 @@
         </w:r>
       </w:hyperlink>
     </w:p>
-    <w:bookmarkEnd w:id="223"/>
-    <w:bookmarkStart w:id="224" w:name="ref-NPFMC2021"/>
+    <w:bookmarkEnd w:id="226"/>
+    <w:bookmarkStart w:id="227" w:name="ref-NPFMC2021"/>
     <w:p>
       <w:pPr>
         <w:pStyle w:val="Bibliography"/>
@@ -8925,7 +8950,7 @@
       <w:r>
         <w:t xml:space="preserve"> </w:t>
       </w:r>
-      <w:hyperlink r:id="rId219">
+      <w:hyperlink r:id="rId222">
         <w:r>
           <w:rPr>
             <w:rStyle w:val="Hyperlink"/>
@@ -8934,8 +8959,8 @@
         </w:r>
       </w:hyperlink>
     </w:p>
-    <w:bookmarkEnd w:id="224"/>
-    <w:bookmarkStart w:id="225" w:name="ref-NPFMC2022"/>
+    <w:bookmarkEnd w:id="227"/>
+    <w:bookmarkStart w:id="228" w:name="ref-NPFMC2022"/>
     <w:p>
       <w:pPr>
         <w:pStyle w:val="Bibliography"/>
@@ -8987,7 +9012,7 @@
       <w:r>
         <w:t xml:space="preserve"> </w:t>
       </w:r>
-      <w:hyperlink r:id="rId219">
+      <w:hyperlink r:id="rId222">
         <w:r>
           <w:rPr>
             <w:rStyle w:val="Hyperlink"/>
@@ -8996,8 +9021,8 @@
         </w:r>
       </w:hyperlink>
     </w:p>
-    <w:bookmarkEnd w:id="225"/>
-    <w:bookmarkStart w:id="226" w:name="ref-Thompson2018"/>
+    <w:bookmarkEnd w:id="228"/>
+    <w:bookmarkStart w:id="229" w:name="ref-Thompson2018"/>
     <w:p>
       <w:pPr>
         <w:pStyle w:val="Bibliography"/>
@@ -9061,8 +9086,8 @@
         <w:t xml:space="preserve">. 386 p.</w:t>
       </w:r>
     </w:p>
-    <w:bookmarkEnd w:id="226"/>
-    <w:bookmarkStart w:id="228" w:name="ref-Throsonetal2020"/>
+    <w:bookmarkEnd w:id="229"/>
+    <w:bookmarkStart w:id="231" w:name="ref-Throsonetal2020"/>
     <w:p>
       <w:pPr>
         <w:pStyle w:val="Bibliography"/>
@@ -9099,7 +9124,7 @@
       <w:r>
         <w:t xml:space="preserve"> </w:t>
       </w:r>
-      <w:hyperlink r:id="rId227">
+      <w:hyperlink r:id="rId230">
         <w:r>
           <w:rPr>
             <w:rStyle w:val="Hyperlink"/>
@@ -9108,8 +9133,8 @@
         </w:r>
       </w:hyperlink>
     </w:p>
-    <w:bookmarkEnd w:id="228"/>
-    <w:bookmarkStart w:id="230" w:name="ref-Vestfalsetal2016"/>
+    <w:bookmarkEnd w:id="231"/>
+    <w:bookmarkStart w:id="233" w:name="ref-Vestfalsetal2016"/>
     <w:p>
       <w:pPr>
         <w:pStyle w:val="Bibliography"/>
@@ -9146,7 +9171,7 @@
       <w:r>
         <w:t xml:space="preserve"> </w:t>
       </w:r>
-      <w:hyperlink r:id="rId229">
+      <w:hyperlink r:id="rId232">
         <w:r>
           <w:rPr>
             <w:rStyle w:val="Hyperlink"/>
@@ -9155,8 +9180,8 @@
         </w:r>
       </w:hyperlink>
     </w:p>
-    <w:bookmarkEnd w:id="230"/>
-    <w:bookmarkStart w:id="232" w:name="ref-GOA2018"/>
+    <w:bookmarkEnd w:id="233"/>
+    <w:bookmarkStart w:id="235" w:name="ref-GOA2018"/>
     <w:p>
       <w:pPr>
         <w:pStyle w:val="Bibliography"/>
@@ -9196,7 +9221,7 @@
       <w:r>
         <w:t xml:space="preserve"> </w:t>
       </w:r>
-      <w:hyperlink r:id="rId231">
+      <w:hyperlink r:id="rId234">
         <w:r>
           <w:rPr>
             <w:rStyle w:val="Hyperlink"/>
@@ -9205,8 +9230,8 @@
         </w:r>
       </w:hyperlink>
     </w:p>
-    <w:bookmarkEnd w:id="232"/>
-    <w:bookmarkStart w:id="234" w:name="ref-AI2018"/>
+    <w:bookmarkEnd w:id="235"/>
+    <w:bookmarkStart w:id="237" w:name="ref-AI2018"/>
     <w:p>
       <w:pPr>
         <w:pStyle w:val="Bibliography"/>
@@ -9246,7 +9271,7 @@
       <w:r>
         <w:t xml:space="preserve"> </w:t>
       </w:r>
-      <w:hyperlink r:id="rId233">
+      <w:hyperlink r:id="rId236">
         <w:r>
           <w:rPr>
             <w:rStyle w:val="Hyperlink"/>
@@ -9255,8 +9280,8 @@
         </w:r>
       </w:hyperlink>
     </w:p>
-    <w:bookmarkEnd w:id="234"/>
-    <w:bookmarkStart w:id="235" w:name="ref-RN939"/>
+    <w:bookmarkEnd w:id="237"/>
+    <w:bookmarkStart w:id="238" w:name="ref-RN939"/>
     <w:p>
       <w:pPr>
         <w:pStyle w:val="Bibliography"/>
@@ -9354,8 +9379,8 @@
         <w:t xml:space="preserve">Fisheries Commission.</w:t>
       </w:r>
     </w:p>
-    <w:bookmarkEnd w:id="235"/>
-    <w:bookmarkStart w:id="236" w:name="ref-RN940"/>
+    <w:bookmarkEnd w:id="238"/>
+    <w:bookmarkStart w:id="239" w:name="ref-RN940"/>
     <w:p>
       <w:pPr>
         <w:pStyle w:val="Bibliography"/>
@@ -9426,8 +9451,8 @@
         <w:t xml:space="preserve">Fishery Management Council.</w:t>
       </w:r>
     </w:p>
-    <w:bookmarkEnd w:id="236"/>
-    <w:bookmarkStart w:id="238" w:name="ref-RN997"/>
+    <w:bookmarkEnd w:id="239"/>
+    <w:bookmarkStart w:id="241" w:name="ref-RN997"/>
     <w:p>
       <w:pPr>
         <w:pStyle w:val="Bibliography"/>
@@ -9464,7 +9489,7 @@
       <w:r>
         <w:t xml:space="preserve"> </w:t>
       </w:r>
-      <w:hyperlink r:id="rId237">
+      <w:hyperlink r:id="rId240">
         <w:r>
           <w:rPr>
             <w:rStyle w:val="Hyperlink"/>
@@ -9473,8 +9498,8 @@
         </w:r>
       </w:hyperlink>
     </w:p>
-    <w:bookmarkEnd w:id="238"/>
-    <w:bookmarkStart w:id="240" w:name="ref-RN941"/>
+    <w:bookmarkEnd w:id="241"/>
+    <w:bookmarkStart w:id="243" w:name="ref-RN941"/>
     <w:p>
       <w:pPr>
         <w:pStyle w:val="Bibliography"/>
@@ -9523,7 +9548,7 @@
       <w:r>
         <w:t xml:space="preserve"> </w:t>
       </w:r>
-      <w:hyperlink r:id="rId239">
+      <w:hyperlink r:id="rId242">
         <w:r>
           <w:rPr>
             <w:rStyle w:val="Hyperlink"/>
@@ -9532,8 +9557,8 @@
         </w:r>
       </w:hyperlink>
     </w:p>
-    <w:bookmarkEnd w:id="240"/>
-    <w:bookmarkStart w:id="241" w:name="ref-RN942"/>
+    <w:bookmarkEnd w:id="243"/>
+    <w:bookmarkStart w:id="244" w:name="ref-RN942"/>
     <w:p>
       <w:pPr>
         <w:pStyle w:val="Bibliography"/>
@@ -9606,8 +9631,8 @@
         <w:t xml:space="preserve">(608-611).</w:t>
       </w:r>
     </w:p>
-    <w:bookmarkEnd w:id="241"/>
-    <w:bookmarkStart w:id="242" w:name="ref-SAPcrab2022"/>
+    <w:bookmarkEnd w:id="244"/>
+    <w:bookmarkStart w:id="245" w:name="ref-SAPcrab2022"/>
     <w:p>
       <w:pPr>
         <w:pStyle w:val="Bibliography"/>
@@ -9660,8 +9685,8 @@
         <w:t xml:space="preserve">[NOAA Tech. Memo.].</w:t>
       </w:r>
     </w:p>
-    <w:bookmarkEnd w:id="242"/>
-    <w:bookmarkStart w:id="244" w:name="ref-SAPcrab2019"/>
+    <w:bookmarkEnd w:id="245"/>
+    <w:bookmarkStart w:id="247" w:name="ref-SAPcrab2019"/>
     <w:p>
       <w:pPr>
         <w:pStyle w:val="Bibliography"/>
@@ -9729,7 +9754,7 @@
       <w:r>
         <w:t xml:space="preserve"> </w:t>
       </w:r>
-      <w:hyperlink r:id="rId243">
+      <w:hyperlink r:id="rId246">
         <w:r>
           <w:rPr>
             <w:rStyle w:val="Hyperlink"/>
@@ -9738,8 +9763,8 @@
         </w:r>
       </w:hyperlink>
     </w:p>
-    <w:bookmarkEnd w:id="244"/>
-    <w:bookmarkStart w:id="246" w:name="ref-SAPcrab2021"/>
+    <w:bookmarkEnd w:id="247"/>
+    <w:bookmarkStart w:id="249" w:name="ref-SAPcrab2021"/>
     <w:p>
       <w:pPr>
         <w:pStyle w:val="Bibliography"/>
@@ -9794,7 +9819,7 @@
       <w:r>
         <w:t xml:space="preserve"> </w:t>
       </w:r>
-      <w:hyperlink r:id="rId245">
+      <w:hyperlink r:id="rId248">
         <w:r>
           <w:rPr>
             <w:rStyle w:val="Hyperlink"/>
@@ -9803,8 +9828,8 @@
         </w:r>
       </w:hyperlink>
     </w:p>
-    <w:bookmarkEnd w:id="246"/>
-    <w:bookmarkStart w:id="248" w:name="ref-Zandoretal2011"/>
+    <w:bookmarkEnd w:id="249"/>
+    <w:bookmarkStart w:id="251" w:name="ref-Zandoretal2011"/>
     <w:p>
       <w:pPr>
         <w:pStyle w:val="Bibliography"/>
@@ -9857,7 +9882,7 @@
       <w:r>
         <w:t xml:space="preserve"> </w:t>
       </w:r>
-      <w:hyperlink r:id="rId247">
+      <w:hyperlink r:id="rId250">
         <w:r>
           <w:rPr>
             <w:rStyle w:val="Hyperlink"/>
@@ -9866,8 +9891,8 @@
         </w:r>
       </w:hyperlink>
     </w:p>
-    <w:bookmarkEnd w:id="248"/>
-    <w:bookmarkStart w:id="250" w:name="ref-RN943"/>
+    <w:bookmarkEnd w:id="251"/>
+    <w:bookmarkStart w:id="253" w:name="ref-RN943"/>
     <w:p>
       <w:pPr>
         <w:pStyle w:val="Bibliography"/>
@@ -9938,7 +9963,7 @@
       <w:r>
         <w:t xml:space="preserve"> </w:t>
       </w:r>
-      <w:hyperlink r:id="rId249">
+      <w:hyperlink r:id="rId252">
         <w:r>
           <w:rPr>
             <w:rStyle w:val="Hyperlink"/>
@@ -9947,8 +9972,8 @@
         </w:r>
       </w:hyperlink>
     </w:p>
-    <w:bookmarkEnd w:id="250"/>
-    <w:bookmarkStart w:id="252" w:name="ref-RN945"/>
+    <w:bookmarkEnd w:id="253"/>
+    <w:bookmarkStart w:id="255" w:name="ref-RN945"/>
     <w:p>
       <w:pPr>
         <w:pStyle w:val="Bibliography"/>
@@ -10010,7 +10035,7 @@
       <w:r>
         <w:t xml:space="preserve"> </w:t>
       </w:r>
-      <w:hyperlink r:id="rId251">
+      <w:hyperlink r:id="rId254">
         <w:r>
           <w:rPr>
             <w:rStyle w:val="Hyperlink"/>
@@ -10019,8 +10044,8 @@
         </w:r>
       </w:hyperlink>
     </w:p>
-    <w:bookmarkEnd w:id="252"/>
-    <w:bookmarkStart w:id="254" w:name="ref-RN944"/>
+    <w:bookmarkEnd w:id="255"/>
+    <w:bookmarkStart w:id="257" w:name="ref-RN944"/>
     <w:p>
       <w:pPr>
         <w:pStyle w:val="Bibliography"/>
@@ -10104,7 +10129,7 @@
       <w:r>
         <w:t xml:space="preserve"> </w:t>
       </w:r>
-      <w:hyperlink r:id="rId253">
+      <w:hyperlink r:id="rId256">
         <w:r>
           <w:rPr>
             <w:rStyle w:val="Hyperlink"/>
@@ -10113,9 +10138,9 @@
         </w:r>
       </w:hyperlink>
     </w:p>
-    <w:bookmarkEnd w:id="254"/>
-    <w:bookmarkEnd w:id="255"/>
-    <w:bookmarkEnd w:id="256"/>
+    <w:bookmarkEnd w:id="257"/>
+    <w:bookmarkEnd w:id="258"/>
+    <w:bookmarkEnd w:id="259"/>
     <w:sectPr/>
   </w:body>
 </w:document>

</xml_diff>

<commit_message>
fixed some citations and added checks to check print_bib.qmd
</commit_message>
<xml_diff>
--- a/testing/print_bib.docx
+++ b/testing/print_bib.docx
@@ -33,7 +33,7 @@
         <w:t xml:space="preserve"> </w:t>
       </w:r>
       <w:r>
-        <w:t xml:space="preserve">21,</w:t>
+        <w:t xml:space="preserve">26,</w:t>
       </w:r>
       <w:r>
         <w:t xml:space="preserve"> </w:t>
@@ -1148,7 +1148,7 @@
       </w:r>
     </w:p>
     <w:bookmarkEnd w:id="20"/>
-    <w:bookmarkStart w:id="259" w:name="works-cited"/>
+    <w:bookmarkStart w:id="262" w:name="works-cited"/>
     <w:p>
       <w:pPr>
         <w:pStyle w:val="Heading2"/>
@@ -1157,7 +1157,7 @@
         <w:t xml:space="preserve">Works cited</w:t>
       </w:r>
     </w:p>
-    <w:bookmarkStart w:id="258" w:name="refs"/>
+    <w:bookmarkStart w:id="261" w:name="refs"/>
     <w:bookmarkStart w:id="22" w:name="ref-RN965"/>
     <w:p>
       <w:pPr>
@@ -1761,7 +1761,7 @@
           <w:rPr>
             <w:rStyle w:val="Hyperlink"/>
           </w:rPr>
-          <w:t xml:space="preserve">https://spo.nmfs.noaa.gov/sites/default/files/tr114opt.pdf</w:t>
+          <w:t xml:space="preserve">https://repository.library.noaa.gov/view/noaa/6111</w:t>
         </w:r>
       </w:hyperlink>
     </w:p>
@@ -3381,22 +3381,110 @@
       </w:hyperlink>
     </w:p>
     <w:bookmarkEnd w:id="75"/>
-    <w:bookmarkStart w:id="76" w:name="ref-Fissel2019"/>
-    <w:p>
-      <w:pPr>
-        <w:pStyle w:val="Bibliography"/>
-      </w:pPr>
-      <w:r>
-        <w:t xml:space="preserve">Fissel, B. E., Dalton, M., Garber-Yonts, B., Haynie, A., Kasperski, S., Lee, J., Lew, D., Seung, C., Sparks, K., Szymkowiak, M., and Wise, S. (2019). Economic status of the groundfish fisheries off</w:t>
-      </w:r>
-      <w:r>
-        <w:t xml:space="preserve"> </w:t>
-      </w:r>
-      <w:r>
+    <w:bookmarkStart w:id="77" w:name="ref-Fissel2019"/>
+    <w:p>
+      <w:pPr>
+        <w:pStyle w:val="Bibliography"/>
+      </w:pPr>
+      <w:r>
+        <w:t xml:space="preserve">Fissel, B. E., Dalton, M., Garber-Yonts, B., Haynie, A., Kasperski, S., Lee, J., Lew, D., Seung, C., Sparks, K., Szymkowiak, M., and Wise, S. (2019). In</w:t>
+      </w:r>
+      <w:r>
+        <w:t xml:space="preserve"> </w:t>
+      </w:r>
+      <w:r>
+        <w:rPr>
+          <w:iCs/>
+          <w:i/>
+        </w:rPr>
+        <w:t xml:space="preserve">Stock assessment and fishery evaluation report for the groundfish resources of the</w:t>
+      </w:r>
+      <w:r>
+        <w:rPr>
+          <w:iCs/>
+          <w:i/>
+        </w:rPr>
+        <w:t xml:space="preserve"> </w:t>
+      </w:r>
+      <w:r>
+        <w:rPr>
+          <w:iCs/>
+          <w:i/>
+        </w:rPr>
+        <w:t xml:space="preserve">Bering Sea</w:t>
+      </w:r>
+      <w:r>
+        <w:rPr>
+          <w:iCs/>
+          <w:i/>
+        </w:rPr>
+        <w:t xml:space="preserve">/</w:t>
+      </w:r>
+      <w:r>
+        <w:rPr>
+          <w:iCs/>
+          <w:i/>
+        </w:rPr>
+        <w:t xml:space="preserve">Aleutian Islands</w:t>
+      </w:r>
+      <w:r>
+        <w:rPr>
+          <w:iCs/>
+          <w:i/>
+        </w:rPr>
+        <w:t xml:space="preserve"> </w:t>
+      </w:r>
+      <w:r>
+        <w:rPr>
+          <w:iCs/>
+          <w:i/>
+        </w:rPr>
+        <w:t xml:space="preserve">regions: Economic status of the groundfish fisheries off</w:t>
+      </w:r>
+      <w:r>
+        <w:rPr>
+          <w:iCs/>
+          <w:i/>
+        </w:rPr>
+        <w:t xml:space="preserve"> </w:t>
+      </w:r>
+      <w:r>
+        <w:rPr>
+          <w:iCs/>
+          <w:i/>
+        </w:rPr>
         <w:t xml:space="preserve">Alaska</w:t>
       </w:r>
       <w:r>
-        <w:t xml:space="preserve">, 2018. In</w:t>
+        <w:rPr>
+          <w:iCs/>
+          <w:i/>
+        </w:rPr>
+        <w:t xml:space="preserve">, 2018</w:t>
+      </w:r>
+      <w:r>
+        <w:t xml:space="preserve">. North Pacific Fishery Management Council.</w:t>
+      </w:r>
+      <w:r>
+        <w:t xml:space="preserve"> </w:t>
+      </w:r>
+      <w:hyperlink r:id="rId76">
+        <w:r>
+          <w:rPr>
+            <w:rStyle w:val="Hyperlink"/>
+          </w:rPr>
+          <w:t xml:space="preserve">https://apps-afsc.fisheries.noaa.gov/refm/docs/2019/economic.pdf</w:t>
+        </w:r>
+      </w:hyperlink>
+    </w:p>
+    <w:bookmarkEnd w:id="77"/>
+    <w:bookmarkStart w:id="79" w:name="ref-Fissel2021"/>
+    <w:p>
+      <w:pPr>
+        <w:pStyle w:val="Bibliography"/>
+      </w:pPr>
+      <w:r>
+        <w:t xml:space="preserve">Fissel, B. E., Dalton, M., Garber-Yonts, B., Haynie, A., Kasperski, S., Lee, J., Lew, D., Seung, C., Sparks, K., Szymkowiak, M., and Wise, S. (2021). In</w:t>
       </w:r>
       <w:r>
         <w:t xml:space="preserve"> </w:t>
@@ -3448,88 +3536,46 @@
           <w:iCs/>
           <w:i/>
         </w:rPr>
-        <w:t xml:space="preserve">regions</w:t>
+        <w:t xml:space="preserve">regions: Economic status of the groundfish fisheries off</w:t>
+      </w:r>
+      <w:r>
+        <w:rPr>
+          <w:iCs/>
+          <w:i/>
+        </w:rPr>
+        <w:t xml:space="preserve"> </w:t>
+      </w:r>
+      <w:r>
+        <w:rPr>
+          <w:iCs/>
+          <w:i/>
+        </w:rPr>
+        <w:t xml:space="preserve">Alaska</w:t>
+      </w:r>
+      <w:r>
+        <w:rPr>
+          <w:iCs/>
+          <w:i/>
+        </w:rPr>
+        <w:t xml:space="preserve">, 2019</w:t>
       </w:r>
       <w:r>
         <w:t xml:space="preserve">. North Pacific Fishery Management Council.</w:t>
       </w:r>
-    </w:p>
-    <w:bookmarkEnd w:id="76"/>
-    <w:bookmarkStart w:id="77" w:name="ref-Fissel2021"/>
-    <w:p>
-      <w:pPr>
-        <w:pStyle w:val="Bibliography"/>
-      </w:pPr>
-      <w:r>
-        <w:t xml:space="preserve">Fissel, B. E., Dalton, M., Garber-Yonts, B., Haynie, A., Kasperski, S., Lee, J., Lew, D., Seung, C., Sparks, K., Szymkowiak, M., and Wise, S. (2021). Economic status of the groundfish fisheries off</w:t>
-      </w:r>
-      <w:r>
-        <w:t xml:space="preserve"> </w:t>
-      </w:r>
-      <w:r>
-        <w:t xml:space="preserve">Alaska</w:t>
-      </w:r>
-      <w:r>
-        <w:t xml:space="preserve">, 2019. In</w:t>
-      </w:r>
-      <w:r>
-        <w:t xml:space="preserve"> </w:t>
-      </w:r>
-      <w:r>
-        <w:rPr>
-          <w:iCs/>
-          <w:i/>
-        </w:rPr>
-        <w:t xml:space="preserve">Stock assessment and fishery evaluation report for the groundfish resources of the</w:t>
-      </w:r>
-      <w:r>
-        <w:rPr>
-          <w:iCs/>
-          <w:i/>
-        </w:rPr>
-        <w:t xml:space="preserve"> </w:t>
-      </w:r>
-      <w:r>
-        <w:rPr>
-          <w:iCs/>
-          <w:i/>
-        </w:rPr>
-        <w:t xml:space="preserve">Bering Sea</w:t>
-      </w:r>
-      <w:r>
-        <w:rPr>
-          <w:iCs/>
-          <w:i/>
-        </w:rPr>
-        <w:t xml:space="preserve">/</w:t>
-      </w:r>
-      <w:r>
-        <w:rPr>
-          <w:iCs/>
-          <w:i/>
-        </w:rPr>
-        <w:t xml:space="preserve">Aleutian Islands</w:t>
-      </w:r>
-      <w:r>
-        <w:rPr>
-          <w:iCs/>
-          <w:i/>
-        </w:rPr>
-        <w:t xml:space="preserve"> </w:t>
-      </w:r>
-      <w:r>
-        <w:rPr>
-          <w:iCs/>
-          <w:i/>
-        </w:rPr>
-        <w:t xml:space="preserve">regions</w:t>
-      </w:r>
-      <w:r>
-        <w:t xml:space="preserve">. North Pacific Fishery Management Council.</w:t>
-      </w:r>
-    </w:p>
-    <w:bookmarkEnd w:id="77"/>
-    <w:bookmarkStart w:id="79" w:name="ref-RN897"/>
+      <w:r>
+        <w:t xml:space="preserve"> </w:t>
+      </w:r>
+      <w:hyperlink r:id="rId78">
+        <w:r>
+          <w:rPr>
+            <w:rStyle w:val="Hyperlink"/>
+          </w:rPr>
+          <w:t xml:space="preserve">https://apps-afsc.fisheries.noaa.gov/refm/docs/2020/econGroundfishSafe.pdf</w:t>
+        </w:r>
+      </w:hyperlink>
+    </w:p>
+    <w:bookmarkEnd w:id="79"/>
+    <w:bookmarkStart w:id="81" w:name="ref-RN897"/>
     <w:p>
       <w:pPr>
         <w:pStyle w:val="Bibliography"/>
@@ -3566,7 +3612,7 @@
       <w:r>
         <w:t xml:space="preserve"> </w:t>
       </w:r>
-      <w:hyperlink r:id="rId78">
+      <w:hyperlink r:id="rId80">
         <w:r>
           <w:rPr>
             <w:rStyle w:val="Hyperlink"/>
@@ -3575,8 +3621,8 @@
         </w:r>
       </w:hyperlink>
     </w:p>
-    <w:bookmarkEnd w:id="79"/>
-    <w:bookmarkStart w:id="81" w:name="ref-Frickeetal2022"/>
+    <w:bookmarkEnd w:id="81"/>
+    <w:bookmarkStart w:id="83" w:name="ref-Frickeetal2022"/>
     <w:p>
       <w:pPr>
         <w:pStyle w:val="Bibliography"/>
@@ -3600,7 +3646,7 @@
       <w:r>
         <w:t xml:space="preserve"> </w:t>
       </w:r>
-      <w:hyperlink r:id="rId80">
+      <w:hyperlink r:id="rId82">
         <w:r>
           <w:rPr>
             <w:rStyle w:val="Hyperlink"/>
@@ -3609,8 +3655,8 @@
         </w:r>
       </w:hyperlink>
     </w:p>
-    <w:bookmarkEnd w:id="81"/>
-    <w:bookmarkStart w:id="83" w:name="ref-RN964"/>
+    <w:bookmarkEnd w:id="83"/>
+    <w:bookmarkStart w:id="85" w:name="ref-RN964"/>
     <w:p>
       <w:pPr>
         <w:pStyle w:val="Bibliography"/>
@@ -3678,7 +3724,7 @@
       <w:r>
         <w:t xml:space="preserve"> </w:t>
       </w:r>
-      <w:hyperlink r:id="rId82">
+      <w:hyperlink r:id="rId84">
         <w:r>
           <w:rPr>
             <w:rStyle w:val="Hyperlink"/>
@@ -3687,8 +3733,8 @@
         </w:r>
       </w:hyperlink>
     </w:p>
-    <w:bookmarkEnd w:id="83"/>
-    <w:bookmarkStart w:id="85" w:name="ref-RN946"/>
+    <w:bookmarkEnd w:id="85"/>
+    <w:bookmarkStart w:id="87" w:name="ref-RN946"/>
     <w:p>
       <w:pPr>
         <w:pStyle w:val="Bibliography"/>
@@ -3742,7 +3788,7 @@
       <w:r>
         <w:t xml:space="preserve"> </w:t>
       </w:r>
-      <w:hyperlink r:id="rId84">
+      <w:hyperlink r:id="rId86">
         <w:r>
           <w:rPr>
             <w:rStyle w:val="Hyperlink"/>
@@ -3751,8 +3797,8 @@
         </w:r>
       </w:hyperlink>
     </w:p>
-    <w:bookmarkEnd w:id="85"/>
-    <w:bookmarkStart w:id="87" w:name="ref-Grussetal2021"/>
+    <w:bookmarkEnd w:id="87"/>
+    <w:bookmarkStart w:id="89" w:name="ref-Grussetal2021"/>
     <w:p>
       <w:pPr>
         <w:pStyle w:val="Bibliography"/>
@@ -3801,7 +3847,7 @@
       <w:r>
         <w:t xml:space="preserve"> </w:t>
       </w:r>
-      <w:hyperlink r:id="rId86">
+      <w:hyperlink r:id="rId88">
         <w:r>
           <w:rPr>
             <w:rStyle w:val="Hyperlink"/>
@@ -3810,8 +3856,8 @@
         </w:r>
       </w:hyperlink>
     </w:p>
-    <w:bookmarkEnd w:id="87"/>
-    <w:bookmarkStart w:id="89" w:name="ref-RN961"/>
+    <w:bookmarkEnd w:id="89"/>
+    <w:bookmarkStart w:id="91" w:name="ref-RN961"/>
     <w:p>
       <w:pPr>
         <w:pStyle w:val="Bibliography"/>
@@ -3907,7 +3953,7 @@
       <w:r>
         <w:t xml:space="preserve"> </w:t>
       </w:r>
-      <w:hyperlink r:id="rId88">
+      <w:hyperlink r:id="rId90">
         <w:r>
           <w:rPr>
             <w:rStyle w:val="Hyperlink"/>
@@ -3916,8 +3962,8 @@
         </w:r>
       </w:hyperlink>
     </w:p>
-    <w:bookmarkEnd w:id="89"/>
-    <w:bookmarkStart w:id="91" w:name="ref-RN951"/>
+    <w:bookmarkEnd w:id="91"/>
+    <w:bookmarkStart w:id="93" w:name="ref-RN951"/>
     <w:p>
       <w:pPr>
         <w:pStyle w:val="Bibliography"/>
@@ -4013,7 +4059,7 @@
       <w:r>
         <w:t xml:space="preserve"> </w:t>
       </w:r>
-      <w:hyperlink r:id="rId90">
+      <w:hyperlink r:id="rId92">
         <w:r>
           <w:rPr>
             <w:rStyle w:val="Hyperlink"/>
@@ -4022,8 +4068,8 @@
         </w:r>
       </w:hyperlink>
     </w:p>
-    <w:bookmarkEnd w:id="91"/>
-    <w:bookmarkStart w:id="93" w:name="ref-Hamazakietal2005"/>
+    <w:bookmarkEnd w:id="93"/>
+    <w:bookmarkStart w:id="95" w:name="ref-Hamazakietal2005"/>
     <w:p>
       <w:pPr>
         <w:pStyle w:val="Bibliography"/>
@@ -4072,7 +4118,7 @@
       <w:r>
         <w:t xml:space="preserve"> </w:t>
       </w:r>
-      <w:hyperlink r:id="rId92">
+      <w:hyperlink r:id="rId94">
         <w:r>
           <w:rPr>
             <w:rStyle w:val="Hyperlink"/>
@@ -4081,8 +4127,8 @@
         </w:r>
       </w:hyperlink>
     </w:p>
-    <w:bookmarkEnd w:id="93"/>
-    <w:bookmarkStart w:id="95" w:name="ref-RN967"/>
+    <w:bookmarkEnd w:id="95"/>
+    <w:bookmarkStart w:id="97" w:name="ref-RN967"/>
     <w:p>
       <w:pPr>
         <w:pStyle w:val="Bibliography"/>
@@ -4171,7 +4217,7 @@
       <w:r>
         <w:t xml:space="preserve"> </w:t>
       </w:r>
-      <w:hyperlink r:id="rId94">
+      <w:hyperlink r:id="rId96">
         <w:r>
           <w:rPr>
             <w:rStyle w:val="Hyperlink"/>
@@ -4180,8 +4226,8 @@
         </w:r>
       </w:hyperlink>
     </w:p>
-    <w:bookmarkEnd w:id="95"/>
-    <w:bookmarkStart w:id="97" w:name="ref-RN966"/>
+    <w:bookmarkEnd w:id="97"/>
+    <w:bookmarkStart w:id="99" w:name="ref-RN966"/>
     <w:p>
       <w:pPr>
         <w:pStyle w:val="Bibliography"/>
@@ -4270,7 +4316,7 @@
       <w:r>
         <w:t xml:space="preserve"> </w:t>
       </w:r>
-      <w:hyperlink r:id="rId96">
+      <w:hyperlink r:id="rId98">
         <w:r>
           <w:rPr>
             <w:rStyle w:val="Hyperlink"/>
@@ -4279,8 +4325,8 @@
         </w:r>
       </w:hyperlink>
     </w:p>
-    <w:bookmarkEnd w:id="97"/>
-    <w:bookmarkStart w:id="99" w:name="ref-RN968"/>
+    <w:bookmarkEnd w:id="99"/>
+    <w:bookmarkStart w:id="101" w:name="ref-RN968"/>
     <w:p>
       <w:pPr>
         <w:pStyle w:val="Bibliography"/>
@@ -4369,7 +4415,7 @@
       <w:r>
         <w:t xml:space="preserve"> </w:t>
       </w:r>
-      <w:hyperlink r:id="rId98">
+      <w:hyperlink r:id="rId100">
         <w:r>
           <w:rPr>
             <w:rStyle w:val="Hyperlink"/>
@@ -4378,8 +4424,8 @@
         </w:r>
       </w:hyperlink>
     </w:p>
-    <w:bookmarkEnd w:id="99"/>
-    <w:bookmarkStart w:id="101" w:name="ref-RN950"/>
+    <w:bookmarkEnd w:id="101"/>
+    <w:bookmarkStart w:id="103" w:name="ref-RN950"/>
     <w:p>
       <w:pPr>
         <w:pStyle w:val="Bibliography"/>
@@ -4468,7 +4514,7 @@
       <w:r>
         <w:t xml:space="preserve"> </w:t>
       </w:r>
-      <w:hyperlink r:id="rId100">
+      <w:hyperlink r:id="rId102">
         <w:r>
           <w:rPr>
             <w:rStyle w:val="Hyperlink"/>
@@ -4477,8 +4523,8 @@
         </w:r>
       </w:hyperlink>
     </w:p>
-    <w:bookmarkEnd w:id="101"/>
-    <w:bookmarkStart w:id="103" w:name="ref-RN979"/>
+    <w:bookmarkEnd w:id="103"/>
+    <w:bookmarkStart w:id="105" w:name="ref-RN979"/>
     <w:p>
       <w:pPr>
         <w:pStyle w:val="Bibliography"/>
@@ -4546,7 +4592,7 @@
       <w:r>
         <w:t xml:space="preserve"> </w:t>
       </w:r>
-      <w:hyperlink r:id="rId102">
+      <w:hyperlink r:id="rId104">
         <w:r>
           <w:rPr>
             <w:rStyle w:val="Hyperlink"/>
@@ -4555,8 +4601,8 @@
         </w:r>
       </w:hyperlink>
     </w:p>
-    <w:bookmarkEnd w:id="103"/>
-    <w:bookmarkStart w:id="105" w:name="ref-RN898"/>
+    <w:bookmarkEnd w:id="105"/>
+    <w:bookmarkStart w:id="107" w:name="ref-RN898"/>
     <w:p>
       <w:pPr>
         <w:pStyle w:val="Bibliography"/>
@@ -4611,7 +4657,7 @@
       <w:r>
         <w:t xml:space="preserve"> </w:t>
       </w:r>
-      <w:hyperlink r:id="rId104">
+      <w:hyperlink r:id="rId106">
         <w:r>
           <w:rPr>
             <w:rStyle w:val="Hyperlink"/>
@@ -4620,8 +4666,8 @@
         </w:r>
       </w:hyperlink>
     </w:p>
-    <w:bookmarkEnd w:id="105"/>
-    <w:bookmarkStart w:id="107" w:name="ref-RN900"/>
+    <w:bookmarkEnd w:id="107"/>
+    <w:bookmarkStart w:id="109" w:name="ref-RN900"/>
     <w:p>
       <w:pPr>
         <w:pStyle w:val="Bibliography"/>
@@ -4645,7 +4691,7 @@
       <w:r>
         <w:t xml:space="preserve"> </w:t>
       </w:r>
-      <w:hyperlink r:id="rId106">
+      <w:hyperlink r:id="rId108">
         <w:r>
           <w:rPr>
             <w:rStyle w:val="Hyperlink"/>
@@ -4654,8 +4700,8 @@
         </w:r>
       </w:hyperlink>
     </w:p>
-    <w:bookmarkEnd w:id="107"/>
-    <w:bookmarkStart w:id="109" w:name="ref-RN901"/>
+    <w:bookmarkEnd w:id="109"/>
+    <w:bookmarkStart w:id="111" w:name="ref-RN901"/>
     <w:p>
       <w:pPr>
         <w:pStyle w:val="Bibliography"/>
@@ -4704,7 +4750,7 @@
       <w:r>
         <w:t xml:space="preserve"> </w:t>
       </w:r>
-      <w:hyperlink r:id="rId108">
+      <w:hyperlink r:id="rId110">
         <w:r>
           <w:rPr>
             <w:rStyle w:val="Hyperlink"/>
@@ -4713,8 +4759,8 @@
         </w:r>
       </w:hyperlink>
     </w:p>
-    <w:bookmarkEnd w:id="109"/>
-    <w:bookmarkStart w:id="110" w:name="ref-RN902"/>
+    <w:bookmarkEnd w:id="111"/>
+    <w:bookmarkStart w:id="113" w:name="ref-RN902"/>
     <w:p>
       <w:pPr>
         <w:pStyle w:val="Bibliography"/>
@@ -4725,169 +4771,153 @@
       <w:r>
         <w:t xml:space="preserve"> </w:t>
       </w:r>
-      <w:r>
-        <w:rPr>
-          <w:iCs/>
-          <w:i/>
-        </w:rPr>
-        <w:t xml:space="preserve">Assessment of the walleye pollock stock in the eastern</w:t>
-      </w:r>
-      <w:r>
-        <w:rPr>
-          <w:iCs/>
-          <w:i/>
-        </w:rPr>
-        <w:t xml:space="preserve"> </w:t>
-      </w:r>
-      <w:r>
-        <w:rPr>
-          <w:iCs/>
-          <w:i/>
-        </w:rPr>
-        <w:t xml:space="preserve">Bering Sea</w:t>
+      <w:hyperlink r:id="rId112">
+        <w:r>
+          <w:rPr>
+            <w:rStyle w:val="Hyperlink"/>
+          </w:rPr>
+          <w:t xml:space="preserve">https://apps-afsc.fisheries.noaa.gov/REFM/Docs/2016/BSAIintro.pdf</w:t>
+        </w:r>
+      </w:hyperlink>
+    </w:p>
+    <w:bookmarkEnd w:id="113"/>
+    <w:bookmarkStart w:id="114" w:name="ref-RN971"/>
+    <w:p>
+      <w:pPr>
+        <w:pStyle w:val="Bibliography"/>
+      </w:pPr>
+      <w:r>
+        <w:t xml:space="preserve">Ianelli, J. N., Kotwicki, S., Honkalehto, T., Holsman, K., and Fissel, B. E. (2017).</w:t>
+      </w:r>
+      <w:r>
+        <w:t xml:space="preserve"> </w:t>
+      </w:r>
+      <w:r>
+        <w:rPr>
+          <w:iCs/>
+          <w:i/>
+        </w:rPr>
+        <w:t xml:space="preserve">NPFMC Bering Sea and Aleutian Islands SAFE</w:t>
+      </w:r>
+      <w:r>
+        <w:t xml:space="preserve"> </w:t>
+      </w:r>
+      <w:r>
+        <w:t xml:space="preserve">(pp. p. 55–184). North Pacific Fishery Management Council.</w:t>
+      </w:r>
+    </w:p>
+    <w:bookmarkEnd w:id="114"/>
+    <w:bookmarkStart w:id="116" w:name="ref-RN957"/>
+    <w:p>
+      <w:pPr>
+        <w:pStyle w:val="Bibliography"/>
+      </w:pPr>
+      <w:r>
+        <w:t xml:space="preserve">Jefferson, T. A., Dahlheim, M. E., Zerbini, A. N., Waite, J. M., and Kennedy, A. S. (2019).</w:t>
+      </w:r>
+      <w:r>
+        <w:t xml:space="preserve"> </w:t>
+      </w:r>
+      <w:r>
+        <w:rPr>
+          <w:iCs/>
+          <w:i/>
+        </w:rPr>
+        <w:t xml:space="preserve">Abundance and seasonality of</w:t>
+      </w:r>
+      <w:r>
+        <w:rPr>
+          <w:iCs/>
+          <w:i/>
+        </w:rPr>
+        <w:t xml:space="preserve"> </w:t>
+      </w:r>
+      <w:r>
+        <w:rPr>
+          <w:iCs/>
+          <w:i/>
+        </w:rPr>
+        <w:t xml:space="preserve">Dall’s</w:t>
+      </w:r>
+      <w:r>
+        <w:rPr>
+          <w:iCs/>
+          <w:i/>
+        </w:rPr>
+        <w:t xml:space="preserve"> </w:t>
+      </w:r>
+      <w:r>
+        <w:rPr>
+          <w:iCs/>
+          <w:i/>
+        </w:rPr>
+        <w:t xml:space="preserve">porpoise</w:t>
+      </w:r>
+      <w:r>
+        <w:rPr>
+          <w:iCs/>
+          <w:i/>
+        </w:rPr>
+        <w:t xml:space="preserve"> </w:t>
+      </w:r>
+      <w:r>
+        <w:rPr>
+          <w:iCs/>
+          <w:i/>
+        </w:rPr>
+        <w:t xml:space="preserve">(</w:t>
+      </w:r>
+      <w:r>
+        <w:rPr>
+          <w:iCs/>
+          <w:i/>
+          <w:iCs/>
+          <w:i/>
+        </w:rPr>
+        <w:t xml:space="preserve">Phocoenoides dalli</w:t>
+      </w:r>
+      <w:r>
+        <w:rPr>
+          <w:iCs/>
+          <w:i/>
+        </w:rPr>
+        <w:t xml:space="preserve">)</w:t>
+      </w:r>
+      <w:r>
+        <w:rPr>
+          <w:iCs/>
+          <w:i/>
+        </w:rPr>
+        <w:t xml:space="preserve"> </w:t>
+      </w:r>
+      <w:r>
+        <w:rPr>
+          <w:iCs/>
+          <w:i/>
+        </w:rPr>
+        <w:t xml:space="preserve">in southeast</w:t>
+      </w:r>
+      <w:r>
+        <w:rPr>
+          <w:iCs/>
+          <w:i/>
+        </w:rPr>
+        <w:t xml:space="preserve"> </w:t>
+      </w:r>
+      <w:r>
+        <w:rPr>
+          <w:iCs/>
+          <w:i/>
+        </w:rPr>
+        <w:t xml:space="preserve">Alaska</w:t>
       </w:r>
       <w:r>
         <w:t xml:space="preserve">.</w:t>
       </w:r>
-    </w:p>
-    <w:bookmarkEnd w:id="110"/>
-    <w:bookmarkStart w:id="111" w:name="ref-RN971"/>
-    <w:p>
-      <w:pPr>
-        <w:pStyle w:val="Bibliography"/>
-      </w:pPr>
-      <w:r>
-        <w:t xml:space="preserve">Ianelli, J. N., Kotwicki, S., Honkalehto, T., Holsman, K., and Fissel, B. E. (2017).</w:t>
-      </w:r>
-      <w:r>
-        <w:t xml:space="preserve"> </w:t>
-      </w:r>
-      <w:r>
-        <w:rPr>
-          <w:iCs/>
-          <w:i/>
-        </w:rPr>
-        <w:t xml:space="preserve">NPFMC Bering Sea and Aleutian Islands SAFE</w:t>
-      </w:r>
-      <w:r>
-        <w:t xml:space="preserve"> </w:t>
-      </w:r>
-      <w:r>
-        <w:t xml:space="preserve">(pp. p. 55–184). North Pacific Fishery Management Council.</w:t>
-      </w:r>
-    </w:p>
-    <w:bookmarkEnd w:id="111"/>
-    <w:bookmarkStart w:id="113" w:name="ref-RN957"/>
-    <w:p>
-      <w:pPr>
-        <w:pStyle w:val="Bibliography"/>
-      </w:pPr>
-      <w:r>
-        <w:t xml:space="preserve">Jefferson, T. A., Dahlheim, M. E., Zerbini, A. N., Waite, J. M., and Kennedy, A. S. (2019).</w:t>
-      </w:r>
-      <w:r>
-        <w:t xml:space="preserve"> </w:t>
-      </w:r>
-      <w:r>
-        <w:rPr>
-          <w:iCs/>
-          <w:i/>
-        </w:rPr>
-        <w:t xml:space="preserve">Abundance and seasonality of</w:t>
-      </w:r>
-      <w:r>
-        <w:rPr>
-          <w:iCs/>
-          <w:i/>
-        </w:rPr>
-        <w:t xml:space="preserve"> </w:t>
-      </w:r>
-      <w:r>
-        <w:rPr>
-          <w:iCs/>
-          <w:i/>
-        </w:rPr>
-        <w:t xml:space="preserve">Dall’s</w:t>
-      </w:r>
-      <w:r>
-        <w:rPr>
-          <w:iCs/>
-          <w:i/>
-        </w:rPr>
-        <w:t xml:space="preserve"> </w:t>
-      </w:r>
-      <w:r>
-        <w:rPr>
-          <w:iCs/>
-          <w:i/>
-        </w:rPr>
-        <w:t xml:space="preserve">porpoise</w:t>
-      </w:r>
-      <w:r>
-        <w:rPr>
-          <w:iCs/>
-          <w:i/>
-        </w:rPr>
-        <w:t xml:space="preserve"> </w:t>
-      </w:r>
-      <w:r>
-        <w:rPr>
-          <w:iCs/>
-          <w:i/>
-        </w:rPr>
-        <w:t xml:space="preserve">(</w:t>
-      </w:r>
-      <w:r>
-        <w:rPr>
-          <w:iCs/>
-          <w:i/>
-          <w:iCs/>
-          <w:i/>
-        </w:rPr>
-        <w:t xml:space="preserve">Phocoenoides dalli</w:t>
-      </w:r>
-      <w:r>
-        <w:rPr>
-          <w:iCs/>
-          <w:i/>
-        </w:rPr>
-        <w:t xml:space="preserve">)</w:t>
-      </w:r>
-      <w:r>
-        <w:rPr>
-          <w:iCs/>
-          <w:i/>
-        </w:rPr>
-        <w:t xml:space="preserve"> </w:t>
-      </w:r>
-      <w:r>
-        <w:rPr>
-          <w:iCs/>
-          <w:i/>
-        </w:rPr>
-        <w:t xml:space="preserve">in southeast</w:t>
-      </w:r>
-      <w:r>
-        <w:rPr>
-          <w:iCs/>
-          <w:i/>
-        </w:rPr>
-        <w:t xml:space="preserve"> </w:t>
-      </w:r>
-      <w:r>
-        <w:rPr>
-          <w:iCs/>
-          <w:i/>
-        </w:rPr>
-        <w:t xml:space="preserve">Alaska</w:t>
-      </w:r>
-      <w:r>
-        <w:t xml:space="preserve">.</w:t>
-      </w:r>
-      <w:r>
-        <w:t xml:space="preserve"> </w:t>
-      </w:r>
-      <w:hyperlink r:id="rId112">
+      <w:r>
+        <w:t xml:space="preserve"> </w:t>
+      </w:r>
+      <w:hyperlink r:id="rId115">
         <w:r>
           <w:rPr>
             <w:rStyle w:val="Hyperlink"/>
@@ -4896,8 +4926,8 @@
         </w:r>
       </w:hyperlink>
     </w:p>
-    <w:bookmarkEnd w:id="113"/>
-    <w:bookmarkStart w:id="115" w:name="ref-RN953"/>
+    <w:bookmarkEnd w:id="116"/>
+    <w:bookmarkStart w:id="118" w:name="ref-RN953"/>
     <w:p>
       <w:pPr>
         <w:pStyle w:val="Bibliography"/>
@@ -4942,7 +4972,7 @@
       <w:r>
         <w:t xml:space="preserve"> </w:t>
       </w:r>
-      <w:hyperlink r:id="rId114">
+      <w:hyperlink r:id="rId117">
         <w:r>
           <w:rPr>
             <w:rStyle w:val="Hyperlink"/>
@@ -4951,8 +4981,8 @@
         </w:r>
       </w:hyperlink>
     </w:p>
-    <w:bookmarkEnd w:id="115"/>
-    <w:bookmarkStart w:id="117" w:name="ref-RN903"/>
+    <w:bookmarkEnd w:id="118"/>
+    <w:bookmarkStart w:id="120" w:name="ref-RN903"/>
     <w:p>
       <w:pPr>
         <w:pStyle w:val="Bibliography"/>
@@ -4989,7 +5019,7 @@
       <w:r>
         <w:t xml:space="preserve"> </w:t>
       </w:r>
-      <w:hyperlink r:id="rId116">
+      <w:hyperlink r:id="rId119">
         <w:r>
           <w:rPr>
             <w:rStyle w:val="Hyperlink"/>
@@ -4998,8 +5028,8 @@
         </w:r>
       </w:hyperlink>
     </w:p>
-    <w:bookmarkEnd w:id="117"/>
-    <w:bookmarkStart w:id="119" w:name="ref-RN904"/>
+    <w:bookmarkEnd w:id="120"/>
+    <w:bookmarkStart w:id="122" w:name="ref-RN904"/>
     <w:p>
       <w:pPr>
         <w:pStyle w:val="Bibliography"/>
@@ -5058,7 +5088,7 @@
       <w:r>
         <w:t xml:space="preserve"> </w:t>
       </w:r>
-      <w:hyperlink r:id="rId118">
+      <w:hyperlink r:id="rId121">
         <w:r>
           <w:rPr>
             <w:rStyle w:val="Hyperlink"/>
@@ -5067,8 +5097,8 @@
         </w:r>
       </w:hyperlink>
     </w:p>
-    <w:bookmarkEnd w:id="119"/>
-    <w:bookmarkStart w:id="121" w:name="ref-RN907"/>
+    <w:bookmarkEnd w:id="122"/>
+    <w:bookmarkStart w:id="124" w:name="ref-RN907"/>
     <w:p>
       <w:pPr>
         <w:pStyle w:val="Bibliography"/>
@@ -5105,7 +5135,7 @@
       <w:r>
         <w:t xml:space="preserve"> </w:t>
       </w:r>
-      <w:hyperlink r:id="rId120">
+      <w:hyperlink r:id="rId123">
         <w:r>
           <w:rPr>
             <w:rStyle w:val="Hyperlink"/>
@@ -5114,8 +5144,8 @@
         </w:r>
       </w:hyperlink>
     </w:p>
-    <w:bookmarkEnd w:id="121"/>
-    <w:bookmarkStart w:id="123" w:name="ref-RN906"/>
+    <w:bookmarkEnd w:id="124"/>
+    <w:bookmarkStart w:id="126" w:name="ref-RN906"/>
     <w:p>
       <w:pPr>
         <w:pStyle w:val="Bibliography"/>
@@ -5152,7 +5182,7 @@
       <w:r>
         <w:t xml:space="preserve"> </w:t>
       </w:r>
-      <w:hyperlink r:id="rId122">
+      <w:hyperlink r:id="rId125">
         <w:r>
           <w:rPr>
             <w:rStyle w:val="Hyperlink"/>
@@ -5161,8 +5191,8 @@
         </w:r>
       </w:hyperlink>
     </w:p>
-    <w:bookmarkEnd w:id="123"/>
-    <w:bookmarkStart w:id="125" w:name="ref-RN905"/>
+    <w:bookmarkEnd w:id="126"/>
+    <w:bookmarkStart w:id="128" w:name="ref-RN905"/>
     <w:p>
       <w:pPr>
         <w:pStyle w:val="Bibliography"/>
@@ -5211,7 +5241,7 @@
       <w:r>
         <w:t xml:space="preserve"> </w:t>
       </w:r>
-      <w:hyperlink r:id="rId124">
+      <w:hyperlink r:id="rId127">
         <w:r>
           <w:rPr>
             <w:rStyle w:val="Hyperlink"/>
@@ -5220,8 +5250,8 @@
         </w:r>
       </w:hyperlink>
     </w:p>
-    <w:bookmarkEnd w:id="125"/>
-    <w:bookmarkStart w:id="127" w:name="ref-RN973"/>
+    <w:bookmarkEnd w:id="128"/>
+    <w:bookmarkStart w:id="130" w:name="ref-RN973"/>
     <w:p>
       <w:pPr>
         <w:pStyle w:val="Bibliography"/>
@@ -5317,7 +5347,7 @@
       <w:r>
         <w:t xml:space="preserve"> </w:t>
       </w:r>
-      <w:hyperlink r:id="rId126">
+      <w:hyperlink r:id="rId129">
         <w:r>
           <w:rPr>
             <w:rStyle w:val="Hyperlink"/>
@@ -5326,8 +5356,8 @@
         </w:r>
       </w:hyperlink>
     </w:p>
-    <w:bookmarkEnd w:id="127"/>
-    <w:bookmarkStart w:id="129" w:name="ref-SAPcrab2018"/>
+    <w:bookmarkEnd w:id="130"/>
+    <w:bookmarkStart w:id="132" w:name="ref-SAPcrab2018"/>
     <w:p>
       <w:pPr>
         <w:pStyle w:val="Bibliography"/>
@@ -5395,7 +5425,7 @@
       <w:r>
         <w:t xml:space="preserve"> </w:t>
       </w:r>
-      <w:hyperlink r:id="rId128">
+      <w:hyperlink r:id="rId131">
         <w:r>
           <w:rPr>
             <w:rStyle w:val="Hyperlink"/>
@@ -5404,8 +5434,8 @@
         </w:r>
       </w:hyperlink>
     </w:p>
-    <w:bookmarkEnd w:id="129"/>
-    <w:bookmarkStart w:id="131" w:name="ref-RN956"/>
+    <w:bookmarkEnd w:id="132"/>
+    <w:bookmarkStart w:id="134" w:name="ref-RN956"/>
     <w:p>
       <w:pPr>
         <w:pStyle w:val="Bibliography"/>
@@ -5501,7 +5531,7 @@
       <w:r>
         <w:t xml:space="preserve"> </w:t>
       </w:r>
-      <w:hyperlink r:id="rId130">
+      <w:hyperlink r:id="rId133">
         <w:r>
           <w:rPr>
             <w:rStyle w:val="Hyperlink"/>
@@ -5510,8 +5540,8 @@
         </w:r>
       </w:hyperlink>
     </w:p>
-    <w:bookmarkEnd w:id="131"/>
-    <w:bookmarkStart w:id="132" w:name="ref-RN909"/>
+    <w:bookmarkEnd w:id="134"/>
+    <w:bookmarkStart w:id="135" w:name="ref-RN909"/>
     <w:p>
       <w:pPr>
         <w:pStyle w:val="Bibliography"/>
@@ -5579,7 +5609,7 @@
       <w:r>
         <w:t xml:space="preserve"> </w:t>
       </w:r>
-      <w:hyperlink r:id="rId104">
+      <w:hyperlink r:id="rId106">
         <w:r>
           <w:rPr>
             <w:rStyle w:val="Hyperlink"/>
@@ -5588,8 +5618,8 @@
         </w:r>
       </w:hyperlink>
     </w:p>
-    <w:bookmarkEnd w:id="132"/>
-    <w:bookmarkStart w:id="134" w:name="ref-Lauth2019"/>
+    <w:bookmarkEnd w:id="135"/>
+    <w:bookmarkStart w:id="137" w:name="ref-Lauth2019"/>
     <w:p>
       <w:pPr>
         <w:pStyle w:val="Bibliography"/>
@@ -5657,7 +5687,7 @@
       <w:r>
         <w:t xml:space="preserve"> </w:t>
       </w:r>
-      <w:hyperlink r:id="rId133">
+      <w:hyperlink r:id="rId136">
         <w:r>
           <w:rPr>
             <w:rStyle w:val="Hyperlink"/>
@@ -5666,8 +5696,8 @@
         </w:r>
       </w:hyperlink>
     </w:p>
-    <w:bookmarkEnd w:id="134"/>
-    <w:bookmarkStart w:id="136" w:name="ref-RN910"/>
+    <w:bookmarkEnd w:id="137"/>
+    <w:bookmarkStart w:id="139" w:name="ref-RN910"/>
     <w:p>
       <w:pPr>
         <w:pStyle w:val="Bibliography"/>
@@ -5707,7 +5737,7 @@
       <w:r>
         <w:t xml:space="preserve"> </w:t>
       </w:r>
-      <w:hyperlink r:id="rId135">
+      <w:hyperlink r:id="rId138">
         <w:r>
           <w:rPr>
             <w:rStyle w:val="Hyperlink"/>
@@ -5716,8 +5746,8 @@
         </w:r>
       </w:hyperlink>
     </w:p>
-    <w:bookmarkEnd w:id="136"/>
-    <w:bookmarkStart w:id="138" w:name="ref-RN952"/>
+    <w:bookmarkEnd w:id="139"/>
+    <w:bookmarkStart w:id="141" w:name="ref-RN952"/>
     <w:p>
       <w:pPr>
         <w:pStyle w:val="Bibliography"/>
@@ -5785,7 +5815,7 @@
       <w:r>
         <w:t xml:space="preserve"> </w:t>
       </w:r>
-      <w:hyperlink r:id="rId137">
+      <w:hyperlink r:id="rId140">
         <w:r>
           <w:rPr>
             <w:rStyle w:val="Hyperlink"/>
@@ -5794,8 +5824,8 @@
         </w:r>
       </w:hyperlink>
     </w:p>
-    <w:bookmarkEnd w:id="138"/>
-    <w:bookmarkStart w:id="140" w:name="ref-2022Community"/>
+    <w:bookmarkEnd w:id="141"/>
+    <w:bookmarkStart w:id="143" w:name="ref-2022Community"/>
     <w:p>
       <w:pPr>
         <w:pStyle w:val="Bibliography"/>
@@ -5850,7 +5880,7 @@
       <w:r>
         <w:t xml:space="preserve"> </w:t>
       </w:r>
-      <w:hyperlink r:id="rId139">
+      <w:hyperlink r:id="rId142">
         <w:r>
           <w:rPr>
             <w:rStyle w:val="Hyperlink"/>
@@ -5859,8 +5889,8 @@
         </w:r>
       </w:hyperlink>
     </w:p>
-    <w:bookmarkEnd w:id="140"/>
-    <w:bookmarkStart w:id="142" w:name="ref-2018EBS2022"/>
+    <w:bookmarkEnd w:id="143"/>
+    <w:bookmarkStart w:id="145" w:name="ref-2018EBS2022"/>
     <w:p>
       <w:pPr>
         <w:pStyle w:val="Bibliography"/>
@@ -5928,7 +5958,7 @@
       <w:r>
         <w:t xml:space="preserve"> </w:t>
       </w:r>
-      <w:hyperlink r:id="rId141">
+      <w:hyperlink r:id="rId144">
         <w:r>
           <w:rPr>
             <w:rStyle w:val="Hyperlink"/>
@@ -5937,8 +5967,8 @@
         </w:r>
       </w:hyperlink>
     </w:p>
-    <w:bookmarkEnd w:id="142"/>
-    <w:bookmarkStart w:id="144" w:name="ref-2019NEBS2022"/>
+    <w:bookmarkEnd w:id="145"/>
+    <w:bookmarkStart w:id="147" w:name="ref-2019NEBS2022"/>
     <w:p>
       <w:pPr>
         <w:pStyle w:val="Bibliography"/>
@@ -6006,7 +6036,7 @@
       <w:r>
         <w:t xml:space="preserve"> </w:t>
       </w:r>
-      <w:hyperlink r:id="rId143">
+      <w:hyperlink r:id="rId146">
         <w:r>
           <w:rPr>
             <w:rStyle w:val="Hyperlink"/>
@@ -6015,8 +6045,8 @@
         </w:r>
       </w:hyperlink>
     </w:p>
-    <w:bookmarkEnd w:id="144"/>
-    <w:bookmarkStart w:id="146" w:name="ref-2021NEBS2022"/>
+    <w:bookmarkEnd w:id="147"/>
+    <w:bookmarkStart w:id="149" w:name="ref-2021NEBS2022"/>
     <w:p>
       <w:pPr>
         <w:pStyle w:val="Bibliography"/>
@@ -6084,7 +6114,7 @@
       <w:r>
         <w:t xml:space="preserve"> </w:t>
       </w:r>
-      <w:hyperlink r:id="rId145">
+      <w:hyperlink r:id="rId148">
         <w:r>
           <w:rPr>
             <w:rStyle w:val="Hyperlink"/>
@@ -6093,8 +6123,8 @@
         </w:r>
       </w:hyperlink>
     </w:p>
-    <w:bookmarkEnd w:id="146"/>
-    <w:bookmarkStart w:id="147" w:name="ref-2022NEBS2022"/>
+    <w:bookmarkEnd w:id="149"/>
+    <w:bookmarkStart w:id="150" w:name="ref-2022NEBS2022"/>
     <w:p>
       <w:pPr>
         <w:pStyle w:val="Bibliography"/>
@@ -6147,8 +6177,8 @@
         <w:t xml:space="preserve">[NOAA Tech. Memo.].</w:t>
       </w:r>
     </w:p>
-    <w:bookmarkEnd w:id="147"/>
-    <w:bookmarkStart w:id="148" w:name="ref-RN911"/>
+    <w:bookmarkEnd w:id="150"/>
+    <w:bookmarkStart w:id="151" w:name="ref-RN911"/>
     <w:p>
       <w:pPr>
         <w:pStyle w:val="Bibliography"/>
@@ -6173,8 +6203,8 @@
         <w:t xml:space="preserve">(pp. 176 p.). North Pacific Fishery Management Council.</w:t>
       </w:r>
     </w:p>
-    <w:bookmarkEnd w:id="148"/>
-    <w:bookmarkStart w:id="149" w:name="ref-McGilliardetal2018"/>
+    <w:bookmarkEnd w:id="151"/>
+    <w:bookmarkStart w:id="152" w:name="ref-McGilliardetal2018"/>
     <w:p>
       <w:pPr>
         <w:pStyle w:val="Bibliography"/>
@@ -6183,8 +6213,8 @@
         <w:t xml:space="preserve">McGilliard, C. R., Nichol, D. G., and Palsson, W. A. (2018). North Pacific Fishery Management Council.</w:t>
       </w:r>
     </w:p>
-    <w:bookmarkEnd w:id="149"/>
-    <w:bookmarkStart w:id="150" w:name="ref-RN912"/>
+    <w:bookmarkEnd w:id="152"/>
+    <w:bookmarkStart w:id="153" w:name="ref-RN912"/>
     <w:p>
       <w:pPr>
         <w:pStyle w:val="Bibliography"/>
@@ -6220,8 +6250,8 @@
         <w:t xml:space="preserve">.</w:t>
       </w:r>
     </w:p>
-    <w:bookmarkEnd w:id="150"/>
-    <w:bookmarkStart w:id="152" w:name="ref-RN948"/>
+    <w:bookmarkEnd w:id="153"/>
+    <w:bookmarkStart w:id="155" w:name="ref-RN948"/>
     <w:p>
       <w:pPr>
         <w:pStyle w:val="Bibliography"/>
@@ -6275,7 +6305,7 @@
       <w:r>
         <w:t xml:space="preserve"> </w:t>
       </w:r>
-      <w:hyperlink r:id="rId151">
+      <w:hyperlink r:id="rId154">
         <w:r>
           <w:rPr>
             <w:rStyle w:val="Hyperlink"/>
@@ -6284,14 +6314,37 @@
         </w:r>
       </w:hyperlink>
     </w:p>
-    <w:bookmarkEnd w:id="152"/>
-    <w:bookmarkStart w:id="153" w:name="ref-RN914"/>
-    <w:p>
-      <w:pPr>
-        <w:pStyle w:val="Bibliography"/>
-      </w:pPr>
-      <w:r>
-        <w:t xml:space="preserve">Nichol, D. G. (1995a). Spawning and maturation of female yellowfin sole in the eastern</w:t>
+    <w:bookmarkEnd w:id="155"/>
+    <w:bookmarkStart w:id="156" w:name="ref-RN914"/>
+    <w:p>
+      <w:pPr>
+        <w:pStyle w:val="Bibliography"/>
+      </w:pPr>
+      <w:r>
+        <w:t xml:space="preserve">Nichol, D. G. (1995a). [Conference Proceedings].</w:t>
+      </w:r>
+      <w:r>
+        <w:t xml:space="preserve"> </w:t>
+      </w:r>
+      <w:r>
+        <w:rPr>
+          <w:iCs/>
+          <w:i/>
+        </w:rPr>
+        <w:t xml:space="preserve">Proceedings of the International Flatfish Symposium on North Pacific Flatfish</w:t>
+      </w:r>
+      <w:r>
+        <w:t xml:space="preserve">, p. 35–50.</w:t>
+      </w:r>
+    </w:p>
+    <w:bookmarkEnd w:id="156"/>
+    <w:bookmarkStart w:id="157" w:name="ref-Nichol1995"/>
+    <w:p>
+      <w:pPr>
+        <w:pStyle w:val="Bibliography"/>
+      </w:pPr>
+      <w:r>
+        <w:t xml:space="preserve">Nichol, D. G. (1995b). Spawning and maturation of female yellowfin sole in the eastern</w:t>
       </w:r>
       <w:r>
         <w:t xml:space="preserve"> </w:t>
@@ -6300,47 +6353,57 @@
         <w:t xml:space="preserve">Bering Sea</w:t>
       </w:r>
       <w:r>
-        <w:t xml:space="preserve"> </w:t>
-      </w:r>
-      <w:r>
-        <w:t xml:space="preserve">[Conference Proceedings].</w:t>
-      </w:r>
-      <w:r>
-        <w:t xml:space="preserve"> </w:t>
-      </w:r>
-      <w:r>
-        <w:rPr>
-          <w:iCs/>
-          <w:i/>
-        </w:rPr>
-        <w:t xml:space="preserve">Proceedings of the International Flatfish Symposium on North Pacific Flatfish, October 1994.</w:t>
-      </w:r>
-      <w:r>
-        <w:rPr>
-          <w:iCs/>
-          <w:i/>
-        </w:rPr>
-        <w:t xml:space="preserve"> </w:t>
-      </w:r>
-      <w:r>
-        <w:rPr>
-          <w:iCs/>
-          <w:i/>
-        </w:rPr>
-        <w:t xml:space="preserve">Anchorage, Alaska. Univ. Alaska, Alaska Sea Grant Rep. AK-SG-95-04</w:t>
+        <w:t xml:space="preserve">.</w:t>
+      </w:r>
+      <w:r>
+        <w:t xml:space="preserve"> </w:t>
+      </w:r>
+      <w:r>
+        <w:rPr>
+          <w:iCs/>
+          <w:i/>
+        </w:rPr>
+        <w:t xml:space="preserve">Proceedings of the International Flatfish Symposium; October 1994,</w:t>
+      </w:r>
+      <w:r>
+        <w:rPr>
+          <w:iCs/>
+          <w:i/>
+        </w:rPr>
+        <w:t xml:space="preserve"> </w:t>
+      </w:r>
+      <w:r>
+        <w:rPr>
+          <w:iCs/>
+          <w:i/>
+        </w:rPr>
+        <w:t xml:space="preserve">Anchorage, Alaska</w:t>
       </w:r>
       <w:r>
         <w:t xml:space="preserve">, p. 35–50.</w:t>
       </w:r>
     </w:p>
-    <w:bookmarkEnd w:id="153"/>
-    <w:bookmarkStart w:id="154" w:name="ref-Nichol1995"/>
-    <w:p>
-      <w:pPr>
-        <w:pStyle w:val="Bibliography"/>
-      </w:pPr>
-      <w:r>
-        <w:t xml:space="preserve">Nichol, D. G. (1995b). Spawning and maturation of female yellowfin sole in the eastern</w:t>
+    <w:bookmarkEnd w:id="157"/>
+    <w:bookmarkStart w:id="159" w:name="ref-RN915"/>
+    <w:p>
+      <w:pPr>
+        <w:pStyle w:val="Bibliography"/>
+      </w:pPr>
+      <w:r>
+        <w:t xml:space="preserve">Nichol, D. G. (1997). Effects of geography and bathymetry on growth and maturity of yellowfin sole,</w:t>
+      </w:r>
+      <w:r>
+        <w:t xml:space="preserve"> </w:t>
+      </w:r>
+      <w:r>
+        <w:rPr>
+          <w:iCs/>
+          <w:i/>
+        </w:rPr>
+        <w:t xml:space="preserve">Pleuronectes asper</w:t>
+      </w:r>
+      <w:r>
+        <w:t xml:space="preserve">, in the eastern</w:t>
       </w:r>
       <w:r>
         <w:t xml:space="preserve"> </w:t>
@@ -6359,65 +6422,6 @@
           <w:iCs/>
           <w:i/>
         </w:rPr>
-        <w:t xml:space="preserve">Proceedings of the International Flatfish Symposium; October 1994,</w:t>
-      </w:r>
-      <w:r>
-        <w:rPr>
-          <w:iCs/>
-          <w:i/>
-        </w:rPr>
-        <w:t xml:space="preserve"> </w:t>
-      </w:r>
-      <w:r>
-        <w:rPr>
-          <w:iCs/>
-          <w:i/>
-        </w:rPr>
-        <w:t xml:space="preserve">Anchorage, Alaska</w:t>
-      </w:r>
-      <w:r>
-        <w:t xml:space="preserve">, p. 35–50.</w:t>
-      </w:r>
-    </w:p>
-    <w:bookmarkEnd w:id="154"/>
-    <w:bookmarkStart w:id="156" w:name="ref-RN915"/>
-    <w:p>
-      <w:pPr>
-        <w:pStyle w:val="Bibliography"/>
-      </w:pPr>
-      <w:r>
-        <w:t xml:space="preserve">Nichol, D. G. (1997). Effects of geography and bathymetry on growth and maturity of yellowfin sole,</w:t>
-      </w:r>
-      <w:r>
-        <w:t xml:space="preserve"> </w:t>
-      </w:r>
-      <w:r>
-        <w:rPr>
-          <w:iCs/>
-          <w:i/>
-        </w:rPr>
-        <w:t xml:space="preserve">Pleuronectes asper</w:t>
-      </w:r>
-      <w:r>
-        <w:t xml:space="preserve">, in the eastern</w:t>
-      </w:r>
-      <w:r>
-        <w:t xml:space="preserve"> </w:t>
-      </w:r>
-      <w:r>
-        <w:t xml:space="preserve">Bering Sea</w:t>
-      </w:r>
-      <w:r>
-        <w:t xml:space="preserve">.</w:t>
-      </w:r>
-      <w:r>
-        <w:t xml:space="preserve"> </w:t>
-      </w:r>
-      <w:r>
-        <w:rPr>
-          <w:iCs/>
-          <w:i/>
-        </w:rPr>
         <w:t xml:space="preserve">Oceanographic Literature Review</w:t>
       </w:r>
       <w:r>
@@ -6439,7 +6443,7 @@
       <w:r>
         <w:t xml:space="preserve"> </w:t>
       </w:r>
-      <w:hyperlink r:id="rId155">
+      <w:hyperlink r:id="rId158">
         <w:r>
           <w:rPr>
             <w:rStyle w:val="Hyperlink"/>
@@ -6448,8 +6452,8 @@
         </w:r>
       </w:hyperlink>
     </w:p>
-    <w:bookmarkEnd w:id="156"/>
-    <w:bookmarkStart w:id="158" w:name="ref-RN916"/>
+    <w:bookmarkEnd w:id="159"/>
+    <w:bookmarkStart w:id="161" w:name="ref-RN916"/>
     <w:p>
       <w:pPr>
         <w:pStyle w:val="Bibliography"/>
@@ -6499,7 +6503,7 @@
       <w:r>
         <w:t xml:space="preserve"> </w:t>
       </w:r>
-      <w:hyperlink r:id="rId157">
+      <w:hyperlink r:id="rId160">
         <w:r>
           <w:rPr>
             <w:rStyle w:val="Hyperlink"/>
@@ -6508,8 +6512,8 @@
         </w:r>
       </w:hyperlink>
     </w:p>
-    <w:bookmarkEnd w:id="158"/>
-    <w:bookmarkStart w:id="160" w:name="ref-RN913"/>
+    <w:bookmarkEnd w:id="161"/>
+    <w:bookmarkStart w:id="163" w:name="ref-RN913"/>
     <w:p>
       <w:pPr>
         <w:pStyle w:val="Bibliography"/>
@@ -6568,7 +6572,7 @@
       <w:r>
         <w:t xml:space="preserve"> </w:t>
       </w:r>
-      <w:hyperlink r:id="rId159">
+      <w:hyperlink r:id="rId162">
         <w:r>
           <w:rPr>
             <w:rStyle w:val="Hyperlink"/>
@@ -6577,8 +6581,8 @@
         </w:r>
       </w:hyperlink>
     </w:p>
-    <w:bookmarkEnd w:id="160"/>
-    <w:bookmarkStart w:id="161" w:name="ref-RN917"/>
+    <w:bookmarkEnd w:id="163"/>
+    <w:bookmarkStart w:id="164" w:name="ref-RN917"/>
     <w:p>
       <w:pPr>
         <w:pStyle w:val="Bibliography"/>
@@ -6644,8 +6648,8 @@
         <w:t xml:space="preserve">(2), p. 221–234.</w:t>
       </w:r>
     </w:p>
-    <w:bookmarkEnd w:id="161"/>
-    <w:bookmarkStart w:id="162" w:name="ref-FOSSAFSCData"/>
+    <w:bookmarkEnd w:id="164"/>
+    <w:bookmarkStart w:id="165" w:name="ref-FOSSAFSCData"/>
     <w:p>
       <w:pPr>
         <w:pStyle w:val="Bibliography"/>
@@ -6673,8 +6677,8 @@
         <w:t xml:space="preserve">U.S. Dep. Commer.</w:t>
       </w:r>
     </w:p>
-    <w:bookmarkEnd w:id="162"/>
-    <w:bookmarkStart w:id="164" w:name="ref-OLearyetal2022"/>
+    <w:bookmarkEnd w:id="165"/>
+    <w:bookmarkStart w:id="167" w:name="ref-OLearyetal2022"/>
     <w:p>
       <w:pPr>
         <w:pStyle w:val="Bibliography"/>
@@ -6711,7 +6715,7 @@
       <w:r>
         <w:t xml:space="preserve"> </w:t>
       </w:r>
-      <w:hyperlink r:id="rId163">
+      <w:hyperlink r:id="rId166">
         <w:r>
           <w:rPr>
             <w:rStyle w:val="Hyperlink"/>
@@ -6720,8 +6724,8 @@
         </w:r>
       </w:hyperlink>
     </w:p>
-    <w:bookmarkEnd w:id="164"/>
-    <w:bookmarkStart w:id="165" w:name="ref-RN920"/>
+    <w:bookmarkEnd w:id="167"/>
+    <w:bookmarkStart w:id="168" w:name="ref-RN920"/>
     <w:p>
       <w:pPr>
         <w:pStyle w:val="Bibliography"/>
@@ -6774,8 +6778,8 @@
         <w:t xml:space="preserve">[NOAA Processed Rep.].</w:t>
       </w:r>
     </w:p>
-    <w:bookmarkEnd w:id="165"/>
-    <w:bookmarkStart w:id="167" w:name="ref-cb2021"/>
+    <w:bookmarkEnd w:id="168"/>
+    <w:bookmarkStart w:id="170" w:name="ref-cb2021"/>
     <w:p>
       <w:pPr>
         <w:pStyle w:val="Bibliography"/>
@@ -6799,7 +6803,7 @@
       <w:r>
         <w:t xml:space="preserve"> </w:t>
       </w:r>
-      <w:hyperlink r:id="rId166">
+      <w:hyperlink r:id="rId169">
         <w:r>
           <w:rPr>
             <w:rStyle w:val="Hyperlink"/>
@@ -6808,8 +6812,8 @@
         </w:r>
       </w:hyperlink>
     </w:p>
-    <w:bookmarkEnd w:id="167"/>
-    <w:bookmarkStart w:id="169" w:name="ref-RohanColdPool"/>
+    <w:bookmarkEnd w:id="170"/>
+    <w:bookmarkStart w:id="172" w:name="ref-RohanColdPool"/>
     <w:p>
       <w:pPr>
         <w:pStyle w:val="Bibliography"/>
@@ -6891,7 +6895,7 @@
       <w:r>
         <w:t xml:space="preserve"> </w:t>
       </w:r>
-      <w:hyperlink r:id="rId168">
+      <w:hyperlink r:id="rId171">
         <w:r>
           <w:rPr>
             <w:rStyle w:val="Hyperlink"/>
@@ -6900,14 +6904,14 @@
         </w:r>
       </w:hyperlink>
     </w:p>
-    <w:bookmarkEnd w:id="169"/>
-    <w:bookmarkStart w:id="170" w:name="ref-RN921"/>
-    <w:p>
-      <w:pPr>
-        <w:pStyle w:val="Bibliography"/>
-      </w:pPr>
-      <w:r>
-        <w:t xml:space="preserve">Rose, C. S., and Walters, G. E. (1990). Trawl width variation during bottom trawl surveys: Causes and consequences [Conference Proceedings].</w:t>
+    <w:bookmarkEnd w:id="172"/>
+    <w:bookmarkStart w:id="173" w:name="ref-RN921"/>
+    <w:p>
+      <w:pPr>
+        <w:pStyle w:val="Bibliography"/>
+      </w:pPr>
+      <w:r>
+        <w:t xml:space="preserve">Rose, C. S., and Walters, G. E. (1990). [Conference Proceedings].</w:t>
       </w:r>
       <w:r>
         <w:t xml:space="preserve"> </w:t>
@@ -6936,8 +6940,8 @@
         <w:t xml:space="preserve">, p. 57–67.</w:t>
       </w:r>
     </w:p>
-    <w:bookmarkEnd w:id="170"/>
-    <w:bookmarkStart w:id="172" w:name="ref-RN998"/>
+    <w:bookmarkEnd w:id="173"/>
+    <w:bookmarkStart w:id="175" w:name="ref-RN998"/>
     <w:p>
       <w:pPr>
         <w:pStyle w:val="Bibliography"/>
@@ -6983,7 +6987,7 @@
       <w:r>
         <w:t xml:space="preserve"> </w:t>
       </w:r>
-      <w:hyperlink r:id="rId171">
+      <w:hyperlink r:id="rId174">
         <w:r>
           <w:rPr>
             <w:rStyle w:val="Hyperlink"/>
@@ -6992,8 +6996,8 @@
         </w:r>
       </w:hyperlink>
     </w:p>
-    <w:bookmarkEnd w:id="172"/>
-    <w:bookmarkStart w:id="174" w:name="ref-SS2022ch6"/>
+    <w:bookmarkEnd w:id="175"/>
+    <w:bookmarkStart w:id="177" w:name="ref-SS2022ch6"/>
     <w:p>
       <w:pPr>
         <w:pStyle w:val="Bibliography"/>
@@ -7017,7 +7021,7 @@
       <w:r>
         <w:t xml:space="preserve"> </w:t>
       </w:r>
-      <w:hyperlink r:id="rId173">
+      <w:hyperlink r:id="rId176">
         <w:r>
           <w:rPr>
             <w:rStyle w:val="Hyperlink"/>
@@ -7026,8 +7030,8 @@
         </w:r>
       </w:hyperlink>
     </w:p>
-    <w:bookmarkEnd w:id="174"/>
-    <w:bookmarkStart w:id="176" w:name="ref-SS2022ch15"/>
+    <w:bookmarkEnd w:id="177"/>
+    <w:bookmarkStart w:id="179" w:name="ref-SS2022ch15"/>
     <w:p>
       <w:pPr>
         <w:pStyle w:val="Bibliography"/>
@@ -7051,7 +7055,7 @@
       <w:r>
         <w:t xml:space="preserve"> </w:t>
       </w:r>
-      <w:hyperlink r:id="rId175">
+      <w:hyperlink r:id="rId178">
         <w:r>
           <w:rPr>
             <w:rStyle w:val="Hyperlink"/>
@@ -7060,8 +7064,8 @@
         </w:r>
       </w:hyperlink>
     </w:p>
-    <w:bookmarkEnd w:id="176"/>
-    <w:bookmarkStart w:id="177" w:name="ref-RN922"/>
+    <w:bookmarkEnd w:id="179"/>
+    <w:bookmarkStart w:id="180" w:name="ref-RN922"/>
     <w:p>
       <w:pPr>
         <w:pStyle w:val="Bibliography"/>
@@ -7105,8 +7109,8 @@
         <w:t xml:space="preserve">, p. 220–226.</w:t>
       </w:r>
     </w:p>
-    <w:bookmarkEnd w:id="177"/>
-    <w:bookmarkStart w:id="179" w:name="ref-RN923"/>
+    <w:bookmarkEnd w:id="180"/>
+    <w:bookmarkStart w:id="182" w:name="ref-RN923"/>
     <w:p>
       <w:pPr>
         <w:pStyle w:val="Bibliography"/>
@@ -7151,7 +7155,7 @@
       <w:r>
         <w:t xml:space="preserve"> </w:t>
       </w:r>
-      <w:hyperlink r:id="rId178">
+      <w:hyperlink r:id="rId181">
         <w:r>
           <w:rPr>
             <w:rStyle w:val="Hyperlink"/>
@@ -7160,8 +7164,8 @@
         </w:r>
       </w:hyperlink>
     </w:p>
-    <w:bookmarkEnd w:id="179"/>
-    <w:bookmarkStart w:id="180" w:name="ref-RN928"/>
+    <w:bookmarkEnd w:id="182"/>
+    <w:bookmarkStart w:id="183" w:name="ref-RN928"/>
     <w:p>
       <w:pPr>
         <w:pStyle w:val="Bibliography"/>
@@ -7231,8 +7235,8 @@
         </w:r>
       </w:hyperlink>
     </w:p>
-    <w:bookmarkEnd w:id="180"/>
-    <w:bookmarkStart w:id="182" w:name="ref-RN924"/>
+    <w:bookmarkEnd w:id="183"/>
+    <w:bookmarkStart w:id="185" w:name="ref-RN924"/>
     <w:p>
       <w:pPr>
         <w:pStyle w:val="Bibliography"/>
@@ -7324,7 +7328,7 @@
       <w:r>
         <w:t xml:space="preserve"> </w:t>
       </w:r>
-      <w:hyperlink r:id="rId181">
+      <w:hyperlink r:id="rId184">
         <w:r>
           <w:rPr>
             <w:rStyle w:val="Hyperlink"/>
@@ -7333,8 +7337,8 @@
         </w:r>
       </w:hyperlink>
     </w:p>
-    <w:bookmarkEnd w:id="182"/>
-    <w:bookmarkStart w:id="184" w:name="ref-RN929"/>
+    <w:bookmarkEnd w:id="185"/>
+    <w:bookmarkStart w:id="187" w:name="ref-RN929"/>
     <w:p>
       <w:pPr>
         <w:pStyle w:val="Bibliography"/>
@@ -7383,7 +7387,7 @@
       <w:r>
         <w:t xml:space="preserve"> </w:t>
       </w:r>
-      <w:hyperlink r:id="rId183">
+      <w:hyperlink r:id="rId186">
         <w:r>
           <w:rPr>
             <w:rStyle w:val="Hyperlink"/>
@@ -7392,8 +7396,8 @@
         </w:r>
       </w:hyperlink>
     </w:p>
-    <w:bookmarkEnd w:id="184"/>
-    <w:bookmarkStart w:id="186" w:name="ref-SS2022yfs"/>
+    <w:bookmarkEnd w:id="187"/>
+    <w:bookmarkStart w:id="189" w:name="ref-SS2022yfs"/>
     <w:p>
       <w:pPr>
         <w:pStyle w:val="Bibliography"/>
@@ -7417,7 +7421,7 @@
       <w:r>
         <w:t xml:space="preserve"> </w:t>
       </w:r>
-      <w:hyperlink r:id="rId185">
+      <w:hyperlink r:id="rId188">
         <w:r>
           <w:rPr>
             <w:rStyle w:val="Hyperlink"/>
@@ -7426,8 +7430,8 @@
         </w:r>
       </w:hyperlink>
     </w:p>
-    <w:bookmarkEnd w:id="186"/>
-    <w:bookmarkStart w:id="188" w:name="ref-Spiesetal2020"/>
+    <w:bookmarkEnd w:id="189"/>
+    <w:bookmarkStart w:id="191" w:name="ref-Spiesetal2020"/>
     <w:p>
       <w:pPr>
         <w:pStyle w:val="Bibliography"/>
@@ -7488,7 +7492,7 @@
       <w:r>
         <w:t xml:space="preserve"> </w:t>
       </w:r>
-      <w:hyperlink r:id="rId187">
+      <w:hyperlink r:id="rId190">
         <w:r>
           <w:rPr>
             <w:rStyle w:val="Hyperlink"/>
@@ -7497,8 +7501,8 @@
         </w:r>
       </w:hyperlink>
     </w:p>
-    <w:bookmarkEnd w:id="188"/>
-    <w:bookmarkStart w:id="190" w:name="ref-SS2021yfs"/>
+    <w:bookmarkEnd w:id="191"/>
+    <w:bookmarkStart w:id="193" w:name="ref-SS2021yfs"/>
     <w:p>
       <w:pPr>
         <w:pStyle w:val="Bibliography"/>
@@ -7522,7 +7526,7 @@
       <w:r>
         <w:t xml:space="preserve"> </w:t>
       </w:r>
-      <w:hyperlink r:id="rId189">
+      <w:hyperlink r:id="rId192">
         <w:r>
           <w:rPr>
             <w:rStyle w:val="Hyperlink"/>
@@ -7531,8 +7535,8 @@
         </w:r>
       </w:hyperlink>
     </w:p>
-    <w:bookmarkEnd w:id="190"/>
-    <w:bookmarkStart w:id="191" w:name="ref-RN925"/>
+    <w:bookmarkEnd w:id="193"/>
+    <w:bookmarkStart w:id="194" w:name="ref-RN925"/>
     <w:p>
       <w:pPr>
         <w:pStyle w:val="Bibliography"/>
@@ -7540,15 +7544,25 @@
       <w:r>
         <w:t xml:space="preserve">Spies, I., Wilderbuer, T. K., Nichol, D. G., and Aydin, K. (2011).</w:t>
       </w:r>
-      <w:r>
-        <w:t xml:space="preserve"> </w:t>
-      </w:r>
-      <w:r>
-        <w:rPr>
-          <w:iCs/>
-          <w:i/>
-        </w:rPr>
-        <w:t xml:space="preserve">Assessment of the arrowtooth flounder stock in the</w:t>
+    </w:p>
+    <w:bookmarkEnd w:id="194"/>
+    <w:bookmarkStart w:id="195" w:name="ref-Spiesetal2018"/>
+    <w:p>
+      <w:pPr>
+        <w:pStyle w:val="Bibliography"/>
+      </w:pPr>
+      <w:r>
+        <w:t xml:space="preserve">Spies, I., Wilderbuer, T. K., Nichol, D. G., Hoff, J., and Palsson, W. (2018). In</w:t>
+      </w:r>
+      <w:r>
+        <w:t xml:space="preserve"> </w:t>
+      </w:r>
+      <w:r>
+        <w:rPr>
+          <w:iCs/>
+          <w:i/>
+        </w:rPr>
+        <w:t xml:space="preserve">Stock assessment and fishery evaluation report for the groundfish resources of the</w:t>
       </w:r>
       <w:r>
         <w:rPr>
@@ -7579,90 +7593,39 @@
         <w:t xml:space="preserve">Aleutian Islands</w:t>
       </w:r>
       <w:r>
-        <w:t xml:space="preserve">.</w:t>
-      </w:r>
-    </w:p>
-    <w:bookmarkEnd w:id="191"/>
-    <w:bookmarkStart w:id="192" w:name="ref-Spiesetal2018"/>
-    <w:p>
-      <w:pPr>
-        <w:pStyle w:val="Bibliography"/>
-      </w:pPr>
-      <w:r>
-        <w:t xml:space="preserve">Spies, I., Wilderbuer, T. K., Nichol, D. G., Hoff, J., and Palsson, W. (2018).</w:t>
-      </w:r>
-      <w:r>
-        <w:t xml:space="preserve"> </w:t>
-      </w:r>
-      <w:r>
-        <w:rPr>
-          <w:iCs/>
-          <w:i/>
-        </w:rPr>
-        <w:t xml:space="preserve">Assessment of the arrowtooth flounder stock in the eastern</w:t>
-      </w:r>
-      <w:r>
-        <w:rPr>
-          <w:iCs/>
-          <w:i/>
-        </w:rPr>
-        <w:t xml:space="preserve"> </w:t>
-      </w:r>
-      <w:r>
-        <w:rPr>
-          <w:iCs/>
-          <w:i/>
-        </w:rPr>
+        <w:rPr>
+          <w:iCs/>
+          <w:i/>
+        </w:rPr>
+        <w:t xml:space="preserve"> </w:t>
+      </w:r>
+      <w:r>
+        <w:rPr>
+          <w:iCs/>
+          <w:i/>
+        </w:rPr>
+        <w:t xml:space="preserve">regions</w:t>
+      </w:r>
+      <w:r>
+        <w:t xml:space="preserve">. North Pacific Fishery Management Council.</w:t>
+      </w:r>
+    </w:p>
+    <w:bookmarkEnd w:id="195"/>
+    <w:bookmarkStart w:id="197" w:name="ref-StabenoandBell2019"/>
+    <w:p>
+      <w:pPr>
+        <w:pStyle w:val="Bibliography"/>
+      </w:pPr>
+      <w:r>
+        <w:t xml:space="preserve">Stabeno, P. J., and Bell, S. W. (2019). Extreme conditions in the</w:t>
+      </w:r>
+      <w:r>
+        <w:t xml:space="preserve"> </w:t>
+      </w:r>
+      <w:r>
         <w:t xml:space="preserve">Bering Sea</w:t>
       </w:r>
       <w:r>
-        <w:rPr>
-          <w:iCs/>
-          <w:i/>
-        </w:rPr>
-        <w:t xml:space="preserve"> </w:t>
-      </w:r>
-      <w:r>
-        <w:rPr>
-          <w:iCs/>
-          <w:i/>
-        </w:rPr>
-        <w:t xml:space="preserve">and</w:t>
-      </w:r>
-      <w:r>
-        <w:rPr>
-          <w:iCs/>
-          <w:i/>
-        </w:rPr>
-        <w:t xml:space="preserve"> </w:t>
-      </w:r>
-      <w:r>
-        <w:rPr>
-          <w:iCs/>
-          <w:i/>
-        </w:rPr>
-        <w:t xml:space="preserve">Aleutian Islands</w:t>
-      </w:r>
-      <w:r>
-        <w:t xml:space="preserve">.</w:t>
-      </w:r>
-    </w:p>
-    <w:bookmarkEnd w:id="192"/>
-    <w:bookmarkStart w:id="194" w:name="ref-StabenoandBell2019"/>
-    <w:p>
-      <w:pPr>
-        <w:pStyle w:val="Bibliography"/>
-      </w:pPr>
-      <w:r>
-        <w:t xml:space="preserve">Stabeno, P. J., and Bell, S. W. (2019). Extreme conditions in the</w:t>
-      </w:r>
-      <w:r>
-        <w:t xml:space="preserve"> </w:t>
-      </w:r>
-      <w:r>
-        <w:t xml:space="preserve">Bering Sea</w:t>
-      </w:r>
-      <w:r>
         <w:t xml:space="preserve"> </w:t>
       </w:r>
       <w:r>
@@ -7697,7 +7660,7 @@
       <w:r>
         <w:t xml:space="preserve"> </w:t>
       </w:r>
-      <w:hyperlink r:id="rId193">
+      <w:hyperlink r:id="rId196">
         <w:r>
           <w:rPr>
             <w:rStyle w:val="Hyperlink"/>
@@ -7706,8 +7669,8 @@
         </w:r>
       </w:hyperlink>
     </w:p>
-    <w:bookmarkEnd w:id="194"/>
-    <w:bookmarkStart w:id="196" w:name="ref-RN930"/>
+    <w:bookmarkEnd w:id="197"/>
+    <w:bookmarkStart w:id="199" w:name="ref-RN930"/>
     <w:p>
       <w:pPr>
         <w:pStyle w:val="Bibliography"/>
@@ -7753,7 +7716,7 @@
       <w:r>
         <w:t xml:space="preserve"> </w:t>
       </w:r>
-      <w:hyperlink r:id="rId195">
+      <w:hyperlink r:id="rId198">
         <w:r>
           <w:rPr>
             <w:rStyle w:val="Hyperlink"/>
@@ -7762,8 +7725,8 @@
         </w:r>
       </w:hyperlink>
     </w:p>
-    <w:bookmarkEnd w:id="196"/>
-    <w:bookmarkStart w:id="198" w:name="ref-RN931"/>
+    <w:bookmarkEnd w:id="199"/>
+    <w:bookmarkStart w:id="201" w:name="ref-RN931"/>
     <w:p>
       <w:pPr>
         <w:pStyle w:val="Bibliography"/>
@@ -7812,7 +7775,7 @@
       <w:r>
         <w:t xml:space="preserve"> </w:t>
       </w:r>
-      <w:hyperlink r:id="rId197">
+      <w:hyperlink r:id="rId200">
         <w:r>
           <w:rPr>
             <w:rStyle w:val="Hyperlink"/>
@@ -7821,8 +7784,8 @@
         </w:r>
       </w:hyperlink>
     </w:p>
-    <w:bookmarkEnd w:id="198"/>
-    <w:bookmarkStart w:id="200" w:name="ref-RN932"/>
+    <w:bookmarkEnd w:id="201"/>
+    <w:bookmarkStart w:id="203" w:name="ref-RN932"/>
     <w:p>
       <w:pPr>
         <w:pStyle w:val="Bibliography"/>
@@ -7871,7 +7834,7 @@
       <w:r>
         <w:t xml:space="preserve"> </w:t>
       </w:r>
-      <w:hyperlink r:id="rId199">
+      <w:hyperlink r:id="rId202">
         <w:r>
           <w:rPr>
             <w:rStyle w:val="Hyperlink"/>
@@ -7880,8 +7843,8 @@
         </w:r>
       </w:hyperlink>
     </w:p>
-    <w:bookmarkEnd w:id="200"/>
-    <w:bookmarkStart w:id="202" w:name="ref-RN933"/>
+    <w:bookmarkEnd w:id="203"/>
+    <w:bookmarkStart w:id="205" w:name="ref-RN933"/>
     <w:p>
       <w:pPr>
         <w:pStyle w:val="Bibliography"/>
@@ -7921,7 +7884,7 @@
       <w:r>
         <w:t xml:space="preserve"> </w:t>
       </w:r>
-      <w:hyperlink r:id="rId201">
+      <w:hyperlink r:id="rId204">
         <w:r>
           <w:rPr>
             <w:rStyle w:val="Hyperlink"/>
@@ -7930,8 +7893,8 @@
         </w:r>
       </w:hyperlink>
     </w:p>
-    <w:bookmarkEnd w:id="202"/>
-    <w:bookmarkStart w:id="203" w:name="ref-StevensandMacIntosh1990"/>
+    <w:bookmarkEnd w:id="205"/>
+    <w:bookmarkStart w:id="206" w:name="ref-StevensandMacIntosh1990"/>
     <w:p>
       <w:pPr>
         <w:pStyle w:val="Bibliography"/>
@@ -7997,8 +7960,8 @@
         <w:t xml:space="preserve">.</w:t>
       </w:r>
     </w:p>
-    <w:bookmarkEnd w:id="203"/>
-    <w:bookmarkStart w:id="205" w:name="ref-RN934"/>
+    <w:bookmarkEnd w:id="206"/>
+    <w:bookmarkStart w:id="208" w:name="ref-RN934"/>
     <w:p>
       <w:pPr>
         <w:pStyle w:val="Bibliography"/>
@@ -8066,7 +8029,7 @@
       <w:r>
         <w:t xml:space="preserve"> </w:t>
       </w:r>
-      <w:hyperlink r:id="rId204">
+      <w:hyperlink r:id="rId207">
         <w:r>
           <w:rPr>
             <w:rStyle w:val="Hyperlink"/>
@@ -8075,8 +8038,8 @@
         </w:r>
       </w:hyperlink>
     </w:p>
-    <w:bookmarkEnd w:id="205"/>
-    <w:bookmarkStart w:id="207" w:name="ref-Stevensonetal2022"/>
+    <w:bookmarkEnd w:id="208"/>
+    <w:bookmarkStart w:id="210" w:name="ref-Stevensonetal2022"/>
     <w:p>
       <w:pPr>
         <w:pStyle w:val="Bibliography"/>
@@ -8122,7 +8085,7 @@
       <w:r>
         <w:t xml:space="preserve"> </w:t>
       </w:r>
-      <w:hyperlink r:id="rId206">
+      <w:hyperlink r:id="rId209">
         <w:r>
           <w:rPr>
             <w:rStyle w:val="Hyperlink"/>
@@ -8131,8 +8094,8 @@
         </w:r>
       </w:hyperlink>
     </w:p>
-    <w:bookmarkEnd w:id="207"/>
-    <w:bookmarkStart w:id="209" w:name="ref-RN936"/>
+    <w:bookmarkEnd w:id="210"/>
+    <w:bookmarkStart w:id="212" w:name="ref-RN936"/>
     <w:p>
       <w:pPr>
         <w:pStyle w:val="Bibliography"/>
@@ -8181,7 +8144,7 @@
       <w:r>
         <w:t xml:space="preserve"> </w:t>
       </w:r>
-      <w:hyperlink r:id="rId208">
+      <w:hyperlink r:id="rId211">
         <w:r>
           <w:rPr>
             <w:rStyle w:val="Hyperlink"/>
@@ -8190,8 +8153,8 @@
         </w:r>
       </w:hyperlink>
     </w:p>
-    <w:bookmarkEnd w:id="209"/>
-    <w:bookmarkStart w:id="211" w:name="ref-RN977"/>
+    <w:bookmarkEnd w:id="212"/>
+    <w:bookmarkStart w:id="214" w:name="ref-RN977"/>
     <w:p>
       <w:pPr>
         <w:pStyle w:val="Bibliography"/>
@@ -8240,7 +8203,7 @@
       <w:r>
         <w:t xml:space="preserve"> </w:t>
       </w:r>
-      <w:hyperlink r:id="rId210">
+      <w:hyperlink r:id="rId213">
         <w:r>
           <w:rPr>
             <w:rStyle w:val="Hyperlink"/>
@@ -8249,8 +8212,8 @@
         </w:r>
       </w:hyperlink>
     </w:p>
-    <w:bookmarkEnd w:id="211"/>
-    <w:bookmarkStart w:id="212" w:name="ref-2021NEBS2022PlanTeamPres"/>
+    <w:bookmarkEnd w:id="214"/>
+    <w:bookmarkStart w:id="215" w:name="ref-2021NEBS2022PlanTeamPres"/>
     <w:p>
       <w:pPr>
         <w:pStyle w:val="Bibliography"/>
@@ -8302,7 +8265,7 @@
       <w:r>
         <w:t xml:space="preserve"> </w:t>
       </w:r>
-      <w:hyperlink r:id="rId145">
+      <w:hyperlink r:id="rId148">
         <w:r>
           <w:rPr>
             <w:rStyle w:val="Hyperlink"/>
@@ -8311,8 +8274,8 @@
         </w:r>
       </w:hyperlink>
     </w:p>
-    <w:bookmarkEnd w:id="212"/>
-    <w:bookmarkStart w:id="214" w:name="ref-2022NEBS2022PlanTeamPres"/>
+    <w:bookmarkEnd w:id="215"/>
+    <w:bookmarkStart w:id="217" w:name="ref-2022NEBS2022PlanTeamPres"/>
     <w:p>
       <w:pPr>
         <w:pStyle w:val="Bibliography"/>
@@ -8364,7 +8327,7 @@
       <w:r>
         <w:t xml:space="preserve"> </w:t>
       </w:r>
-      <w:hyperlink r:id="rId213">
+      <w:hyperlink r:id="rId216">
         <w:r>
           <w:rPr>
             <w:rStyle w:val="Hyperlink"/>
@@ -8373,8 +8336,8 @@
         </w:r>
       </w:hyperlink>
     </w:p>
-    <w:bookmarkEnd w:id="214"/>
-    <w:bookmarkStart w:id="216" w:name="ref-Stevensonetal2016"/>
+    <w:bookmarkEnd w:id="217"/>
+    <w:bookmarkStart w:id="219" w:name="ref-Stevensonetal2016"/>
     <w:p>
       <w:pPr>
         <w:pStyle w:val="Bibliography"/>
@@ -8442,7 +8405,7 @@
       <w:r>
         <w:t xml:space="preserve"> </w:t>
       </w:r>
-      <w:hyperlink r:id="rId215">
+      <w:hyperlink r:id="rId218">
         <w:r>
           <w:rPr>
             <w:rStyle w:val="Hyperlink"/>
@@ -8451,8 +8414,8 @@
         </w:r>
       </w:hyperlink>
     </w:p>
-    <w:bookmarkEnd w:id="216"/>
-    <w:bookmarkStart w:id="218" w:name="ref-StewartandMartell2015"/>
+    <w:bookmarkEnd w:id="219"/>
+    <w:bookmarkStart w:id="221" w:name="ref-StewartandMartell2015"/>
     <w:p>
       <w:pPr>
         <w:pStyle w:val="Bibliography"/>
@@ -8489,7 +8452,7 @@
       <w:r>
         <w:t xml:space="preserve"> </w:t>
       </w:r>
-      <w:hyperlink r:id="rId217">
+      <w:hyperlink r:id="rId220">
         <w:r>
           <w:rPr>
             <w:rStyle w:val="Hyperlink"/>
@@ -8498,8 +8461,8 @@
         </w:r>
       </w:hyperlink>
     </w:p>
-    <w:bookmarkEnd w:id="218"/>
-    <w:bookmarkStart w:id="219" w:name="ref-RN938"/>
+    <w:bookmarkEnd w:id="221"/>
+    <w:bookmarkStart w:id="222" w:name="ref-RN938"/>
     <w:p>
       <w:pPr>
         <w:pStyle w:val="Bibliography"/>
@@ -8574,8 +8537,8 @@
         <w:t xml:space="preserve">, p. 95–168.</w:t>
       </w:r>
     </w:p>
-    <w:bookmarkEnd w:id="219"/>
-    <w:bookmarkStart w:id="221" w:name="ref-RN963"/>
+    <w:bookmarkEnd w:id="222"/>
+    <w:bookmarkStart w:id="224" w:name="ref-RN963"/>
     <w:p>
       <w:pPr>
         <w:pStyle w:val="Bibliography"/>
@@ -8640,7 +8603,7 @@
       <w:r>
         <w:t xml:space="preserve">. https://doi.org/</w:t>
       </w:r>
-      <w:hyperlink r:id="rId220">
+      <w:hyperlink r:id="rId223">
         <w:r>
           <w:rPr>
             <w:rStyle w:val="Hyperlink"/>
@@ -8649,8 +8612,8 @@
         </w:r>
       </w:hyperlink>
     </w:p>
-    <w:bookmarkEnd w:id="221"/>
-    <w:bookmarkStart w:id="223" w:name="ref-NPFMC2017"/>
+    <w:bookmarkEnd w:id="224"/>
+    <w:bookmarkStart w:id="226" w:name="ref-NPFMC2017"/>
     <w:p>
       <w:pPr>
         <w:pStyle w:val="Bibliography"/>
@@ -8702,7 +8665,7 @@
       <w:r>
         <w:t xml:space="preserve"> </w:t>
       </w:r>
-      <w:hyperlink r:id="rId222">
+      <w:hyperlink r:id="rId225">
         <w:r>
           <w:rPr>
             <w:rStyle w:val="Hyperlink"/>
@@ -8711,8 +8674,8 @@
         </w:r>
       </w:hyperlink>
     </w:p>
-    <w:bookmarkEnd w:id="223"/>
-    <w:bookmarkStart w:id="224" w:name="ref-NPFMC2018"/>
+    <w:bookmarkEnd w:id="226"/>
+    <w:bookmarkStart w:id="227" w:name="ref-NPFMC2018"/>
     <w:p>
       <w:pPr>
         <w:pStyle w:val="Bibliography"/>
@@ -8764,7 +8727,7 @@
       <w:r>
         <w:t xml:space="preserve"> </w:t>
       </w:r>
-      <w:hyperlink r:id="rId222">
+      <w:hyperlink r:id="rId225">
         <w:r>
           <w:rPr>
             <w:rStyle w:val="Hyperlink"/>
@@ -8773,8 +8736,8 @@
         </w:r>
       </w:hyperlink>
     </w:p>
-    <w:bookmarkEnd w:id="224"/>
-    <w:bookmarkStart w:id="225" w:name="ref-NPFMC2019"/>
+    <w:bookmarkEnd w:id="227"/>
+    <w:bookmarkStart w:id="228" w:name="ref-NPFMC2019"/>
     <w:p>
       <w:pPr>
         <w:pStyle w:val="Bibliography"/>
@@ -8826,7 +8789,7 @@
       <w:r>
         <w:t xml:space="preserve"> </w:t>
       </w:r>
-      <w:hyperlink r:id="rId222">
+      <w:hyperlink r:id="rId225">
         <w:r>
           <w:rPr>
             <w:rStyle w:val="Hyperlink"/>
@@ -8835,8 +8798,8 @@
         </w:r>
       </w:hyperlink>
     </w:p>
-    <w:bookmarkEnd w:id="225"/>
-    <w:bookmarkStart w:id="226" w:name="ref-NPFMC2020"/>
+    <w:bookmarkEnd w:id="228"/>
+    <w:bookmarkStart w:id="229" w:name="ref-NPFMC2020"/>
     <w:p>
       <w:pPr>
         <w:pStyle w:val="Bibliography"/>
@@ -8888,7 +8851,7 @@
       <w:r>
         <w:t xml:space="preserve"> </w:t>
       </w:r>
-      <w:hyperlink r:id="rId222">
+      <w:hyperlink r:id="rId225">
         <w:r>
           <w:rPr>
             <w:rStyle w:val="Hyperlink"/>
@@ -8897,8 +8860,8 @@
         </w:r>
       </w:hyperlink>
     </w:p>
-    <w:bookmarkEnd w:id="226"/>
-    <w:bookmarkStart w:id="227" w:name="ref-NPFMC2021"/>
+    <w:bookmarkEnd w:id="229"/>
+    <w:bookmarkStart w:id="230" w:name="ref-NPFMC2021"/>
     <w:p>
       <w:pPr>
         <w:pStyle w:val="Bibliography"/>
@@ -8950,7 +8913,7 @@
       <w:r>
         <w:t xml:space="preserve"> </w:t>
       </w:r>
-      <w:hyperlink r:id="rId222">
+      <w:hyperlink r:id="rId225">
         <w:r>
           <w:rPr>
             <w:rStyle w:val="Hyperlink"/>
@@ -8959,8 +8922,8 @@
         </w:r>
       </w:hyperlink>
     </w:p>
-    <w:bookmarkEnd w:id="227"/>
-    <w:bookmarkStart w:id="228" w:name="ref-NPFMC2022"/>
+    <w:bookmarkEnd w:id="230"/>
+    <w:bookmarkStart w:id="231" w:name="ref-NPFMC2022"/>
     <w:p>
       <w:pPr>
         <w:pStyle w:val="Bibliography"/>
@@ -9012,7 +8975,7 @@
       <w:r>
         <w:t xml:space="preserve"> </w:t>
       </w:r>
-      <w:hyperlink r:id="rId222">
+      <w:hyperlink r:id="rId225">
         <w:r>
           <w:rPr>
             <w:rStyle w:val="Hyperlink"/>
@@ -9021,73 +8984,18 @@
         </w:r>
       </w:hyperlink>
     </w:p>
-    <w:bookmarkEnd w:id="228"/>
-    <w:bookmarkStart w:id="229" w:name="ref-Thompson2018"/>
-    <w:p>
-      <w:pPr>
-        <w:pStyle w:val="Bibliography"/>
-      </w:pPr>
-      <w:r>
-        <w:t xml:space="preserve">Thompson, G. G. (2018).</w:t>
-      </w:r>
-      <w:r>
-        <w:t xml:space="preserve"> </w:t>
-      </w:r>
-      <w:r>
-        <w:rPr>
-          <w:iCs/>
-          <w:i/>
-        </w:rPr>
-        <w:t xml:space="preserve">Assessment of the</w:t>
-      </w:r>
-      <w:r>
-        <w:rPr>
-          <w:iCs/>
-          <w:i/>
-        </w:rPr>
-        <w:t xml:space="preserve"> </w:t>
-      </w:r>
-      <w:r>
-        <w:rPr>
-          <w:iCs/>
-          <w:i/>
-        </w:rPr>
-        <w:t xml:space="preserve">Pacific</w:t>
-      </w:r>
-      <w:r>
-        <w:rPr>
-          <w:iCs/>
-          <w:i/>
-        </w:rPr>
-        <w:t xml:space="preserve"> </w:t>
-      </w:r>
-      <w:r>
-        <w:rPr>
-          <w:iCs/>
-          <w:i/>
-        </w:rPr>
-        <w:t xml:space="preserve">cod stock in the eastern</w:t>
-      </w:r>
-      <w:r>
-        <w:rPr>
-          <w:iCs/>
-          <w:i/>
-        </w:rPr>
-        <w:t xml:space="preserve"> </w:t>
-      </w:r>
-      <w:r>
-        <w:rPr>
-          <w:iCs/>
-          <w:i/>
-        </w:rPr>
-        <w:t xml:space="preserve">Bering Sea</w:t>
-      </w:r>
-      <w:r>
-        <w:t xml:space="preserve">. 386 p.</w:t>
-      </w:r>
-    </w:p>
-    <w:bookmarkEnd w:id="229"/>
-    <w:bookmarkStart w:id="231" w:name="ref-Throsonetal2020"/>
+    <w:bookmarkEnd w:id="231"/>
+    <w:bookmarkStart w:id="232" w:name="ref-Thompson2018"/>
+    <w:p>
+      <w:pPr>
+        <w:pStyle w:val="Bibliography"/>
+      </w:pPr>
+      <w:r>
+        <w:t xml:space="preserve">Thompson, G. G. (2018). 386 p.</w:t>
+      </w:r>
+    </w:p>
+    <w:bookmarkEnd w:id="232"/>
+    <w:bookmarkStart w:id="234" w:name="ref-Throsonetal2020"/>
     <w:p>
       <w:pPr>
         <w:pStyle w:val="Bibliography"/>
@@ -9124,7 +9032,7 @@
       <w:r>
         <w:t xml:space="preserve"> </w:t>
       </w:r>
-      <w:hyperlink r:id="rId230">
+      <w:hyperlink r:id="rId233">
         <w:r>
           <w:rPr>
             <w:rStyle w:val="Hyperlink"/>
@@ -9133,8 +9041,8 @@
         </w:r>
       </w:hyperlink>
     </w:p>
-    <w:bookmarkEnd w:id="231"/>
-    <w:bookmarkStart w:id="233" w:name="ref-Vestfalsetal2016"/>
+    <w:bookmarkEnd w:id="234"/>
+    <w:bookmarkStart w:id="236" w:name="ref-Vestfalsetal2016"/>
     <w:p>
       <w:pPr>
         <w:pStyle w:val="Bibliography"/>
@@ -9171,7 +9079,7 @@
       <w:r>
         <w:t xml:space="preserve"> </w:t>
       </w:r>
-      <w:hyperlink r:id="rId232">
+      <w:hyperlink r:id="rId235">
         <w:r>
           <w:rPr>
             <w:rStyle w:val="Hyperlink"/>
@@ -9180,8 +9088,8 @@
         </w:r>
       </w:hyperlink>
     </w:p>
-    <w:bookmarkEnd w:id="233"/>
-    <w:bookmarkStart w:id="235" w:name="ref-GOA2018"/>
+    <w:bookmarkEnd w:id="236"/>
+    <w:bookmarkStart w:id="238" w:name="ref-GOA2018"/>
     <w:p>
       <w:pPr>
         <w:pStyle w:val="Bibliography"/>
@@ -9221,7 +9129,7 @@
       <w:r>
         <w:t xml:space="preserve"> </w:t>
       </w:r>
-      <w:hyperlink r:id="rId234">
+      <w:hyperlink r:id="rId237">
         <w:r>
           <w:rPr>
             <w:rStyle w:val="Hyperlink"/>
@@ -9230,8 +9138,8 @@
         </w:r>
       </w:hyperlink>
     </w:p>
-    <w:bookmarkEnd w:id="235"/>
-    <w:bookmarkStart w:id="237" w:name="ref-AI2018"/>
+    <w:bookmarkEnd w:id="238"/>
+    <w:bookmarkStart w:id="240" w:name="ref-AI2018"/>
     <w:p>
       <w:pPr>
         <w:pStyle w:val="Bibliography"/>
@@ -9271,7 +9179,7 @@
       <w:r>
         <w:t xml:space="preserve"> </w:t>
       </w:r>
-      <w:hyperlink r:id="rId236">
+      <w:hyperlink r:id="rId239">
         <w:r>
           <w:rPr>
             <w:rStyle w:val="Hyperlink"/>
@@ -9280,26 +9188,14 @@
         </w:r>
       </w:hyperlink>
     </w:p>
-    <w:bookmarkEnd w:id="237"/>
-    <w:bookmarkStart w:id="238" w:name="ref-RN939"/>
-    <w:p>
-      <w:pPr>
-        <w:pStyle w:val="Bibliography"/>
-      </w:pPr>
-      <w:r>
-        <w:t xml:space="preserve">Wakabayashi, K. R., Bakkala, G., and Alton, M. S. (1985). Methods of the</w:t>
-      </w:r>
-      <w:r>
-        <w:t xml:space="preserve"> </w:t>
-      </w:r>
-      <w:r>
-        <w:t xml:space="preserve">U.S.-Japan</w:t>
-      </w:r>
-      <w:r>
-        <w:t xml:space="preserve"> </w:t>
-      </w:r>
-      <w:r>
-        <w:t xml:space="preserve">demersal trawl surveys. In R. G. Bakkala and K. Wakabayashi (Eds.),</w:t>
+    <w:bookmarkEnd w:id="240"/>
+    <w:bookmarkStart w:id="241" w:name="ref-RN939"/>
+    <w:p>
+      <w:pPr>
+        <w:pStyle w:val="Bibliography"/>
+      </w:pPr>
+      <w:r>
+        <w:t xml:space="preserve">Wakabayashi, K. R., Bakkala, G., and Alton, M. S. (1985). In R. G. Bakkala and K. Wakabayashi (Eds.),</w:t>
       </w:r>
       <w:r>
         <w:t xml:space="preserve"> </w:t>
@@ -9379,23 +9275,14 @@
         <w:t xml:space="preserve">Fisheries Commission.</w:t>
       </w:r>
     </w:p>
-    <w:bookmarkEnd w:id="238"/>
-    <w:bookmarkStart w:id="239" w:name="ref-RN940"/>
-    <w:p>
-      <w:pPr>
-        <w:pStyle w:val="Bibliography"/>
-      </w:pPr>
-      <w:r>
-        <w:t xml:space="preserve">Wilderbuer, T. K., Nichol, D. G., and Ianelli, J. (2018).</w:t>
-      </w:r>
-      <w:r>
-        <w:t xml:space="preserve"> </w:t>
-      </w:r>
-      <w:r>
-        <w:t xml:space="preserve">NPFMC Bering Sea and Aleutian Islands SAFE</w:t>
-      </w:r>
-      <w:r>
-        <w:t xml:space="preserve">. In</w:t>
+    <w:bookmarkEnd w:id="241"/>
+    <w:bookmarkStart w:id="242" w:name="ref-RN940"/>
+    <w:p>
+      <w:pPr>
+        <w:pStyle w:val="Bibliography"/>
+      </w:pPr>
+      <w:r>
+        <w:t xml:space="preserve">Wilderbuer, T. K., Nichol, D. G., and Ianelli, J. (2018). In</w:t>
       </w:r>
       <w:r>
         <w:t xml:space="preserve"> </w:t>
@@ -9451,8 +9338,8 @@
         <w:t xml:space="preserve">Fishery Management Council.</w:t>
       </w:r>
     </w:p>
-    <w:bookmarkEnd w:id="239"/>
-    <w:bookmarkStart w:id="241" w:name="ref-RN997"/>
+    <w:bookmarkEnd w:id="242"/>
+    <w:bookmarkStart w:id="244" w:name="ref-RN997"/>
     <w:p>
       <w:pPr>
         <w:pStyle w:val="Bibliography"/>
@@ -9489,7 +9376,7 @@
       <w:r>
         <w:t xml:space="preserve"> </w:t>
       </w:r>
-      <w:hyperlink r:id="rId240">
+      <w:hyperlink r:id="rId243">
         <w:r>
           <w:rPr>
             <w:rStyle w:val="Hyperlink"/>
@@ -9498,8 +9385,8 @@
         </w:r>
       </w:hyperlink>
     </w:p>
-    <w:bookmarkEnd w:id="241"/>
-    <w:bookmarkStart w:id="243" w:name="ref-RN941"/>
+    <w:bookmarkEnd w:id="244"/>
+    <w:bookmarkStart w:id="246" w:name="ref-RN941"/>
     <w:p>
       <w:pPr>
         <w:pStyle w:val="Bibliography"/>
@@ -9548,7 +9435,7 @@
       <w:r>
         <w:t xml:space="preserve"> </w:t>
       </w:r>
-      <w:hyperlink r:id="rId242">
+      <w:hyperlink r:id="rId245">
         <w:r>
           <w:rPr>
             <w:rStyle w:val="Hyperlink"/>
@@ -9557,8 +9444,8 @@
         </w:r>
       </w:hyperlink>
     </w:p>
-    <w:bookmarkEnd w:id="243"/>
-    <w:bookmarkStart w:id="244" w:name="ref-RN942"/>
+    <w:bookmarkEnd w:id="246"/>
+    <w:bookmarkStart w:id="247" w:name="ref-RN942"/>
     <w:p>
       <w:pPr>
         <w:pStyle w:val="Bibliography"/>
@@ -9631,8 +9518,8 @@
         <w:t xml:space="preserve">(608-611).</w:t>
       </w:r>
     </w:p>
-    <w:bookmarkEnd w:id="244"/>
-    <w:bookmarkStart w:id="245" w:name="ref-SAPcrab2022"/>
+    <w:bookmarkEnd w:id="247"/>
+    <w:bookmarkStart w:id="248" w:name="ref-SAPcrab2022"/>
     <w:p>
       <w:pPr>
         <w:pStyle w:val="Bibliography"/>
@@ -9685,8 +9572,8 @@
         <w:t xml:space="preserve">[NOAA Tech. Memo.].</w:t>
       </w:r>
     </w:p>
-    <w:bookmarkEnd w:id="245"/>
-    <w:bookmarkStart w:id="247" w:name="ref-SAPcrab2019"/>
+    <w:bookmarkEnd w:id="248"/>
+    <w:bookmarkStart w:id="250" w:name="ref-SAPcrab2019"/>
     <w:p>
       <w:pPr>
         <w:pStyle w:val="Bibliography"/>
@@ -9754,7 +9641,7 @@
       <w:r>
         <w:t xml:space="preserve"> </w:t>
       </w:r>
-      <w:hyperlink r:id="rId246">
+      <w:hyperlink r:id="rId249">
         <w:r>
           <w:rPr>
             <w:rStyle w:val="Hyperlink"/>
@@ -9763,8 +9650,8 @@
         </w:r>
       </w:hyperlink>
     </w:p>
-    <w:bookmarkEnd w:id="247"/>
-    <w:bookmarkStart w:id="249" w:name="ref-SAPcrab2021"/>
+    <w:bookmarkEnd w:id="250"/>
+    <w:bookmarkStart w:id="252" w:name="ref-SAPcrab2021"/>
     <w:p>
       <w:pPr>
         <w:pStyle w:val="Bibliography"/>
@@ -9819,7 +9706,7 @@
       <w:r>
         <w:t xml:space="preserve"> </w:t>
       </w:r>
-      <w:hyperlink r:id="rId248">
+      <w:hyperlink r:id="rId251">
         <w:r>
           <w:rPr>
             <w:rStyle w:val="Hyperlink"/>
@@ -9828,8 +9715,8 @@
         </w:r>
       </w:hyperlink>
     </w:p>
-    <w:bookmarkEnd w:id="249"/>
-    <w:bookmarkStart w:id="251" w:name="ref-Zandoretal2011"/>
+    <w:bookmarkEnd w:id="252"/>
+    <w:bookmarkStart w:id="254" w:name="ref-Zandoretal2011"/>
     <w:p>
       <w:pPr>
         <w:pStyle w:val="Bibliography"/>
@@ -9882,7 +9769,7 @@
       <w:r>
         <w:t xml:space="preserve"> </w:t>
       </w:r>
-      <w:hyperlink r:id="rId250">
+      <w:hyperlink r:id="rId253">
         <w:r>
           <w:rPr>
             <w:rStyle w:val="Hyperlink"/>
@@ -9891,8 +9778,8 @@
         </w:r>
       </w:hyperlink>
     </w:p>
-    <w:bookmarkEnd w:id="251"/>
-    <w:bookmarkStart w:id="253" w:name="ref-RN943"/>
+    <w:bookmarkEnd w:id="254"/>
+    <w:bookmarkStart w:id="256" w:name="ref-RN943"/>
     <w:p>
       <w:pPr>
         <w:pStyle w:val="Bibliography"/>
@@ -9963,17 +9850,17 @@
       <w:r>
         <w:t xml:space="preserve"> </w:t>
       </w:r>
-      <w:hyperlink r:id="rId252">
+      <w:hyperlink r:id="rId255">
         <w:r>
           <w:rPr>
             <w:rStyle w:val="Hyperlink"/>
           </w:rPr>
-          <w:t xml:space="preserve">https://spo.nmfs.noaa.gov/content/mfr/biological-characteristics-and-fishery-assessment-alaska-plaice-pleuronectes</w:t>
+          <w:t xml:space="preserve">https://agris.fao.org/agris-search/search.do?recordID=AV2012094815</w:t>
         </w:r>
       </w:hyperlink>
     </w:p>
-    <w:bookmarkEnd w:id="253"/>
-    <w:bookmarkStart w:id="255" w:name="ref-RN945"/>
+    <w:bookmarkEnd w:id="256"/>
+    <w:bookmarkStart w:id="258" w:name="ref-RN945"/>
     <w:p>
       <w:pPr>
         <w:pStyle w:val="Bibliography"/>
@@ -10035,7 +9922,7 @@
       <w:r>
         <w:t xml:space="preserve"> </w:t>
       </w:r>
-      <w:hyperlink r:id="rId254">
+      <w:hyperlink r:id="rId257">
         <w:r>
           <w:rPr>
             <w:rStyle w:val="Hyperlink"/>
@@ -10044,8 +9931,8 @@
         </w:r>
       </w:hyperlink>
     </w:p>
-    <w:bookmarkEnd w:id="255"/>
-    <w:bookmarkStart w:id="257" w:name="ref-RN944"/>
+    <w:bookmarkEnd w:id="258"/>
+    <w:bookmarkStart w:id="260" w:name="ref-RN944"/>
     <w:p>
       <w:pPr>
         <w:pStyle w:val="Bibliography"/>
@@ -10129,7 +10016,7 @@
       <w:r>
         <w:t xml:space="preserve"> </w:t>
       </w:r>
-      <w:hyperlink r:id="rId256">
+      <w:hyperlink r:id="rId259">
         <w:r>
           <w:rPr>
             <w:rStyle w:val="Hyperlink"/>
@@ -10138,9 +10025,307 @@
         </w:r>
       </w:hyperlink>
     </w:p>
-    <w:bookmarkEnd w:id="257"/>
-    <w:bookmarkEnd w:id="258"/>
-    <w:bookmarkEnd w:id="259"/>
+    <w:bookmarkEnd w:id="260"/>
+    <w:bookmarkEnd w:id="261"/>
+    <w:bookmarkEnd w:id="262"/>
+    <w:bookmarkStart w:id="263" w:name="check-elements-of-the-citations"/>
+    <w:p>
+      <w:pPr>
+        <w:pStyle w:val="Heading1"/>
+      </w:pPr>
+      <w:r>
+        <w:t xml:space="preserve">Check elements of the citations:</w:t>
+      </w:r>
+    </w:p>
+    <w:p>
+      <w:pPr>
+        <w:pStyle w:val="FirstParagraph"/>
+      </w:pPr>
+      <w:r>
+        <w:t xml:space="preserve">Are there duplicated reference numbers?</w:t>
+      </w:r>
+    </w:p>
+    <w:p>
+      <w:pPr>
+        <w:pStyle w:val="SourceCode"/>
+      </w:pPr>
+      <w:r>
+        <w:rPr>
+          <w:rStyle w:val="VerbatimChar"/>
+        </w:rPr>
+        <w:t xml:space="preserve">FALSE [1] "There are no citation reference number duplicates"</w:t>
+      </w:r>
+    </w:p>
+    <w:p>
+      <w:pPr>
+        <w:pStyle w:val="FirstParagraph"/>
+      </w:pPr>
+      <w:r>
+        <w:t xml:space="preserve">Are all of the DOIs properly recorded?</w:t>
+      </w:r>
+    </w:p>
+    <w:p>
+      <w:pPr>
+        <w:pStyle w:val="SourceCode"/>
+      </w:pPr>
+      <w:r>
+        <w:rPr>
+          <w:rStyle w:val="VerbatimChar"/>
+        </w:rPr>
+        <w:t xml:space="preserve">FALSE [1] "check line(s) 1160"</w:t>
+      </w:r>
+    </w:p>
+    <w:p>
+      <w:pPr>
+        <w:pStyle w:val="FirstParagraph"/>
+      </w:pPr>
+      <w:r>
+        <w:t xml:space="preserve">Do the doi links work?</w:t>
+      </w:r>
+    </w:p>
+    <w:p>
+      <w:pPr>
+        <w:pStyle w:val="SourceCode"/>
+      </w:pPr>
+      <w:r>
+        <w:rPr>
+          <w:rStyle w:val="VerbatimChar"/>
+        </w:rPr>
+        <w:t xml:space="preserve">FALSE [1] "There are 9 bad links."</w:t>
+      </w:r>
+    </w:p>
+    <w:p>
+      <w:pPr>
+        <w:pStyle w:val="SourceCode"/>
+      </w:pPr>
+      <w:r>
+        <w:rPr>
+          <w:rStyle w:val="VerbatimChar"/>
+        </w:rPr>
+        <w:t xml:space="preserve">FALSE [1] "https://doi.org/10.1029/2019gl083816"            </w:t>
+      </w:r>
+      <w:r>
+        <w:br/>
+      </w:r>
+      <w:r>
+        <w:rPr>
+          <w:rStyle w:val="VerbatimChar"/>
+        </w:rPr>
+        <w:t xml:space="preserve">FALSE [2] "https://doi.org/10.1046/j.1365-2419.1998.00058.x"</w:t>
+      </w:r>
+      <w:r>
+        <w:br/>
+      </w:r>
+      <w:r>
+        <w:rPr>
+          <w:rStyle w:val="VerbatimChar"/>
+        </w:rPr>
+        <w:t xml:space="preserve">FALSE [3] "https://doi.org/10.1046/j.1365-2419.2001.00157.x"</w:t>
+      </w:r>
+      <w:r>
+        <w:br/>
+      </w:r>
+      <w:r>
+        <w:rPr>
+          <w:rStyle w:val="VerbatimChar"/>
+        </w:rPr>
+        <w:t xml:space="preserve">FALSE [4] "https://doi.org/10.1111/eva.12874"               </w:t>
+      </w:r>
+      <w:r>
+        <w:br/>
+      </w:r>
+      <w:r>
+        <w:rPr>
+          <w:rStyle w:val="VerbatimChar"/>
+        </w:rPr>
+        <w:t xml:space="preserve">FALSE [5] "https://doi.org/10.1111/fog.12458"               </w:t>
+      </w:r>
+      <w:r>
+        <w:br/>
+      </w:r>
+      <w:r>
+        <w:rPr>
+          <w:rStyle w:val="VerbatimChar"/>
+        </w:rPr>
+        <w:t xml:space="preserve">FALSE [6] "https://doi.org/10.1111/j.1365-2419.2008.00486.x"</w:t>
+      </w:r>
+      <w:r>
+        <w:br/>
+      </w:r>
+      <w:r>
+        <w:rPr>
+          <w:rStyle w:val="VerbatimChar"/>
+        </w:rPr>
+        <w:t xml:space="preserve">FALSE [7] "https://doi.org/10.1111/j.1365-2419.2010.00549.x"</w:t>
+      </w:r>
+      <w:r>
+        <w:br/>
+      </w:r>
+      <w:r>
+        <w:rPr>
+          <w:rStyle w:val="VerbatimChar"/>
+        </w:rPr>
+        <w:t xml:space="preserve">FALSE [8] "https://doi.org/10.1139/f69-188"                 </w:t>
+      </w:r>
+      <w:r>
+        <w:br/>
+      </w:r>
+      <w:r>
+        <w:rPr>
+          <w:rStyle w:val="VerbatimChar"/>
+        </w:rPr>
+        <w:t xml:space="preserve">FALSE [9] "https://doi.org/10.7755/pp.19"</w:t>
+      </w:r>
+    </w:p>
+    <w:p>
+      <w:pPr>
+        <w:pStyle w:val="FirstParagraph"/>
+      </w:pPr>
+      <w:r>
+        <w:t xml:space="preserve">Do the url links work?</w:t>
+      </w:r>
+    </w:p>
+    <w:p>
+      <w:pPr>
+        <w:pStyle w:val="SourceCode"/>
+      </w:pPr>
+      <w:r>
+        <w:rPr>
+          <w:rStyle w:val="VerbatimChar"/>
+        </w:rPr>
+        <w:t xml:space="preserve">FALSE [1] "There are 7 bad links."</w:t>
+      </w:r>
+    </w:p>
+    <w:p>
+      <w:pPr>
+        <w:pStyle w:val="SourceCode"/>
+      </w:pPr>
+      <w:r>
+        <w:rPr>
+          <w:rStyle w:val="VerbatimChar"/>
+        </w:rPr>
+        <w:t xml:space="preserve">FALSE [1] "https://agris.fao.org/agris-search/search.do?recordid=av2012094815"       </w:t>
+      </w:r>
+      <w:r>
+        <w:br/>
+      </w:r>
+      <w:r>
+        <w:rPr>
+          <w:rStyle w:val="VerbatimChar"/>
+        </w:rPr>
+        <w:t xml:space="preserve">FALSE [2] "https://agupubs.onlinelibrary.wiley.com/doi/10.1029/2019gl083816"         </w:t>
+      </w:r>
+      <w:r>
+        <w:br/>
+      </w:r>
+      <w:r>
+        <w:rPr>
+          <w:rStyle w:val="VerbatimChar"/>
+        </w:rPr>
+        <w:t xml:space="preserve">FALSE [3] "https://onlinelibrary.wiley.com/doi/10.1111/eva.12874"                    </w:t>
+      </w:r>
+      <w:r>
+        <w:br/>
+      </w:r>
+      <w:r>
+        <w:rPr>
+          <w:rStyle w:val="VerbatimChar"/>
+        </w:rPr>
+        <w:t xml:space="preserve">FALSE [4] "https://onlinelibrary.wiley.com/doi/10.1111/fog.12458"                    </w:t>
+      </w:r>
+      <w:r>
+        <w:br/>
+      </w:r>
+      <w:r>
+        <w:rPr>
+          <w:rStyle w:val="VerbatimChar"/>
+        </w:rPr>
+        <w:t xml:space="preserve">FALSE [5] "https://onlinelibrary.wiley.com/doi/10.1111/j.1365-2419.2008.00486.x"     </w:t>
+      </w:r>
+      <w:r>
+        <w:br/>
+      </w:r>
+      <w:r>
+        <w:rPr>
+          <w:rStyle w:val="VerbatimChar"/>
+        </w:rPr>
+        <w:t xml:space="preserve">FALSE [6] "https://onlinelibrary.wiley.com/doi/full/10.1046/j.1365-2419.1998.00058.x"</w:t>
+      </w:r>
+      <w:r>
+        <w:br/>
+      </w:r>
+      <w:r>
+        <w:rPr>
+          <w:rStyle w:val="VerbatimChar"/>
+        </w:rPr>
+        <w:t xml:space="preserve">FALSE [7] "https://onlinelibrary.wiley.com/doi/full/10.1046/j.1365-2419.2001.00157.x"</w:t>
+      </w:r>
+    </w:p>
+    <w:p>
+      <w:pPr>
+        <w:pStyle w:val="FirstParagraph"/>
+      </w:pPr>
+      <w:r>
+        <w:t xml:space="preserve">are author, year, and title listed for each listing?</w:t>
+      </w:r>
+    </w:p>
+    <w:p>
+      <w:pPr>
+        <w:pStyle w:val="BodyText"/>
+      </w:pPr>
+      <w:r>
+        <w:t xml:space="preserve">citations a missing entry for title, author, or year:</w:t>
+      </w:r>
+    </w:p>
+    <w:p>
+      <w:pPr>
+        <w:pStyle w:val="SourceCode"/>
+      </w:pPr>
+      <w:r>
+        <w:rPr>
+          <w:rStyle w:val="VerbatimChar"/>
+        </w:rPr>
+        <w:t xml:space="preserve">FALSE [1] row   rn    auth  year  title</w:t>
+      </w:r>
+      <w:r>
+        <w:br/>
+      </w:r>
+      <w:r>
+        <w:rPr>
+          <w:rStyle w:val="VerbatimChar"/>
+        </w:rPr>
+        <w:t xml:space="preserve">FALSE &lt;0 rows&gt; (or 0-length row.names)</w:t>
+      </w:r>
+    </w:p>
+    <w:p>
+      <w:pPr>
+        <w:pStyle w:val="FirstParagraph"/>
+      </w:pPr>
+      <w:r>
+        <w:t xml:space="preserve">citations with more than one entry in title, author, or year:</w:t>
+      </w:r>
+    </w:p>
+    <w:p>
+      <w:pPr>
+        <w:pStyle w:val="SourceCode"/>
+      </w:pPr>
+      <w:r>
+        <w:rPr>
+          <w:rStyle w:val="VerbatimChar"/>
+        </w:rPr>
+        <w:t xml:space="preserve">FALSE [1] row   rn    auth  year  title</w:t>
+      </w:r>
+      <w:r>
+        <w:br/>
+      </w:r>
+      <w:r>
+        <w:rPr>
+          <w:rStyle w:val="VerbatimChar"/>
+        </w:rPr>
+        <w:t xml:space="preserve">FALSE &lt;0 rows&gt; (or 0-length row.names)</w:t>
+      </w:r>
+    </w:p>
+    <w:bookmarkEnd w:id="263"/>
     <w:sectPr/>
   </w:body>
 </w:document>
@@ -10726,121 +10911,119 @@
     <w:link w:val="VerbatimChar"/>
     <w:pPr>
       <w:wordWrap w:val="off"/>
-      <w:shd w:val="clear" w:fill="f8f8f8"/>
+      <w:shd w:val="clear" w:fill="f1f3f5"/>
     </w:pPr>
   </w:style>
   <w:style w:type="character" w:customStyle="1" w:styleId="KeywordTok">
     <w:name w:val="KeywordTok"/>
     <w:basedOn w:val="VerbatimChar"/>
     <w:rPr>
-      <w:color w:val="204a87"/>
-      <w:shd w:val="clear" w:fill="f8f8f8"/>
-      <w:b/>
+      <w:color w:val="003b4f"/>
+      <w:shd w:val="clear" w:fill="f1f3f5"/>
     </w:rPr>
   </w:style>
   <w:style w:type="character" w:customStyle="1" w:styleId="DataTypeTok">
     <w:name w:val="DataTypeTok"/>
     <w:basedOn w:val="VerbatimChar"/>
     <w:rPr>
-      <w:color w:val="204a87"/>
-      <w:shd w:val="clear" w:fill="f8f8f8"/>
+      <w:color w:val="ad0000"/>
+      <w:shd w:val="clear" w:fill="f1f3f5"/>
     </w:rPr>
   </w:style>
   <w:style w:type="character" w:customStyle="1" w:styleId="DecValTok">
     <w:name w:val="DecValTok"/>
     <w:basedOn w:val="VerbatimChar"/>
     <w:rPr>
-      <w:color w:val="0000cf"/>
-      <w:shd w:val="clear" w:fill="f8f8f8"/>
+      <w:color w:val="ad0000"/>
+      <w:shd w:val="clear" w:fill="f1f3f5"/>
     </w:rPr>
   </w:style>
   <w:style w:type="character" w:customStyle="1" w:styleId="BaseNTok">
     <w:name w:val="BaseNTok"/>
     <w:basedOn w:val="VerbatimChar"/>
     <w:rPr>
-      <w:color w:val="0000cf"/>
-      <w:shd w:val="clear" w:fill="f8f8f8"/>
+      <w:color w:val="ad0000"/>
+      <w:shd w:val="clear" w:fill="f1f3f5"/>
     </w:rPr>
   </w:style>
   <w:style w:type="character" w:customStyle="1" w:styleId="FloatTok">
     <w:name w:val="FloatTok"/>
     <w:basedOn w:val="VerbatimChar"/>
     <w:rPr>
-      <w:color w:val="0000cf"/>
-      <w:shd w:val="clear" w:fill="f8f8f8"/>
+      <w:color w:val="ad0000"/>
+      <w:shd w:val="clear" w:fill="f1f3f5"/>
     </w:rPr>
   </w:style>
   <w:style w:type="character" w:customStyle="1" w:styleId="ConstantTok">
     <w:name w:val="ConstantTok"/>
     <w:basedOn w:val="VerbatimChar"/>
     <w:rPr>
-      <w:color w:val="000000"/>
-      <w:shd w:val="clear" w:fill="f8f8f8"/>
+      <w:color w:val="8f5902"/>
+      <w:shd w:val="clear" w:fill="f1f3f5"/>
     </w:rPr>
   </w:style>
   <w:style w:type="character" w:customStyle="1" w:styleId="CharTok">
     <w:name w:val="CharTok"/>
     <w:basedOn w:val="VerbatimChar"/>
     <w:rPr>
-      <w:color w:val="4e9a06"/>
-      <w:shd w:val="clear" w:fill="f8f8f8"/>
+      <w:color w:val="20794d"/>
+      <w:shd w:val="clear" w:fill="f1f3f5"/>
     </w:rPr>
   </w:style>
   <w:style w:type="character" w:customStyle="1" w:styleId="SpecialCharTok">
     <w:name w:val="SpecialCharTok"/>
     <w:basedOn w:val="VerbatimChar"/>
     <w:rPr>
-      <w:color w:val="000000"/>
-      <w:shd w:val="clear" w:fill="f8f8f8"/>
+      <w:color w:val="5e5e5e"/>
+      <w:shd w:val="clear" w:fill="f1f3f5"/>
     </w:rPr>
   </w:style>
   <w:style w:type="character" w:customStyle="1" w:styleId="StringTok">
     <w:name w:val="StringTok"/>
     <w:basedOn w:val="VerbatimChar"/>
     <w:rPr>
-      <w:color w:val="4e9a06"/>
-      <w:shd w:val="clear" w:fill="f8f8f8"/>
+      <w:color w:val="20794d"/>
+      <w:shd w:val="clear" w:fill="f1f3f5"/>
     </w:rPr>
   </w:style>
   <w:style w:type="character" w:customStyle="1" w:styleId="VerbatimStringTok">
     <w:name w:val="VerbatimStringTok"/>
     <w:basedOn w:val="VerbatimChar"/>
     <w:rPr>
-      <w:color w:val="4e9a06"/>
-      <w:shd w:val="clear" w:fill="f8f8f8"/>
+      <w:color w:val="20794d"/>
+      <w:shd w:val="clear" w:fill="f1f3f5"/>
     </w:rPr>
   </w:style>
   <w:style w:type="character" w:customStyle="1" w:styleId="SpecialStringTok">
     <w:name w:val="SpecialStringTok"/>
     <w:basedOn w:val="VerbatimChar"/>
     <w:rPr>
-      <w:color w:val="4e9a06"/>
-      <w:shd w:val="clear" w:fill="f8f8f8"/>
+      <w:color w:val="20794d"/>
+      <w:shd w:val="clear" w:fill="f1f3f5"/>
     </w:rPr>
   </w:style>
   <w:style w:type="character" w:customStyle="1" w:styleId="ImportTok">
     <w:name w:val="ImportTok"/>
     <w:basedOn w:val="VerbatimChar"/>
     <w:rPr>
-      <w:shd w:val="clear" w:fill="f8f8f8"/>
+      <w:color w:val="00769e"/>
+      <w:shd w:val="clear" w:fill="f1f3f5"/>
     </w:rPr>
   </w:style>
   <w:style w:type="character" w:customStyle="1" w:styleId="CommentTok">
     <w:name w:val="CommentTok"/>
     <w:basedOn w:val="VerbatimChar"/>
     <w:rPr>
-      <w:color w:val="8f5902"/>
-      <w:shd w:val="clear" w:fill="f8f8f8"/>
-      <w:i/>
+      <w:color w:val="5e5e5e"/>
+      <w:shd w:val="clear" w:fill="f1f3f5"/>
     </w:rPr>
   </w:style>
   <w:style w:type="character" w:customStyle="1" w:styleId="DocumentationTok">
     <w:name w:val="DocumentationTok"/>
     <w:basedOn w:val="VerbatimChar"/>
     <w:rPr>
-      <w:color w:val="8f5902"/>
-      <w:shd w:val="clear" w:fill="f8f8f8"/>
-      <w:b/>
+      <w:color w:val="5e5e5e"/>
+      <w:shd w:val="clear" w:fill="f1f3f5"/>
       <w:i/>
     </w:rPr>
   </w:style>
@@ -10848,19 +11031,16 @@
     <w:name w:val="AnnotationTok"/>
     <w:basedOn w:val="VerbatimChar"/>
     <w:rPr>
-      <w:color w:val="8f5902"/>
-      <w:shd w:val="clear" w:fill="f8f8f8"/>
-      <w:b/>
-      <w:i/>
+      <w:color w:val="5e5e5e"/>
+      <w:shd w:val="clear" w:fill="f1f3f5"/>
     </w:rPr>
   </w:style>
   <w:style w:type="character" w:customStyle="1" w:styleId="CommentVarTok">
     <w:name w:val="CommentVarTok"/>
     <w:basedOn w:val="VerbatimChar"/>
     <w:rPr>
-      <w:color w:val="8f5902"/>
-      <w:shd w:val="clear" w:fill="f8f8f8"/>
-      <w:b/>
+      <w:color w:val="5e5e5e"/>
+      <w:shd w:val="clear" w:fill="f1f3f5"/>
       <w:i/>
     </w:rPr>
   </w:style>
@@ -10868,99 +11048,96 @@
     <w:name w:val="OtherTok"/>
     <w:basedOn w:val="VerbatimChar"/>
     <w:rPr>
-      <w:color w:val="8f5902"/>
-      <w:shd w:val="clear" w:fill="f8f8f8"/>
+      <w:color w:val="003b4f"/>
+      <w:shd w:val="clear" w:fill="f1f3f5"/>
     </w:rPr>
   </w:style>
   <w:style w:type="character" w:customStyle="1" w:styleId="FunctionTok">
     <w:name w:val="FunctionTok"/>
     <w:basedOn w:val="VerbatimChar"/>
     <w:rPr>
-      <w:color w:val="000000"/>
-      <w:shd w:val="clear" w:fill="f8f8f8"/>
+      <w:color w:val="4758ab"/>
+      <w:shd w:val="clear" w:fill="f1f3f5"/>
     </w:rPr>
   </w:style>
   <w:style w:type="character" w:customStyle="1" w:styleId="VariableTok">
     <w:name w:val="VariableTok"/>
     <w:basedOn w:val="VerbatimChar"/>
     <w:rPr>
-      <w:color w:val="000000"/>
-      <w:shd w:val="clear" w:fill="f8f8f8"/>
+      <w:color w:val="111111"/>
+      <w:shd w:val="clear" w:fill="f1f3f5"/>
     </w:rPr>
   </w:style>
   <w:style w:type="character" w:customStyle="1" w:styleId="ControlFlowTok">
     <w:name w:val="ControlFlowTok"/>
     <w:basedOn w:val="VerbatimChar"/>
     <w:rPr>
-      <w:color w:val="204a87"/>
-      <w:shd w:val="clear" w:fill="f8f8f8"/>
-      <w:b/>
+      <w:color w:val="003b4f"/>
+      <w:shd w:val="clear" w:fill="f1f3f5"/>
     </w:rPr>
   </w:style>
   <w:style w:type="character" w:customStyle="1" w:styleId="OperatorTok">
     <w:name w:val="OperatorTok"/>
     <w:basedOn w:val="VerbatimChar"/>
     <w:rPr>
-      <w:color w:val="ce5c00"/>
-      <w:shd w:val="clear" w:fill="f8f8f8"/>
-      <w:b/>
+      <w:color w:val="5e5e5e"/>
+      <w:shd w:val="clear" w:fill="f1f3f5"/>
     </w:rPr>
   </w:style>
   <w:style w:type="character" w:customStyle="1" w:styleId="BuiltInTok">
     <w:name w:val="BuiltInTok"/>
     <w:basedOn w:val="VerbatimChar"/>
     <w:rPr>
-      <w:shd w:val="clear" w:fill="f8f8f8"/>
+      <w:color w:val="003b4f"/>
+      <w:shd w:val="clear" w:fill="f1f3f5"/>
     </w:rPr>
   </w:style>
   <w:style w:type="character" w:customStyle="1" w:styleId="ExtensionTok">
     <w:name w:val="ExtensionTok"/>
     <w:basedOn w:val="VerbatimChar"/>
     <w:rPr>
-      <w:shd w:val="clear" w:fill="f8f8f8"/>
+      <w:color w:val="003b4f"/>
+      <w:shd w:val="clear" w:fill="f1f3f5"/>
     </w:rPr>
   </w:style>
   <w:style w:type="character" w:customStyle="1" w:styleId="PreprocessorTok">
     <w:name w:val="PreprocessorTok"/>
     <w:basedOn w:val="VerbatimChar"/>
     <w:rPr>
-      <w:color w:val="8f5902"/>
-      <w:shd w:val="clear" w:fill="f8f8f8"/>
-      <w:i/>
+      <w:color w:val="ad0000"/>
+      <w:shd w:val="clear" w:fill="f1f3f5"/>
     </w:rPr>
   </w:style>
   <w:style w:type="character" w:customStyle="1" w:styleId="AttributeTok">
     <w:name w:val="AttributeTok"/>
     <w:basedOn w:val="VerbatimChar"/>
     <w:rPr>
-      <w:color w:val="c4a000"/>
-      <w:shd w:val="clear" w:fill="f8f8f8"/>
+      <w:color w:val="657422"/>
+      <w:shd w:val="clear" w:fill="f1f3f5"/>
     </w:rPr>
   </w:style>
   <w:style w:type="character" w:customStyle="1" w:styleId="RegionMarkerTok">
     <w:name w:val="RegionMarkerTok"/>
     <w:basedOn w:val="VerbatimChar"/>
     <w:rPr>
-      <w:shd w:val="clear" w:fill="f8f8f8"/>
+      <w:color w:val="003b4f"/>
+      <w:shd w:val="clear" w:fill="f1f3f5"/>
     </w:rPr>
   </w:style>
   <w:style w:type="character" w:customStyle="1" w:styleId="InformationTok">
     <w:name w:val="InformationTok"/>
     <w:basedOn w:val="VerbatimChar"/>
     <w:rPr>
-      <w:color w:val="8f5902"/>
-      <w:shd w:val="clear" w:fill="f8f8f8"/>
-      <w:b/>
-      <w:i/>
+      <w:color w:val="5e5e5e"/>
+      <w:shd w:val="clear" w:fill="f1f3f5"/>
     </w:rPr>
   </w:style>
   <w:style w:type="character" w:customStyle="1" w:styleId="WarningTok">
     <w:name w:val="WarningTok"/>
     <w:basedOn w:val="VerbatimChar"/>
     <w:rPr>
-      <w:color w:val="8f5902"/>
-      <w:shd w:val="clear" w:fill="f8f8f8"/>
-      <w:b/>
+      <w:color w:val="5e5e5e"/>
+      <w:shd w:val="clear" w:fill="f1f3f5"/>
       <w:i/>
     </w:rPr>
   </w:style>
@@ -10968,24 +11145,24 @@
     <w:name w:val="AlertTok"/>
     <w:basedOn w:val="VerbatimChar"/>
     <w:rPr>
-      <w:color w:val="ef2929"/>
-      <w:shd w:val="clear" w:fill="f8f8f8"/>
+      <w:color w:val="ad0000"/>
+      <w:shd w:val="clear" w:fill="f1f3f5"/>
     </w:rPr>
   </w:style>
   <w:style w:type="character" w:customStyle="1" w:styleId="ErrorTok">
     <w:name w:val="ErrorTok"/>
     <w:basedOn w:val="VerbatimChar"/>
     <w:rPr>
-      <w:color w:val="a40000"/>
-      <w:shd w:val="clear" w:fill="f8f8f8"/>
-      <w:b/>
+      <w:color w:val="ad0000"/>
+      <w:shd w:val="clear" w:fill="f1f3f5"/>
     </w:rPr>
   </w:style>
   <w:style w:type="character" w:customStyle="1" w:styleId="NormalTok">
     <w:name w:val="NormalTok"/>
     <w:basedOn w:val="VerbatimChar"/>
     <w:rPr>
-      <w:shd w:val="clear" w:fill="f8f8f8"/>
+      <w:color w:val="003b4f"/>
+      <w:shd w:val="clear" w:fill="f1f3f5"/>
     </w:rPr>
   </w:style>
 </w:styles>

</xml_diff>